<commit_message>
Doksi címek, alcímek megtervezése
</commit_message>
<xml_diff>
--- a/Angol szavak tanulását segítő alkalmazás fejlesztése Java nyelven.docx
+++ b/Angol szavak tanulását segítő alkalmazás fejlesztése Java nyelven.docx
@@ -212,12 +212,8 @@
     <w:sdt>
       <w:sdtPr>
         <w:rPr>
-          <w:rFonts w:ascii="Times New Roman" w:eastAsiaTheme="minorHAnsi" w:hAnsi="Times New Roman" w:cs="Times New Roman"/>
+          <w:rFonts w:eastAsiaTheme="majorEastAsia"/>
           <w:b/>
-          <w:color w:val="auto"/>
-          <w:sz w:val="24"/>
-          <w:szCs w:val="22"/>
-          <w:lang w:eastAsia="en-US"/>
         </w:rPr>
         <w:id w:val="-806552875"/>
         <w:docPartObj>
@@ -227,36 +223,37 @@
       </w:sdtPr>
       <w:sdtEndPr>
         <w:rPr>
-          <w:rFonts w:cstheme="minorBidi"/>
+          <w:rFonts w:eastAsiaTheme="minorHAnsi"/>
           <w:bCs/>
         </w:rPr>
       </w:sdtEndPr>
       <w:sdtContent>
         <w:p>
           <w:pPr>
-            <w:pStyle w:val="Tartalomjegyzkcmsora"/>
-            <w:spacing w:before="0"/>
+            <w:spacing w:after="0"/>
             <w:rPr>
-              <w:rFonts w:ascii="Times New Roman" w:hAnsi="Times New Roman" w:cs="Times New Roman"/>
               <w:b/>
-              <w:color w:val="auto"/>
-              <w:sz w:val="28"/>
+              <w:sz w:val="32"/>
             </w:rPr>
           </w:pPr>
           <w:r>
             <w:rPr>
-              <w:rFonts w:ascii="Times New Roman" w:hAnsi="Times New Roman" w:cs="Times New Roman"/>
               <w:b/>
-              <w:color w:val="auto"/>
+              <w:sz w:val="32"/>
             </w:rPr>
             <w:t>Tartalomjegyzék</w:t>
           </w:r>
         </w:p>
+        <w:bookmarkStart w:id="0" w:name="_GoBack"/>
+        <w:bookmarkEnd w:id="0"/>
         <w:p>
           <w:pPr>
             <w:pStyle w:val="TJ1"/>
             <w:rPr>
+              <w:rFonts w:asciiTheme="minorHAnsi" w:eastAsiaTheme="minorEastAsia" w:hAnsiTheme="minorHAnsi"/>
               <w:noProof/>
+              <w:sz w:val="22"/>
+              <w:lang w:eastAsia="hu-HU"/>
             </w:rPr>
           </w:pPr>
           <w:r>
@@ -268,7 +265,7 @@
           <w:r>
             <w:fldChar w:fldCharType="separate"/>
           </w:r>
-          <w:hyperlink w:anchor="_Toc120564803" w:history="1">
+          <w:hyperlink w:anchor="_Toc121865897" w:history="1">
             <w:r>
               <w:rPr>
                 <w:rStyle w:val="Hiperhivatkozs"/>
@@ -278,7 +275,10 @@
             </w:r>
             <w:r>
               <w:rPr>
-                <w:noProof/>
+                <w:rFonts w:asciiTheme="minorHAnsi" w:eastAsiaTheme="minorEastAsia" w:hAnsiTheme="minorHAnsi"/>
+                <w:noProof/>
+                <w:sz w:val="22"/>
+                <w:lang w:eastAsia="hu-HU"/>
               </w:rPr>
               <w:tab/>
             </w:r>
@@ -308,7 +308,7 @@
                 <w:noProof/>
                 <w:webHidden/>
               </w:rPr>
-              <w:instrText xml:space="preserve"> PAGEREF _Toc120564803 \h </w:instrText>
+              <w:instrText xml:space="preserve"> PAGEREF _Toc121865897 \h </w:instrText>
             </w:r>
             <w:r>
               <w:rPr>
@@ -343,10 +343,13 @@
           <w:pPr>
             <w:pStyle w:val="TJ1"/>
             <w:rPr>
+              <w:rFonts w:asciiTheme="minorHAnsi" w:eastAsiaTheme="minorEastAsia" w:hAnsiTheme="minorHAnsi"/>
               <w:noProof/>
+              <w:sz w:val="22"/>
+              <w:lang w:eastAsia="hu-HU"/>
             </w:rPr>
           </w:pPr>
-          <w:hyperlink w:anchor="_Toc120564804" w:history="1">
+          <w:hyperlink w:anchor="_Toc121865898" w:history="1">
             <w:r>
               <w:rPr>
                 <w:rStyle w:val="Hiperhivatkozs"/>
@@ -356,7 +359,10 @@
             </w:r>
             <w:r>
               <w:rPr>
-                <w:noProof/>
+                <w:rFonts w:asciiTheme="minorHAnsi" w:eastAsiaTheme="minorEastAsia" w:hAnsiTheme="minorHAnsi"/>
+                <w:noProof/>
+                <w:sz w:val="22"/>
+                <w:lang w:eastAsia="hu-HU"/>
               </w:rPr>
               <w:tab/>
             </w:r>
@@ -365,7 +371,7 @@
                 <w:rStyle w:val="Hiperhivatkozs"/>
                 <w:noProof/>
               </w:rPr>
-              <w:t>Angol tanulásra fejlesztett alkalmazások</w:t>
+              <w:t>Nyelvoktató alkalmazások</w:t>
             </w:r>
             <w:r>
               <w:rPr>
@@ -386,7 +392,343 @@
                 <w:noProof/>
                 <w:webHidden/>
               </w:rPr>
-              <w:instrText xml:space="preserve"> PAGEREF _Toc120564804 \h </w:instrText>
+              <w:instrText xml:space="preserve"> PAGEREF _Toc121865898 \h </w:instrText>
+            </w:r>
+            <w:r>
+              <w:rPr>
+                <w:noProof/>
+                <w:webHidden/>
+              </w:rPr>
+            </w:r>
+            <w:r>
+              <w:rPr>
+                <w:noProof/>
+                <w:webHidden/>
+              </w:rPr>
+              <w:fldChar w:fldCharType="separate"/>
+            </w:r>
+            <w:r>
+              <w:rPr>
+                <w:noProof/>
+                <w:webHidden/>
+              </w:rPr>
+              <w:t>4</w:t>
+            </w:r>
+            <w:r>
+              <w:rPr>
+                <w:noProof/>
+                <w:webHidden/>
+              </w:rPr>
+              <w:fldChar w:fldCharType="end"/>
+            </w:r>
+          </w:hyperlink>
+        </w:p>
+        <w:p>
+          <w:pPr>
+            <w:pStyle w:val="TJ2"/>
+            <w:rPr>
+              <w:rFonts w:asciiTheme="minorHAnsi" w:eastAsiaTheme="minorEastAsia" w:hAnsiTheme="minorHAnsi"/>
+              <w:noProof/>
+              <w:sz w:val="22"/>
+              <w:lang w:eastAsia="hu-HU"/>
+            </w:rPr>
+          </w:pPr>
+          <w:hyperlink w:anchor="_Toc121865899" w:history="1">
+            <w:r>
+              <w:rPr>
+                <w:rStyle w:val="Hiperhivatkozs"/>
+                <w:noProof/>
+              </w:rPr>
+              <w:t>2.1.</w:t>
+            </w:r>
+            <w:r>
+              <w:rPr>
+                <w:rFonts w:asciiTheme="minorHAnsi" w:eastAsiaTheme="minorEastAsia" w:hAnsiTheme="minorHAnsi"/>
+                <w:noProof/>
+                <w:sz w:val="22"/>
+                <w:lang w:eastAsia="hu-HU"/>
+              </w:rPr>
+              <w:tab/>
+            </w:r>
+            <w:r>
+              <w:rPr>
+                <w:rStyle w:val="Hiperhivatkozs"/>
+                <w:noProof/>
+              </w:rPr>
+              <w:t>Irodalmi és történelmi áttekintés</w:t>
+            </w:r>
+            <w:r>
+              <w:rPr>
+                <w:noProof/>
+                <w:webHidden/>
+              </w:rPr>
+              <w:tab/>
+            </w:r>
+            <w:r>
+              <w:rPr>
+                <w:noProof/>
+                <w:webHidden/>
+              </w:rPr>
+              <w:fldChar w:fldCharType="begin"/>
+            </w:r>
+            <w:r>
+              <w:rPr>
+                <w:noProof/>
+                <w:webHidden/>
+              </w:rPr>
+              <w:instrText xml:space="preserve"> PAGEREF _Toc121865899 \h </w:instrText>
+            </w:r>
+            <w:r>
+              <w:rPr>
+                <w:noProof/>
+                <w:webHidden/>
+              </w:rPr>
+            </w:r>
+            <w:r>
+              <w:rPr>
+                <w:noProof/>
+                <w:webHidden/>
+              </w:rPr>
+              <w:fldChar w:fldCharType="separate"/>
+            </w:r>
+            <w:r>
+              <w:rPr>
+                <w:noProof/>
+                <w:webHidden/>
+              </w:rPr>
+              <w:t>4</w:t>
+            </w:r>
+            <w:r>
+              <w:rPr>
+                <w:noProof/>
+                <w:webHidden/>
+              </w:rPr>
+              <w:fldChar w:fldCharType="end"/>
+            </w:r>
+          </w:hyperlink>
+        </w:p>
+        <w:p>
+          <w:pPr>
+            <w:pStyle w:val="TJ2"/>
+            <w:rPr>
+              <w:rFonts w:asciiTheme="minorHAnsi" w:eastAsiaTheme="minorEastAsia" w:hAnsiTheme="minorHAnsi"/>
+              <w:noProof/>
+              <w:sz w:val="22"/>
+              <w:lang w:eastAsia="hu-HU"/>
+            </w:rPr>
+          </w:pPr>
+          <w:hyperlink w:anchor="_Toc121865900" w:history="1">
+            <w:r>
+              <w:rPr>
+                <w:rStyle w:val="Hiperhivatkozs"/>
+                <w:noProof/>
+              </w:rPr>
+              <w:t>2.2.</w:t>
+            </w:r>
+            <w:r>
+              <w:rPr>
+                <w:rFonts w:asciiTheme="minorHAnsi" w:eastAsiaTheme="minorEastAsia" w:hAnsiTheme="minorHAnsi"/>
+                <w:noProof/>
+                <w:sz w:val="22"/>
+                <w:lang w:eastAsia="hu-HU"/>
+              </w:rPr>
+              <w:tab/>
+            </w:r>
+            <w:r>
+              <w:rPr>
+                <w:rStyle w:val="Hiperhivatkozs"/>
+                <w:noProof/>
+              </w:rPr>
+              <w:t>Quizlet</w:t>
+            </w:r>
+            <w:r>
+              <w:rPr>
+                <w:noProof/>
+                <w:webHidden/>
+              </w:rPr>
+              <w:tab/>
+            </w:r>
+            <w:r>
+              <w:rPr>
+                <w:noProof/>
+                <w:webHidden/>
+              </w:rPr>
+              <w:fldChar w:fldCharType="begin"/>
+            </w:r>
+            <w:r>
+              <w:rPr>
+                <w:noProof/>
+                <w:webHidden/>
+              </w:rPr>
+              <w:instrText xml:space="preserve"> PAGEREF _Toc121865900 \h </w:instrText>
+            </w:r>
+            <w:r>
+              <w:rPr>
+                <w:noProof/>
+                <w:webHidden/>
+              </w:rPr>
+            </w:r>
+            <w:r>
+              <w:rPr>
+                <w:noProof/>
+                <w:webHidden/>
+              </w:rPr>
+              <w:fldChar w:fldCharType="separate"/>
+            </w:r>
+            <w:r>
+              <w:rPr>
+                <w:noProof/>
+                <w:webHidden/>
+              </w:rPr>
+              <w:t>4</w:t>
+            </w:r>
+            <w:r>
+              <w:rPr>
+                <w:noProof/>
+                <w:webHidden/>
+              </w:rPr>
+              <w:fldChar w:fldCharType="end"/>
+            </w:r>
+          </w:hyperlink>
+        </w:p>
+        <w:p>
+          <w:pPr>
+            <w:pStyle w:val="TJ2"/>
+            <w:rPr>
+              <w:rFonts w:asciiTheme="minorHAnsi" w:eastAsiaTheme="minorEastAsia" w:hAnsiTheme="minorHAnsi"/>
+              <w:noProof/>
+              <w:sz w:val="22"/>
+              <w:lang w:eastAsia="hu-HU"/>
+            </w:rPr>
+          </w:pPr>
+          <w:hyperlink w:anchor="_Toc121865901" w:history="1">
+            <w:r>
+              <w:rPr>
+                <w:rStyle w:val="Hiperhivatkozs"/>
+                <w:noProof/>
+              </w:rPr>
+              <w:t>2.3.</w:t>
+            </w:r>
+            <w:r>
+              <w:rPr>
+                <w:rFonts w:asciiTheme="minorHAnsi" w:eastAsiaTheme="minorEastAsia" w:hAnsiTheme="minorHAnsi"/>
+                <w:noProof/>
+                <w:sz w:val="22"/>
+                <w:lang w:eastAsia="hu-HU"/>
+              </w:rPr>
+              <w:tab/>
+            </w:r>
+            <w:r>
+              <w:rPr>
+                <w:rStyle w:val="Hiperhivatkozs"/>
+                <w:noProof/>
+              </w:rPr>
+              <w:t>Duolingo</w:t>
+            </w:r>
+            <w:r>
+              <w:rPr>
+                <w:noProof/>
+                <w:webHidden/>
+              </w:rPr>
+              <w:tab/>
+            </w:r>
+            <w:r>
+              <w:rPr>
+                <w:noProof/>
+                <w:webHidden/>
+              </w:rPr>
+              <w:fldChar w:fldCharType="begin"/>
+            </w:r>
+            <w:r>
+              <w:rPr>
+                <w:noProof/>
+                <w:webHidden/>
+              </w:rPr>
+              <w:instrText xml:space="preserve"> PAGEREF _Toc121865901 \h </w:instrText>
+            </w:r>
+            <w:r>
+              <w:rPr>
+                <w:noProof/>
+                <w:webHidden/>
+              </w:rPr>
+            </w:r>
+            <w:r>
+              <w:rPr>
+                <w:noProof/>
+                <w:webHidden/>
+              </w:rPr>
+              <w:fldChar w:fldCharType="separate"/>
+            </w:r>
+            <w:r>
+              <w:rPr>
+                <w:noProof/>
+                <w:webHidden/>
+              </w:rPr>
+              <w:t>4</w:t>
+            </w:r>
+            <w:r>
+              <w:rPr>
+                <w:noProof/>
+                <w:webHidden/>
+              </w:rPr>
+              <w:fldChar w:fldCharType="end"/>
+            </w:r>
+          </w:hyperlink>
+        </w:p>
+        <w:p>
+          <w:pPr>
+            <w:pStyle w:val="TJ2"/>
+            <w:rPr>
+              <w:rFonts w:asciiTheme="minorHAnsi" w:eastAsiaTheme="minorEastAsia" w:hAnsiTheme="minorHAnsi"/>
+              <w:noProof/>
+              <w:sz w:val="22"/>
+              <w:lang w:eastAsia="hu-HU"/>
+            </w:rPr>
+          </w:pPr>
+          <w:hyperlink w:anchor="_Toc121865902" w:history="1">
+            <w:r>
+              <w:rPr>
+                <w:rStyle w:val="Hiperhivatkozs"/>
+                <w:noProof/>
+              </w:rPr>
+              <w:t>2.4.</w:t>
+            </w:r>
+            <w:r>
+              <w:rPr>
+                <w:rFonts w:asciiTheme="minorHAnsi" w:eastAsiaTheme="minorEastAsia" w:hAnsiTheme="minorHAnsi"/>
+                <w:noProof/>
+                <w:sz w:val="22"/>
+                <w:lang w:eastAsia="hu-HU"/>
+              </w:rPr>
+              <w:tab/>
+            </w:r>
+            <w:r>
+              <w:rPr>
+                <w:rStyle w:val="Hiperhivatkozs"/>
+                <w:noProof/>
+              </w:rPr>
+              <w:t>Busuu</w:t>
+            </w:r>
+            <w:r>
+              <w:rPr>
+                <w:noProof/>
+                <w:webHidden/>
+              </w:rPr>
+              <w:tab/>
+            </w:r>
+            <w:r>
+              <w:rPr>
+                <w:noProof/>
+                <w:webHidden/>
+              </w:rPr>
+              <w:fldChar w:fldCharType="begin"/>
+            </w:r>
+            <w:r>
+              <w:rPr>
+                <w:noProof/>
+                <w:webHidden/>
+              </w:rPr>
+              <w:instrText xml:space="preserve"> PAGEREF _Toc121865902 \h </w:instrText>
             </w:r>
             <w:r>
               <w:rPr>
@@ -421,10 +763,13 @@
           <w:pPr>
             <w:pStyle w:val="TJ1"/>
             <w:rPr>
+              <w:rFonts w:asciiTheme="minorHAnsi" w:eastAsiaTheme="minorEastAsia" w:hAnsiTheme="minorHAnsi"/>
               <w:noProof/>
+              <w:sz w:val="22"/>
+              <w:lang w:eastAsia="hu-HU"/>
             </w:rPr>
           </w:pPr>
-          <w:hyperlink w:anchor="_Toc120564805" w:history="1">
+          <w:hyperlink w:anchor="_Toc121865903" w:history="1">
             <w:r>
               <w:rPr>
                 <w:rStyle w:val="Hiperhivatkozs"/>
@@ -434,7 +779,10 @@
             </w:r>
             <w:r>
               <w:rPr>
-                <w:noProof/>
+                <w:rFonts w:asciiTheme="minorHAnsi" w:eastAsiaTheme="minorEastAsia" w:hAnsiTheme="minorHAnsi"/>
+                <w:noProof/>
+                <w:sz w:val="22"/>
+                <w:lang w:eastAsia="hu-HU"/>
               </w:rPr>
               <w:tab/>
             </w:r>
@@ -443,7 +791,7 @@
                 <w:rStyle w:val="Hiperhivatkozs"/>
                 <w:noProof/>
               </w:rPr>
-              <w:t>Tervezés, fejlesztés</w:t>
+              <w:t>A fejlesztés menetének leírása</w:t>
             </w:r>
             <w:r>
               <w:rPr>
@@ -464,7 +812,931 @@
                 <w:noProof/>
                 <w:webHidden/>
               </w:rPr>
-              <w:instrText xml:space="preserve"> PAGEREF _Toc120564805 \h </w:instrText>
+              <w:instrText xml:space="preserve"> PAGEREF _Toc121865903 \h </w:instrText>
+            </w:r>
+            <w:r>
+              <w:rPr>
+                <w:noProof/>
+                <w:webHidden/>
+              </w:rPr>
+            </w:r>
+            <w:r>
+              <w:rPr>
+                <w:noProof/>
+                <w:webHidden/>
+              </w:rPr>
+              <w:fldChar w:fldCharType="separate"/>
+            </w:r>
+            <w:r>
+              <w:rPr>
+                <w:noProof/>
+                <w:webHidden/>
+              </w:rPr>
+              <w:t>4</w:t>
+            </w:r>
+            <w:r>
+              <w:rPr>
+                <w:noProof/>
+                <w:webHidden/>
+              </w:rPr>
+              <w:fldChar w:fldCharType="end"/>
+            </w:r>
+          </w:hyperlink>
+        </w:p>
+        <w:p>
+          <w:pPr>
+            <w:pStyle w:val="TJ2"/>
+            <w:rPr>
+              <w:rFonts w:asciiTheme="minorHAnsi" w:eastAsiaTheme="minorEastAsia" w:hAnsiTheme="minorHAnsi"/>
+              <w:noProof/>
+              <w:sz w:val="22"/>
+              <w:lang w:eastAsia="hu-HU"/>
+            </w:rPr>
+          </w:pPr>
+          <w:hyperlink w:anchor="_Toc121865904" w:history="1">
+            <w:r>
+              <w:rPr>
+                <w:rStyle w:val="Hiperhivatkozs"/>
+                <w:noProof/>
+              </w:rPr>
+              <w:t>3.1.</w:t>
+            </w:r>
+            <w:r>
+              <w:rPr>
+                <w:rFonts w:asciiTheme="minorHAnsi" w:eastAsiaTheme="minorEastAsia" w:hAnsiTheme="minorHAnsi"/>
+                <w:noProof/>
+                <w:sz w:val="22"/>
+                <w:lang w:eastAsia="hu-HU"/>
+              </w:rPr>
+              <w:tab/>
+            </w:r>
+            <w:r>
+              <w:rPr>
+                <w:rStyle w:val="Hiperhivatkozs"/>
+                <w:noProof/>
+              </w:rPr>
+              <w:t>Az alkalmazás specifikációinak rögzítése</w:t>
+            </w:r>
+            <w:r>
+              <w:rPr>
+                <w:noProof/>
+                <w:webHidden/>
+              </w:rPr>
+              <w:tab/>
+            </w:r>
+            <w:r>
+              <w:rPr>
+                <w:noProof/>
+                <w:webHidden/>
+              </w:rPr>
+              <w:fldChar w:fldCharType="begin"/>
+            </w:r>
+            <w:r>
+              <w:rPr>
+                <w:noProof/>
+                <w:webHidden/>
+              </w:rPr>
+              <w:instrText xml:space="preserve"> PAGEREF _Toc121865904 \h </w:instrText>
+            </w:r>
+            <w:r>
+              <w:rPr>
+                <w:noProof/>
+                <w:webHidden/>
+              </w:rPr>
+            </w:r>
+            <w:r>
+              <w:rPr>
+                <w:noProof/>
+                <w:webHidden/>
+              </w:rPr>
+              <w:fldChar w:fldCharType="separate"/>
+            </w:r>
+            <w:r>
+              <w:rPr>
+                <w:noProof/>
+                <w:webHidden/>
+              </w:rPr>
+              <w:t>4</w:t>
+            </w:r>
+            <w:r>
+              <w:rPr>
+                <w:noProof/>
+                <w:webHidden/>
+              </w:rPr>
+              <w:fldChar w:fldCharType="end"/>
+            </w:r>
+          </w:hyperlink>
+        </w:p>
+        <w:p>
+          <w:pPr>
+            <w:pStyle w:val="TJ2"/>
+            <w:rPr>
+              <w:rFonts w:asciiTheme="minorHAnsi" w:eastAsiaTheme="minorEastAsia" w:hAnsiTheme="minorHAnsi"/>
+              <w:noProof/>
+              <w:sz w:val="22"/>
+              <w:lang w:eastAsia="hu-HU"/>
+            </w:rPr>
+          </w:pPr>
+          <w:hyperlink w:anchor="_Toc121865905" w:history="1">
+            <w:r>
+              <w:rPr>
+                <w:rStyle w:val="Hiperhivatkozs"/>
+                <w:noProof/>
+              </w:rPr>
+              <w:t>3.2.</w:t>
+            </w:r>
+            <w:r>
+              <w:rPr>
+                <w:rFonts w:asciiTheme="minorHAnsi" w:eastAsiaTheme="minorEastAsia" w:hAnsiTheme="minorHAnsi"/>
+                <w:noProof/>
+                <w:sz w:val="22"/>
+                <w:lang w:eastAsia="hu-HU"/>
+              </w:rPr>
+              <w:tab/>
+            </w:r>
+            <w:r>
+              <w:rPr>
+                <w:rStyle w:val="Hiperhivatkozs"/>
+                <w:noProof/>
+              </w:rPr>
+              <w:t>Tervezés</w:t>
+            </w:r>
+            <w:r>
+              <w:rPr>
+                <w:noProof/>
+                <w:webHidden/>
+              </w:rPr>
+              <w:tab/>
+            </w:r>
+            <w:r>
+              <w:rPr>
+                <w:noProof/>
+                <w:webHidden/>
+              </w:rPr>
+              <w:fldChar w:fldCharType="begin"/>
+            </w:r>
+            <w:r>
+              <w:rPr>
+                <w:noProof/>
+                <w:webHidden/>
+              </w:rPr>
+              <w:instrText xml:space="preserve"> PAGEREF _Toc121865905 \h </w:instrText>
+            </w:r>
+            <w:r>
+              <w:rPr>
+                <w:noProof/>
+                <w:webHidden/>
+              </w:rPr>
+            </w:r>
+            <w:r>
+              <w:rPr>
+                <w:noProof/>
+                <w:webHidden/>
+              </w:rPr>
+              <w:fldChar w:fldCharType="separate"/>
+            </w:r>
+            <w:r>
+              <w:rPr>
+                <w:noProof/>
+                <w:webHidden/>
+              </w:rPr>
+              <w:t>4</w:t>
+            </w:r>
+            <w:r>
+              <w:rPr>
+                <w:noProof/>
+                <w:webHidden/>
+              </w:rPr>
+              <w:fldChar w:fldCharType="end"/>
+            </w:r>
+          </w:hyperlink>
+        </w:p>
+        <w:p>
+          <w:pPr>
+            <w:pStyle w:val="TJ2"/>
+            <w:rPr>
+              <w:rFonts w:asciiTheme="minorHAnsi" w:eastAsiaTheme="minorEastAsia" w:hAnsiTheme="minorHAnsi"/>
+              <w:noProof/>
+              <w:sz w:val="22"/>
+              <w:lang w:eastAsia="hu-HU"/>
+            </w:rPr>
+          </w:pPr>
+          <w:hyperlink w:anchor="_Toc121865906" w:history="1">
+            <w:r>
+              <w:rPr>
+                <w:rStyle w:val="Hiperhivatkozs"/>
+                <w:noProof/>
+              </w:rPr>
+              <w:t>3.3.</w:t>
+            </w:r>
+            <w:r>
+              <w:rPr>
+                <w:rFonts w:asciiTheme="minorHAnsi" w:eastAsiaTheme="minorEastAsia" w:hAnsiTheme="minorHAnsi"/>
+                <w:noProof/>
+                <w:sz w:val="22"/>
+                <w:lang w:eastAsia="hu-HU"/>
+              </w:rPr>
+              <w:tab/>
+            </w:r>
+            <w:r>
+              <w:rPr>
+                <w:rStyle w:val="Hiperhivatkozs"/>
+                <w:noProof/>
+              </w:rPr>
+              <w:t>Adatbázis megtervezése</w:t>
+            </w:r>
+            <w:r>
+              <w:rPr>
+                <w:noProof/>
+                <w:webHidden/>
+              </w:rPr>
+              <w:tab/>
+            </w:r>
+            <w:r>
+              <w:rPr>
+                <w:noProof/>
+                <w:webHidden/>
+              </w:rPr>
+              <w:fldChar w:fldCharType="begin"/>
+            </w:r>
+            <w:r>
+              <w:rPr>
+                <w:noProof/>
+                <w:webHidden/>
+              </w:rPr>
+              <w:instrText xml:space="preserve"> PAGEREF _Toc121865906 \h </w:instrText>
+            </w:r>
+            <w:r>
+              <w:rPr>
+                <w:noProof/>
+                <w:webHidden/>
+              </w:rPr>
+            </w:r>
+            <w:r>
+              <w:rPr>
+                <w:noProof/>
+                <w:webHidden/>
+              </w:rPr>
+              <w:fldChar w:fldCharType="separate"/>
+            </w:r>
+            <w:r>
+              <w:rPr>
+                <w:noProof/>
+                <w:webHidden/>
+              </w:rPr>
+              <w:t>4</w:t>
+            </w:r>
+            <w:r>
+              <w:rPr>
+                <w:noProof/>
+                <w:webHidden/>
+              </w:rPr>
+              <w:fldChar w:fldCharType="end"/>
+            </w:r>
+          </w:hyperlink>
+        </w:p>
+        <w:p>
+          <w:pPr>
+            <w:pStyle w:val="TJ2"/>
+            <w:rPr>
+              <w:rFonts w:asciiTheme="minorHAnsi" w:eastAsiaTheme="minorEastAsia" w:hAnsiTheme="minorHAnsi"/>
+              <w:noProof/>
+              <w:sz w:val="22"/>
+              <w:lang w:eastAsia="hu-HU"/>
+            </w:rPr>
+          </w:pPr>
+          <w:hyperlink w:anchor="_Toc121865907" w:history="1">
+            <w:r>
+              <w:rPr>
+                <w:rStyle w:val="Hiperhivatkozs"/>
+                <w:noProof/>
+              </w:rPr>
+              <w:t>3.4.</w:t>
+            </w:r>
+            <w:r>
+              <w:rPr>
+                <w:rFonts w:asciiTheme="minorHAnsi" w:eastAsiaTheme="minorEastAsia" w:hAnsiTheme="minorHAnsi"/>
+                <w:noProof/>
+                <w:sz w:val="22"/>
+                <w:lang w:eastAsia="hu-HU"/>
+              </w:rPr>
+              <w:tab/>
+            </w:r>
+            <w:r>
+              <w:rPr>
+                <w:rStyle w:val="Hiperhivatkozs"/>
+                <w:noProof/>
+              </w:rPr>
+              <w:t>Tesztelés</w:t>
+            </w:r>
+            <w:r>
+              <w:rPr>
+                <w:noProof/>
+                <w:webHidden/>
+              </w:rPr>
+              <w:tab/>
+            </w:r>
+            <w:r>
+              <w:rPr>
+                <w:noProof/>
+                <w:webHidden/>
+              </w:rPr>
+              <w:fldChar w:fldCharType="begin"/>
+            </w:r>
+            <w:r>
+              <w:rPr>
+                <w:noProof/>
+                <w:webHidden/>
+              </w:rPr>
+              <w:instrText xml:space="preserve"> PAGEREF _Toc121865907 \h </w:instrText>
+            </w:r>
+            <w:r>
+              <w:rPr>
+                <w:noProof/>
+                <w:webHidden/>
+              </w:rPr>
+            </w:r>
+            <w:r>
+              <w:rPr>
+                <w:noProof/>
+                <w:webHidden/>
+              </w:rPr>
+              <w:fldChar w:fldCharType="separate"/>
+            </w:r>
+            <w:r>
+              <w:rPr>
+                <w:noProof/>
+                <w:webHidden/>
+              </w:rPr>
+              <w:t>4</w:t>
+            </w:r>
+            <w:r>
+              <w:rPr>
+                <w:noProof/>
+                <w:webHidden/>
+              </w:rPr>
+              <w:fldChar w:fldCharType="end"/>
+            </w:r>
+          </w:hyperlink>
+        </w:p>
+        <w:p>
+          <w:pPr>
+            <w:pStyle w:val="TJ2"/>
+            <w:rPr>
+              <w:rFonts w:asciiTheme="minorHAnsi" w:eastAsiaTheme="minorEastAsia" w:hAnsiTheme="minorHAnsi"/>
+              <w:noProof/>
+              <w:sz w:val="22"/>
+              <w:lang w:eastAsia="hu-HU"/>
+            </w:rPr>
+          </w:pPr>
+          <w:hyperlink w:anchor="_Toc121865908" w:history="1">
+            <w:r>
+              <w:rPr>
+                <w:rStyle w:val="Hiperhivatkozs"/>
+                <w:noProof/>
+              </w:rPr>
+              <w:t>3.5.</w:t>
+            </w:r>
+            <w:r>
+              <w:rPr>
+                <w:rFonts w:asciiTheme="minorHAnsi" w:eastAsiaTheme="minorEastAsia" w:hAnsiTheme="minorHAnsi"/>
+                <w:noProof/>
+                <w:sz w:val="22"/>
+                <w:lang w:eastAsia="hu-HU"/>
+              </w:rPr>
+              <w:tab/>
+            </w:r>
+            <w:r>
+              <w:rPr>
+                <w:rStyle w:val="Hiperhivatkozs"/>
+                <w:noProof/>
+              </w:rPr>
+              <w:t>A fejlesztés során használt szoftverek</w:t>
+            </w:r>
+            <w:r>
+              <w:rPr>
+                <w:noProof/>
+                <w:webHidden/>
+              </w:rPr>
+              <w:tab/>
+            </w:r>
+            <w:r>
+              <w:rPr>
+                <w:noProof/>
+                <w:webHidden/>
+              </w:rPr>
+              <w:fldChar w:fldCharType="begin"/>
+            </w:r>
+            <w:r>
+              <w:rPr>
+                <w:noProof/>
+                <w:webHidden/>
+              </w:rPr>
+              <w:instrText xml:space="preserve"> PAGEREF _Toc121865908 \h </w:instrText>
+            </w:r>
+            <w:r>
+              <w:rPr>
+                <w:noProof/>
+                <w:webHidden/>
+              </w:rPr>
+            </w:r>
+            <w:r>
+              <w:rPr>
+                <w:noProof/>
+                <w:webHidden/>
+              </w:rPr>
+              <w:fldChar w:fldCharType="separate"/>
+            </w:r>
+            <w:r>
+              <w:rPr>
+                <w:noProof/>
+                <w:webHidden/>
+              </w:rPr>
+              <w:t>4</w:t>
+            </w:r>
+            <w:r>
+              <w:rPr>
+                <w:noProof/>
+                <w:webHidden/>
+              </w:rPr>
+              <w:fldChar w:fldCharType="end"/>
+            </w:r>
+          </w:hyperlink>
+        </w:p>
+        <w:p>
+          <w:pPr>
+            <w:pStyle w:val="TJ3"/>
+            <w:rPr>
+              <w:rFonts w:asciiTheme="minorHAnsi" w:eastAsiaTheme="minorEastAsia" w:hAnsiTheme="minorHAnsi"/>
+              <w:noProof/>
+              <w:sz w:val="22"/>
+              <w:lang w:eastAsia="hu-HU"/>
+            </w:rPr>
+          </w:pPr>
+          <w:hyperlink w:anchor="_Toc121865909" w:history="1">
+            <w:r>
+              <w:rPr>
+                <w:rStyle w:val="Hiperhivatkozs"/>
+                <w:noProof/>
+              </w:rPr>
+              <w:t>3.5.1.</w:t>
+            </w:r>
+            <w:r>
+              <w:rPr>
+                <w:rFonts w:asciiTheme="minorHAnsi" w:eastAsiaTheme="minorEastAsia" w:hAnsiTheme="minorHAnsi"/>
+                <w:noProof/>
+                <w:sz w:val="22"/>
+                <w:lang w:eastAsia="hu-HU"/>
+              </w:rPr>
+              <w:tab/>
+            </w:r>
+            <w:r>
+              <w:rPr>
+                <w:rStyle w:val="Hiperhivatkozs"/>
+                <w:noProof/>
+              </w:rPr>
+              <w:t>Apache NetBeans IDE 12.5</w:t>
+            </w:r>
+            <w:r>
+              <w:rPr>
+                <w:noProof/>
+                <w:webHidden/>
+              </w:rPr>
+              <w:tab/>
+            </w:r>
+            <w:r>
+              <w:rPr>
+                <w:noProof/>
+                <w:webHidden/>
+              </w:rPr>
+              <w:fldChar w:fldCharType="begin"/>
+            </w:r>
+            <w:r>
+              <w:rPr>
+                <w:noProof/>
+                <w:webHidden/>
+              </w:rPr>
+              <w:instrText xml:space="preserve"> PAGEREF _Toc121865909 \h </w:instrText>
+            </w:r>
+            <w:r>
+              <w:rPr>
+                <w:noProof/>
+                <w:webHidden/>
+              </w:rPr>
+            </w:r>
+            <w:r>
+              <w:rPr>
+                <w:noProof/>
+                <w:webHidden/>
+              </w:rPr>
+              <w:fldChar w:fldCharType="separate"/>
+            </w:r>
+            <w:r>
+              <w:rPr>
+                <w:noProof/>
+                <w:webHidden/>
+              </w:rPr>
+              <w:t>4</w:t>
+            </w:r>
+            <w:r>
+              <w:rPr>
+                <w:noProof/>
+                <w:webHidden/>
+              </w:rPr>
+              <w:fldChar w:fldCharType="end"/>
+            </w:r>
+          </w:hyperlink>
+        </w:p>
+        <w:p>
+          <w:pPr>
+            <w:pStyle w:val="TJ3"/>
+            <w:rPr>
+              <w:rFonts w:asciiTheme="minorHAnsi" w:eastAsiaTheme="minorEastAsia" w:hAnsiTheme="minorHAnsi"/>
+              <w:noProof/>
+              <w:sz w:val="22"/>
+              <w:lang w:eastAsia="hu-HU"/>
+            </w:rPr>
+          </w:pPr>
+          <w:hyperlink w:anchor="_Toc121865910" w:history="1">
+            <w:r>
+              <w:rPr>
+                <w:rStyle w:val="Hiperhivatkozs"/>
+                <w:noProof/>
+              </w:rPr>
+              <w:t>3.5.2.</w:t>
+            </w:r>
+            <w:r>
+              <w:rPr>
+                <w:rFonts w:asciiTheme="minorHAnsi" w:eastAsiaTheme="minorEastAsia" w:hAnsiTheme="minorHAnsi"/>
+                <w:noProof/>
+                <w:sz w:val="22"/>
+                <w:lang w:eastAsia="hu-HU"/>
+              </w:rPr>
+              <w:tab/>
+            </w:r>
+            <w:r>
+              <w:rPr>
+                <w:rStyle w:val="Hiperhivatkozs"/>
+                <w:noProof/>
+              </w:rPr>
+              <w:t>XAMPP</w:t>
+            </w:r>
+            <w:r>
+              <w:rPr>
+                <w:noProof/>
+                <w:webHidden/>
+              </w:rPr>
+              <w:tab/>
+            </w:r>
+            <w:r>
+              <w:rPr>
+                <w:noProof/>
+                <w:webHidden/>
+              </w:rPr>
+              <w:fldChar w:fldCharType="begin"/>
+            </w:r>
+            <w:r>
+              <w:rPr>
+                <w:noProof/>
+                <w:webHidden/>
+              </w:rPr>
+              <w:instrText xml:space="preserve"> PAGEREF _Toc121865910 \h </w:instrText>
+            </w:r>
+            <w:r>
+              <w:rPr>
+                <w:noProof/>
+                <w:webHidden/>
+              </w:rPr>
+            </w:r>
+            <w:r>
+              <w:rPr>
+                <w:noProof/>
+                <w:webHidden/>
+              </w:rPr>
+              <w:fldChar w:fldCharType="separate"/>
+            </w:r>
+            <w:r>
+              <w:rPr>
+                <w:noProof/>
+                <w:webHidden/>
+              </w:rPr>
+              <w:t>4</w:t>
+            </w:r>
+            <w:r>
+              <w:rPr>
+                <w:noProof/>
+                <w:webHidden/>
+              </w:rPr>
+              <w:fldChar w:fldCharType="end"/>
+            </w:r>
+          </w:hyperlink>
+        </w:p>
+        <w:p>
+          <w:pPr>
+            <w:pStyle w:val="TJ1"/>
+            <w:rPr>
+              <w:rFonts w:asciiTheme="minorHAnsi" w:eastAsiaTheme="minorEastAsia" w:hAnsiTheme="minorHAnsi"/>
+              <w:noProof/>
+              <w:sz w:val="22"/>
+              <w:lang w:eastAsia="hu-HU"/>
+            </w:rPr>
+          </w:pPr>
+          <w:hyperlink w:anchor="_Toc121865911" w:history="1">
+            <w:r>
+              <w:rPr>
+                <w:rStyle w:val="Hiperhivatkozs"/>
+                <w:noProof/>
+              </w:rPr>
+              <w:t>4.</w:t>
+            </w:r>
+            <w:r>
+              <w:rPr>
+                <w:rFonts w:asciiTheme="minorHAnsi" w:eastAsiaTheme="minorEastAsia" w:hAnsiTheme="minorHAnsi"/>
+                <w:noProof/>
+                <w:sz w:val="22"/>
+                <w:lang w:eastAsia="hu-HU"/>
+              </w:rPr>
+              <w:tab/>
+            </w:r>
+            <w:r>
+              <w:rPr>
+                <w:rStyle w:val="Hiperhivatkozs"/>
+                <w:noProof/>
+              </w:rPr>
+              <w:t>Eredmények</w:t>
+            </w:r>
+            <w:r>
+              <w:rPr>
+                <w:noProof/>
+                <w:webHidden/>
+              </w:rPr>
+              <w:tab/>
+            </w:r>
+            <w:r>
+              <w:rPr>
+                <w:noProof/>
+                <w:webHidden/>
+              </w:rPr>
+              <w:fldChar w:fldCharType="begin"/>
+            </w:r>
+            <w:r>
+              <w:rPr>
+                <w:noProof/>
+                <w:webHidden/>
+              </w:rPr>
+              <w:instrText xml:space="preserve"> PAGEREF _Toc121865911 \h </w:instrText>
+            </w:r>
+            <w:r>
+              <w:rPr>
+                <w:noProof/>
+                <w:webHidden/>
+              </w:rPr>
+            </w:r>
+            <w:r>
+              <w:rPr>
+                <w:noProof/>
+                <w:webHidden/>
+              </w:rPr>
+              <w:fldChar w:fldCharType="separate"/>
+            </w:r>
+            <w:r>
+              <w:rPr>
+                <w:noProof/>
+                <w:webHidden/>
+              </w:rPr>
+              <w:t>4</w:t>
+            </w:r>
+            <w:r>
+              <w:rPr>
+                <w:noProof/>
+                <w:webHidden/>
+              </w:rPr>
+              <w:fldChar w:fldCharType="end"/>
+            </w:r>
+          </w:hyperlink>
+        </w:p>
+        <w:p>
+          <w:pPr>
+            <w:pStyle w:val="TJ1"/>
+            <w:rPr>
+              <w:rFonts w:asciiTheme="minorHAnsi" w:eastAsiaTheme="minorEastAsia" w:hAnsiTheme="minorHAnsi"/>
+              <w:noProof/>
+              <w:sz w:val="22"/>
+              <w:lang w:eastAsia="hu-HU"/>
+            </w:rPr>
+          </w:pPr>
+          <w:hyperlink w:anchor="_Toc121865912" w:history="1">
+            <w:r>
+              <w:rPr>
+                <w:rStyle w:val="Hiperhivatkozs"/>
+                <w:noProof/>
+              </w:rPr>
+              <w:t>5.</w:t>
+            </w:r>
+            <w:r>
+              <w:rPr>
+                <w:rFonts w:asciiTheme="minorHAnsi" w:eastAsiaTheme="minorEastAsia" w:hAnsiTheme="minorHAnsi"/>
+                <w:noProof/>
+                <w:sz w:val="22"/>
+                <w:lang w:eastAsia="hu-HU"/>
+              </w:rPr>
+              <w:tab/>
+            </w:r>
+            <w:r>
+              <w:rPr>
+                <w:rStyle w:val="Hiperhivatkozs"/>
+                <w:noProof/>
+              </w:rPr>
+              <w:t>Elemzés</w:t>
+            </w:r>
+            <w:r>
+              <w:rPr>
+                <w:noProof/>
+                <w:webHidden/>
+              </w:rPr>
+              <w:tab/>
+            </w:r>
+            <w:r>
+              <w:rPr>
+                <w:noProof/>
+                <w:webHidden/>
+              </w:rPr>
+              <w:fldChar w:fldCharType="begin"/>
+            </w:r>
+            <w:r>
+              <w:rPr>
+                <w:noProof/>
+                <w:webHidden/>
+              </w:rPr>
+              <w:instrText xml:space="preserve"> PAGEREF _Toc121865912 \h </w:instrText>
+            </w:r>
+            <w:r>
+              <w:rPr>
+                <w:noProof/>
+                <w:webHidden/>
+              </w:rPr>
+            </w:r>
+            <w:r>
+              <w:rPr>
+                <w:noProof/>
+                <w:webHidden/>
+              </w:rPr>
+              <w:fldChar w:fldCharType="separate"/>
+            </w:r>
+            <w:r>
+              <w:rPr>
+                <w:noProof/>
+                <w:webHidden/>
+              </w:rPr>
+              <w:t>4</w:t>
+            </w:r>
+            <w:r>
+              <w:rPr>
+                <w:noProof/>
+                <w:webHidden/>
+              </w:rPr>
+              <w:fldChar w:fldCharType="end"/>
+            </w:r>
+          </w:hyperlink>
+        </w:p>
+        <w:p>
+          <w:pPr>
+            <w:pStyle w:val="TJ1"/>
+            <w:rPr>
+              <w:rFonts w:asciiTheme="minorHAnsi" w:eastAsiaTheme="minorEastAsia" w:hAnsiTheme="minorHAnsi"/>
+              <w:noProof/>
+              <w:sz w:val="22"/>
+              <w:lang w:eastAsia="hu-HU"/>
+            </w:rPr>
+          </w:pPr>
+          <w:hyperlink w:anchor="_Toc121865913" w:history="1">
+            <w:r>
+              <w:rPr>
+                <w:rStyle w:val="Hiperhivatkozs"/>
+                <w:noProof/>
+              </w:rPr>
+              <w:t>6.</w:t>
+            </w:r>
+            <w:r>
+              <w:rPr>
+                <w:rFonts w:asciiTheme="minorHAnsi" w:eastAsiaTheme="minorEastAsia" w:hAnsiTheme="minorHAnsi"/>
+                <w:noProof/>
+                <w:sz w:val="22"/>
+                <w:lang w:eastAsia="hu-HU"/>
+              </w:rPr>
+              <w:tab/>
+            </w:r>
+            <w:r>
+              <w:rPr>
+                <w:rStyle w:val="Hiperhivatkozs"/>
+                <w:noProof/>
+              </w:rPr>
+              <w:t>Összefoglalás</w:t>
+            </w:r>
+            <w:r>
+              <w:rPr>
+                <w:noProof/>
+                <w:webHidden/>
+              </w:rPr>
+              <w:tab/>
+            </w:r>
+            <w:r>
+              <w:rPr>
+                <w:noProof/>
+                <w:webHidden/>
+              </w:rPr>
+              <w:fldChar w:fldCharType="begin"/>
+            </w:r>
+            <w:r>
+              <w:rPr>
+                <w:noProof/>
+                <w:webHidden/>
+              </w:rPr>
+              <w:instrText xml:space="preserve"> PAGEREF _Toc121865913 \h </w:instrText>
+            </w:r>
+            <w:r>
+              <w:rPr>
+                <w:noProof/>
+                <w:webHidden/>
+              </w:rPr>
+            </w:r>
+            <w:r>
+              <w:rPr>
+                <w:noProof/>
+                <w:webHidden/>
+              </w:rPr>
+              <w:fldChar w:fldCharType="separate"/>
+            </w:r>
+            <w:r>
+              <w:rPr>
+                <w:noProof/>
+                <w:webHidden/>
+              </w:rPr>
+              <w:t>4</w:t>
+            </w:r>
+            <w:r>
+              <w:rPr>
+                <w:noProof/>
+                <w:webHidden/>
+              </w:rPr>
+              <w:fldChar w:fldCharType="end"/>
+            </w:r>
+          </w:hyperlink>
+        </w:p>
+        <w:p>
+          <w:pPr>
+            <w:pStyle w:val="TJ1"/>
+            <w:rPr>
+              <w:rFonts w:asciiTheme="minorHAnsi" w:eastAsiaTheme="minorEastAsia" w:hAnsiTheme="minorHAnsi"/>
+              <w:noProof/>
+              <w:sz w:val="22"/>
+              <w:lang w:eastAsia="hu-HU"/>
+            </w:rPr>
+          </w:pPr>
+          <w:hyperlink w:anchor="_Toc121865914" w:history="1">
+            <w:r>
+              <w:rPr>
+                <w:rStyle w:val="Hiperhivatkozs"/>
+                <w:noProof/>
+              </w:rPr>
+              <w:t>7.</w:t>
+            </w:r>
+            <w:r>
+              <w:rPr>
+                <w:rFonts w:asciiTheme="minorHAnsi" w:eastAsiaTheme="minorEastAsia" w:hAnsiTheme="minorHAnsi"/>
+                <w:noProof/>
+                <w:sz w:val="22"/>
+                <w:lang w:eastAsia="hu-HU"/>
+              </w:rPr>
+              <w:tab/>
+            </w:r>
+            <w:r>
+              <w:rPr>
+                <w:rStyle w:val="Hiperhivatkozs"/>
+                <w:noProof/>
+              </w:rPr>
+              <w:t>Irodalomjegyzék</w:t>
+            </w:r>
+            <w:r>
+              <w:rPr>
+                <w:noProof/>
+                <w:webHidden/>
+              </w:rPr>
+              <w:tab/>
+            </w:r>
+            <w:r>
+              <w:rPr>
+                <w:noProof/>
+                <w:webHidden/>
+              </w:rPr>
+              <w:fldChar w:fldCharType="begin"/>
+            </w:r>
+            <w:r>
+              <w:rPr>
+                <w:noProof/>
+                <w:webHidden/>
+              </w:rPr>
+              <w:instrText xml:space="preserve"> PAGEREF _Toc121865914 \h </w:instrText>
             </w:r>
             <w:r>
               <w:rPr>
@@ -526,52 +1798,234 @@
     <w:p>
       <w:pPr>
         <w:pStyle w:val="Cmsor1"/>
-        <w:numPr>
-          <w:ilvl w:val="0"/>
-          <w:numId w:val="1"/>
-        </w:numPr>
-      </w:pPr>
-      <w:bookmarkStart w:id="0" w:name="_Toc120564803"/>
+      </w:pPr>
+      <w:bookmarkStart w:id="1" w:name="_Toc121865897"/>
       <w:r>
         <w:lastRenderedPageBreak/>
         <w:t>Bevezetés</w:t>
-      </w:r>
-      <w:bookmarkEnd w:id="0"/>
-    </w:p>
-    <w:p>
-      <w:pPr>
-        <w:pStyle w:val="Cmsor1"/>
-        <w:numPr>
-          <w:ilvl w:val="0"/>
-          <w:numId w:val="1"/>
-        </w:numPr>
-      </w:pPr>
-      <w:bookmarkStart w:id="1" w:name="_Toc120564804"/>
-      <w:bookmarkStart w:id="2" w:name="_GoBack"/>
-      <w:bookmarkEnd w:id="2"/>
-      <w:r>
-        <w:t xml:space="preserve">Angol </w:t>
-      </w:r>
-      <w:r>
-        <w:t>tanulásra fejlesztett alkalmazások</w:t>
       </w:r>
       <w:bookmarkEnd w:id="1"/>
     </w:p>
     <w:p>
       <w:pPr>
         <w:pStyle w:val="Cmsor1"/>
-        <w:numPr>
-          <w:ilvl w:val="0"/>
-          <w:numId w:val="1"/>
-        </w:numPr>
-      </w:pPr>
-      <w:bookmarkStart w:id="3" w:name="_Toc120564805"/>
-      <w:r>
-        <w:t>Tervezés, fejlesztés</w:t>
+      </w:pPr>
+      <w:bookmarkStart w:id="2" w:name="_Toc121865898"/>
+      <w:r>
+        <w:t>Nyelv</w:t>
+      </w:r>
+      <w:r>
+        <w:t>oktat</w:t>
+      </w:r>
+      <w:r>
+        <w:t>ó</w:t>
+      </w:r>
+      <w:r>
+        <w:t xml:space="preserve"> alkalmazások</w:t>
+      </w:r>
+      <w:bookmarkEnd w:id="2"/>
+    </w:p>
+    <w:p>
+      <w:pPr>
+        <w:pStyle w:val="Cmsor2"/>
+      </w:pPr>
+      <w:bookmarkStart w:id="3" w:name="_Toc121865899"/>
+      <w:r>
+        <w:t xml:space="preserve">Irodalmi </w:t>
+      </w:r>
+      <w:r>
+        <w:t>és történelmi áttekintés</w:t>
       </w:r>
       <w:bookmarkEnd w:id="3"/>
     </w:p>
-    <w:p/>
+    <w:p>
+      <w:pPr>
+        <w:pStyle w:val="Cmsor2"/>
+      </w:pPr>
+      <w:bookmarkStart w:id="4" w:name="_Toc121865900"/>
+      <w:proofErr w:type="spellStart"/>
+      <w:r>
+        <w:t>Quizlet</w:t>
+      </w:r>
+      <w:bookmarkEnd w:id="4"/>
+      <w:proofErr w:type="spellEnd"/>
+    </w:p>
+    <w:p>
+      <w:pPr>
+        <w:pStyle w:val="Cmsor2"/>
+      </w:pPr>
+      <w:bookmarkStart w:id="5" w:name="_Toc121865901"/>
+      <w:proofErr w:type="spellStart"/>
+      <w:r>
+        <w:t>Duolingo</w:t>
+      </w:r>
+      <w:bookmarkEnd w:id="5"/>
+      <w:proofErr w:type="spellEnd"/>
+    </w:p>
+    <w:p>
+      <w:pPr>
+        <w:pStyle w:val="Cmsor2"/>
+      </w:pPr>
+      <w:bookmarkStart w:id="6" w:name="_Toc121865902"/>
+      <w:proofErr w:type="spellStart"/>
+      <w:r>
+        <w:t>Busuu</w:t>
+      </w:r>
+      <w:bookmarkEnd w:id="6"/>
+      <w:proofErr w:type="spellEnd"/>
+    </w:p>
+    <w:p>
+      <w:pPr>
+        <w:pStyle w:val="Cmsor1"/>
+      </w:pPr>
+      <w:bookmarkStart w:id="7" w:name="_Toc121865903"/>
+      <w:r>
+        <w:t xml:space="preserve">A </w:t>
+      </w:r>
+      <w:r>
+        <w:t>fejlesztés</w:t>
+      </w:r>
+      <w:r>
+        <w:t xml:space="preserve"> menetének leírása</w:t>
+      </w:r>
+      <w:bookmarkEnd w:id="7"/>
+    </w:p>
+    <w:p>
+      <w:pPr>
+        <w:pStyle w:val="Cmsor2"/>
+      </w:pPr>
+      <w:bookmarkStart w:id="8" w:name="_Toc121865904"/>
+      <w:r>
+        <w:t>A</w:t>
+      </w:r>
+      <w:r>
+        <w:t>z</w:t>
+      </w:r>
+      <w:r>
+        <w:t xml:space="preserve"> alkalmazás specifikáció</w:t>
+      </w:r>
+      <w:r>
+        <w:t>i</w:t>
+      </w:r>
+      <w:r>
+        <w:t>nak rögzíté</w:t>
+      </w:r>
+      <w:r>
+        <w:t>se</w:t>
+      </w:r>
+      <w:bookmarkEnd w:id="8"/>
+    </w:p>
+    <w:p>
+      <w:pPr>
+        <w:pStyle w:val="Cmsor2"/>
+      </w:pPr>
+      <w:bookmarkStart w:id="9" w:name="_Toc121865905"/>
+      <w:r>
+        <w:t>Tervezés</w:t>
+      </w:r>
+      <w:bookmarkEnd w:id="9"/>
+    </w:p>
+    <w:p>
+      <w:pPr>
+        <w:pStyle w:val="Cmsor2"/>
+      </w:pPr>
+      <w:bookmarkStart w:id="10" w:name="_Toc121865906"/>
+      <w:r>
+        <w:t>Adatbázis megtervezése</w:t>
+      </w:r>
+      <w:bookmarkEnd w:id="10"/>
+    </w:p>
+    <w:p>
+      <w:pPr>
+        <w:pStyle w:val="Cmsor2"/>
+      </w:pPr>
+      <w:bookmarkStart w:id="11" w:name="_Toc121865907"/>
+      <w:r>
+        <w:t>Tesztelés</w:t>
+      </w:r>
+      <w:bookmarkEnd w:id="11"/>
+    </w:p>
+    <w:p>
+      <w:pPr>
+        <w:pStyle w:val="Cmsor2"/>
+      </w:pPr>
+      <w:bookmarkStart w:id="12" w:name="_Toc121865908"/>
+      <w:r>
+        <w:t>A fejlesztés során használt szoftverek</w:t>
+      </w:r>
+      <w:bookmarkEnd w:id="12"/>
+    </w:p>
+    <w:p>
+      <w:pPr>
+        <w:pStyle w:val="Cmsor3"/>
+      </w:pPr>
+      <w:bookmarkStart w:id="13" w:name="_Toc121865909"/>
+      <w:r>
+        <w:t xml:space="preserve">Apache </w:t>
+      </w:r>
+      <w:proofErr w:type="spellStart"/>
+      <w:r>
+        <w:t>NetBeans</w:t>
+      </w:r>
+      <w:proofErr w:type="spellEnd"/>
+      <w:r>
+        <w:t xml:space="preserve"> IDE 12.5</w:t>
+      </w:r>
+      <w:bookmarkEnd w:id="13"/>
+    </w:p>
+    <w:p>
+      <w:pPr>
+        <w:pStyle w:val="Cmsor3"/>
+      </w:pPr>
+      <w:bookmarkStart w:id="14" w:name="_Toc121865910"/>
+      <w:r>
+        <w:t>XAM</w:t>
+      </w:r>
+      <w:r>
+        <w:t>PP</w:t>
+      </w:r>
+      <w:bookmarkEnd w:id="14"/>
+    </w:p>
+    <w:p>
+      <w:pPr>
+        <w:pStyle w:val="Cmsor1"/>
+      </w:pPr>
+      <w:bookmarkStart w:id="15" w:name="_Toc121865911"/>
+      <w:r>
+        <w:t>Eredmények</w:t>
+      </w:r>
+      <w:bookmarkEnd w:id="15"/>
+    </w:p>
+    <w:p>
+      <w:pPr>
+        <w:pStyle w:val="Cmsor1"/>
+      </w:pPr>
+      <w:bookmarkStart w:id="16" w:name="_Toc121865912"/>
+      <w:r>
+        <w:t>Elemzés</w:t>
+      </w:r>
+      <w:bookmarkEnd w:id="16"/>
+    </w:p>
+    <w:p>
+      <w:pPr>
+        <w:pStyle w:val="Cmsor1"/>
+      </w:pPr>
+      <w:bookmarkStart w:id="17" w:name="_Toc121865913"/>
+      <w:r>
+        <w:t>Összefoglalás</w:t>
+      </w:r>
+      <w:bookmarkEnd w:id="17"/>
+    </w:p>
+    <w:p>
+      <w:pPr>
+        <w:pStyle w:val="Cmsor1"/>
+      </w:pPr>
+      <w:bookmarkStart w:id="18" w:name="_Toc121865914"/>
+      <w:r>
+        <w:t>Irodalomjegyzék</w:t>
+      </w:r>
+      <w:bookmarkEnd w:id="18"/>
+    </w:p>
     <w:sectPr>
       <w:pgSz w:w="11906" w:h="16838"/>
       <w:pgMar w:top="1418" w:right="1418" w:bottom="1418" w:left="1701" w:header="709" w:footer="709" w:gutter="0"/>
@@ -585,6 +2039,119 @@
 <file path=word/numbering.xml><?xml version="1.0" encoding="utf-8"?>
 <w:numbering xmlns:wpc="http://schemas.microsoft.com/office/word/2010/wordprocessingCanvas" xmlns:cx="http://schemas.microsoft.com/office/drawing/2014/chartex" xmlns:cx1="http://schemas.microsoft.com/office/drawing/2015/9/8/chartex" xmlns:cx2="http://schemas.microsoft.com/office/drawing/2015/10/21/chartex" xmlns:cx3="http://schemas.microsoft.com/office/drawing/2016/5/9/chartex" xmlns:cx4="http://schemas.microsoft.com/office/drawing/2016/5/10/chartex" xmlns:cx5="http://schemas.microsoft.com/office/drawing/2016/5/11/chartex" xmlns:cx6="http://schemas.microsoft.com/office/drawing/2016/5/12/chartex" xmlns:cx7="http://schemas.microsoft.com/office/drawing/2016/5/13/chartex" xmlns:cx8="http://schemas.microsoft.com/office/drawing/2016/5/14/chartex" xmlns:mc="http://schemas.openxmlformats.org/markup-compatibility/2006" xmlns:aink="http://schemas.microsoft.com/office/drawing/2016/ink" xmlns:am3d="http://schemas.microsoft.com/office/drawing/2017/model3d" xmlns:o="urn:schemas-microsoft-com:office:office" xmlns:r="http://schemas.openxmlformats.org/officeDocument/2006/relationships" xmlns:m="http://schemas.openxmlformats.org/officeDocument/2006/math" xmlns:v="urn:schemas-microsoft-com:vml" xmlns:wp14="http://schemas.microsoft.com/office/word/2010/wordprocessingDrawing" xmlns:wp="http://schemas.openxmlformats.org/drawingml/2006/wordprocessingDrawing" xmlns:w10="urn:schemas-microsoft-com:office:word" xmlns:w="http://schemas.openxmlformats.org/wordprocessingml/2006/main" xmlns:w14="http://schemas.microsoft.com/office/word/2010/wordml" xmlns:w15="http://schemas.microsoft.com/office/word/2012/wordml" xmlns:w16cid="http://schemas.microsoft.com/office/word/2016/wordml/cid" xmlns:w16se="http://schemas.microsoft.com/office/word/2015/wordml/symex" xmlns:wpg="http://schemas.microsoft.com/office/word/2010/wordprocessingGroup" xmlns:wpi="http://schemas.microsoft.com/office/word/2010/wordprocessingInk" xmlns:wne="http://schemas.microsoft.com/office/word/2006/wordml" xmlns:wps="http://schemas.microsoft.com/office/word/2010/wordprocessingShape" mc:Ignorable="w14 w15 w16se w16cid wp14">
   <w:abstractNum w:abstractNumId="0" w15:restartNumberingAfterBreak="0">
+    <w:nsid w:val="3C9323ED"/>
+    <w:multiLevelType w:val="multilevel"/>
+    <w:tmpl w:val="6F78AD4A"/>
+    <w:lvl w:ilvl="0">
+      <w:start w:val="1"/>
+      <w:numFmt w:val="decimal"/>
+      <w:lvlText w:val="%1."/>
+      <w:lvlJc w:val="left"/>
+      <w:pPr>
+        <w:ind w:left="360" w:hanging="360"/>
+      </w:pPr>
+      <w:rPr>
+        <w:rFonts w:hint="default"/>
+      </w:rPr>
+    </w:lvl>
+    <w:lvl w:ilvl="1">
+      <w:start w:val="1"/>
+      <w:numFmt w:val="decimal"/>
+      <w:lvlText w:val="%1.%2."/>
+      <w:lvlJc w:val="left"/>
+      <w:pPr>
+        <w:ind w:left="792" w:hanging="432"/>
+      </w:pPr>
+      <w:rPr>
+        <w:rFonts w:hint="default"/>
+      </w:rPr>
+    </w:lvl>
+    <w:lvl w:ilvl="2">
+      <w:start w:val="1"/>
+      <w:numFmt w:val="decimal"/>
+      <w:lvlText w:val="%1.%2.%3."/>
+      <w:lvlJc w:val="left"/>
+      <w:pPr>
+        <w:ind w:left="1224" w:hanging="504"/>
+      </w:pPr>
+      <w:rPr>
+        <w:rFonts w:hint="default"/>
+      </w:rPr>
+    </w:lvl>
+    <w:lvl w:ilvl="3">
+      <w:start w:val="1"/>
+      <w:numFmt w:val="decimal"/>
+      <w:lvlText w:val="%1.%2.%3.%4."/>
+      <w:lvlJc w:val="left"/>
+      <w:pPr>
+        <w:ind w:left="1728" w:hanging="648"/>
+      </w:pPr>
+      <w:rPr>
+        <w:rFonts w:hint="default"/>
+      </w:rPr>
+    </w:lvl>
+    <w:lvl w:ilvl="4">
+      <w:start w:val="1"/>
+      <w:numFmt w:val="decimal"/>
+      <w:lvlText w:val="%1.%2.%3.%4.%5."/>
+      <w:lvlJc w:val="left"/>
+      <w:pPr>
+        <w:ind w:left="2232" w:hanging="792"/>
+      </w:pPr>
+      <w:rPr>
+        <w:rFonts w:hint="default"/>
+      </w:rPr>
+    </w:lvl>
+    <w:lvl w:ilvl="5">
+      <w:start w:val="1"/>
+      <w:numFmt w:val="decimal"/>
+      <w:lvlText w:val="%1.%2.%3.%4.%5.%6."/>
+      <w:lvlJc w:val="left"/>
+      <w:pPr>
+        <w:ind w:left="2736" w:hanging="936"/>
+      </w:pPr>
+      <w:rPr>
+        <w:rFonts w:hint="default"/>
+      </w:rPr>
+    </w:lvl>
+    <w:lvl w:ilvl="6">
+      <w:start w:val="1"/>
+      <w:numFmt w:val="decimal"/>
+      <w:lvlText w:val="%1.%2.%3.%4.%5.%6.%7."/>
+      <w:lvlJc w:val="left"/>
+      <w:pPr>
+        <w:ind w:left="3240" w:hanging="1080"/>
+      </w:pPr>
+      <w:rPr>
+        <w:rFonts w:hint="default"/>
+      </w:rPr>
+    </w:lvl>
+    <w:lvl w:ilvl="7">
+      <w:start w:val="1"/>
+      <w:numFmt w:val="decimal"/>
+      <w:lvlText w:val="%1.%2.%3.%4.%5.%6.%7.%8."/>
+      <w:lvlJc w:val="left"/>
+      <w:pPr>
+        <w:ind w:left="3744" w:hanging="1224"/>
+      </w:pPr>
+      <w:rPr>
+        <w:rFonts w:hint="default"/>
+      </w:rPr>
+    </w:lvl>
+    <w:lvl w:ilvl="8">
+      <w:start w:val="1"/>
+      <w:numFmt w:val="decimal"/>
+      <w:lvlText w:val="%1.%2.%3.%4.%5.%6.%7.%8.%9."/>
+      <w:lvlJc w:val="left"/>
+      <w:pPr>
+        <w:ind w:left="4320" w:hanging="1440"/>
+      </w:pPr>
+      <w:rPr>
+        <w:rFonts w:hint="default"/>
+      </w:rPr>
+    </w:lvl>
+  </w:abstractNum>
+  <w:abstractNum w:abstractNumId="1" w15:restartNumberingAfterBreak="0">
     <w:nsid w:val="5C585BF5"/>
     <w:multiLevelType w:val="hybridMultilevel"/>
     <w:tmpl w:val="BC742D1C"/>
@@ -673,8 +2240,691 @@
       </w:pPr>
     </w:lvl>
   </w:abstractNum>
+  <w:abstractNum w:abstractNumId="2" w15:restartNumberingAfterBreak="0">
+    <w:nsid w:val="6DB456F6"/>
+    <w:multiLevelType w:val="multilevel"/>
+    <w:tmpl w:val="0DE0B4FC"/>
+    <w:lvl w:ilvl="0">
+      <w:start w:val="1"/>
+      <w:numFmt w:val="decimal"/>
+      <w:pStyle w:val="Cmsor1"/>
+      <w:lvlText w:val="%1."/>
+      <w:lvlJc w:val="left"/>
+      <w:pPr>
+        <w:ind w:left="397" w:hanging="397"/>
+      </w:pPr>
+      <w:rPr>
+        <w:rFonts w:hint="default"/>
+      </w:rPr>
+    </w:lvl>
+    <w:lvl w:ilvl="1">
+      <w:start w:val="1"/>
+      <w:numFmt w:val="decimal"/>
+      <w:pStyle w:val="Cmsor2"/>
+      <w:lvlText w:val="%1.%2."/>
+      <w:lvlJc w:val="left"/>
+      <w:pPr>
+        <w:ind w:left="397" w:hanging="397"/>
+      </w:pPr>
+      <w:rPr>
+        <w:rFonts w:hint="default"/>
+      </w:rPr>
+    </w:lvl>
+    <w:lvl w:ilvl="2">
+      <w:start w:val="1"/>
+      <w:numFmt w:val="decimal"/>
+      <w:pStyle w:val="Cmsor3"/>
+      <w:lvlText w:val="%1.%2.%3."/>
+      <w:lvlJc w:val="left"/>
+      <w:pPr>
+        <w:ind w:left="397" w:hanging="397"/>
+      </w:pPr>
+      <w:rPr>
+        <w:rFonts w:hint="default"/>
+      </w:rPr>
+    </w:lvl>
+    <w:lvl w:ilvl="3">
+      <w:start w:val="1"/>
+      <w:numFmt w:val="decimal"/>
+      <w:lvlText w:val="%1.%2.%3.%4"/>
+      <w:lvlJc w:val="left"/>
+      <w:pPr>
+        <w:ind w:left="1728" w:hanging="648"/>
+      </w:pPr>
+      <w:rPr>
+        <w:rFonts w:hint="default"/>
+      </w:rPr>
+    </w:lvl>
+    <w:lvl w:ilvl="4">
+      <w:start w:val="1"/>
+      <w:numFmt w:val="decimal"/>
+      <w:lvlText w:val="%1.%2.%3.%4.%5"/>
+      <w:lvlJc w:val="left"/>
+      <w:pPr>
+        <w:ind w:left="2232" w:hanging="792"/>
+      </w:pPr>
+      <w:rPr>
+        <w:rFonts w:hint="default"/>
+      </w:rPr>
+    </w:lvl>
+    <w:lvl w:ilvl="5">
+      <w:start w:val="1"/>
+      <w:numFmt w:val="decimal"/>
+      <w:lvlText w:val="%1.%2.%3.%4.%5.%6"/>
+      <w:lvlJc w:val="left"/>
+      <w:pPr>
+        <w:ind w:left="2736" w:hanging="936"/>
+      </w:pPr>
+      <w:rPr>
+        <w:rFonts w:hint="default"/>
+      </w:rPr>
+    </w:lvl>
+    <w:lvl w:ilvl="6">
+      <w:start w:val="1"/>
+      <w:numFmt w:val="decimal"/>
+      <w:lvlText w:val="%1.%2.%3.%4.%5.%6.%7"/>
+      <w:lvlJc w:val="left"/>
+      <w:pPr>
+        <w:ind w:left="3240" w:hanging="1080"/>
+      </w:pPr>
+      <w:rPr>
+        <w:rFonts w:hint="default"/>
+      </w:rPr>
+    </w:lvl>
+    <w:lvl w:ilvl="7">
+      <w:start w:val="1"/>
+      <w:numFmt w:val="decimal"/>
+      <w:lvlText w:val="%1.%2.%3.%4.%5.%6.%7.%8"/>
+      <w:lvlJc w:val="left"/>
+      <w:pPr>
+        <w:ind w:left="3744" w:hanging="1224"/>
+      </w:pPr>
+      <w:rPr>
+        <w:rFonts w:hint="default"/>
+      </w:rPr>
+    </w:lvl>
+    <w:lvl w:ilvl="8">
+      <w:start w:val="1"/>
+      <w:numFmt w:val="decimal"/>
+      <w:lvlText w:val="%1.%2.%3.%4.%5.%6.%7.%8.%9"/>
+      <w:lvlJc w:val="left"/>
+      <w:pPr>
+        <w:ind w:left="4320" w:hanging="1440"/>
+      </w:pPr>
+      <w:rPr>
+        <w:rFonts w:hint="default"/>
+      </w:rPr>
+    </w:lvl>
+  </w:abstractNum>
   <w:num w:numId="1">
+    <w:abstractNumId w:val="1"/>
+  </w:num>
+  <w:num w:numId="2">
     <w:abstractNumId w:val="0"/>
+  </w:num>
+  <w:num w:numId="3">
+    <w:abstractNumId w:val="2"/>
+  </w:num>
+  <w:num w:numId="4">
+    <w:abstractNumId w:val="2"/>
+  </w:num>
+  <w:num w:numId="5">
+    <w:abstractNumId w:val="2"/>
+    <w:lvlOverride w:ilvl="0">
+      <w:lvl w:ilvl="0">
+        <w:start w:val="1"/>
+        <w:numFmt w:val="decimal"/>
+        <w:pStyle w:val="Cmsor1"/>
+        <w:lvlText w:val="%1."/>
+        <w:lvlJc w:val="left"/>
+        <w:pPr>
+          <w:ind w:left="397" w:hanging="397"/>
+        </w:pPr>
+        <w:rPr>
+          <w:rFonts w:hint="default"/>
+        </w:rPr>
+      </w:lvl>
+    </w:lvlOverride>
+    <w:lvlOverride w:ilvl="1">
+      <w:lvl w:ilvl="1">
+        <w:start w:val="1"/>
+        <w:numFmt w:val="decimal"/>
+        <w:pStyle w:val="Cmsor2"/>
+        <w:lvlText w:val="%1.%2."/>
+        <w:lvlJc w:val="left"/>
+        <w:pPr>
+          <w:ind w:left="284" w:firstLine="76"/>
+        </w:pPr>
+        <w:rPr>
+          <w:rFonts w:hint="default"/>
+        </w:rPr>
+      </w:lvl>
+    </w:lvlOverride>
+    <w:lvlOverride w:ilvl="2">
+      <w:lvl w:ilvl="2">
+        <w:start w:val="1"/>
+        <w:numFmt w:val="decimal"/>
+        <w:pStyle w:val="Cmsor3"/>
+        <w:lvlText w:val="%1.%2.%3."/>
+        <w:lvlJc w:val="left"/>
+        <w:pPr>
+          <w:ind w:left="1224" w:hanging="504"/>
+        </w:pPr>
+        <w:rPr>
+          <w:rFonts w:hint="default"/>
+        </w:rPr>
+      </w:lvl>
+    </w:lvlOverride>
+    <w:lvlOverride w:ilvl="3">
+      <w:lvl w:ilvl="3">
+        <w:start w:val="1"/>
+        <w:numFmt w:val="decimal"/>
+        <w:lvlText w:val="%1.%2.%3.%4"/>
+        <w:lvlJc w:val="left"/>
+        <w:pPr>
+          <w:ind w:left="1728" w:hanging="648"/>
+        </w:pPr>
+        <w:rPr>
+          <w:rFonts w:hint="default"/>
+        </w:rPr>
+      </w:lvl>
+    </w:lvlOverride>
+    <w:lvlOverride w:ilvl="4">
+      <w:lvl w:ilvl="4">
+        <w:start w:val="1"/>
+        <w:numFmt w:val="decimal"/>
+        <w:lvlText w:val="%1.%2.%3.%4.%5"/>
+        <w:lvlJc w:val="left"/>
+        <w:pPr>
+          <w:ind w:left="2232" w:hanging="792"/>
+        </w:pPr>
+        <w:rPr>
+          <w:rFonts w:hint="default"/>
+        </w:rPr>
+      </w:lvl>
+    </w:lvlOverride>
+    <w:lvlOverride w:ilvl="5">
+      <w:lvl w:ilvl="5">
+        <w:start w:val="1"/>
+        <w:numFmt w:val="decimal"/>
+        <w:lvlText w:val="%1.%2.%3.%4.%5.%6"/>
+        <w:lvlJc w:val="left"/>
+        <w:pPr>
+          <w:ind w:left="2736" w:hanging="936"/>
+        </w:pPr>
+        <w:rPr>
+          <w:rFonts w:hint="default"/>
+        </w:rPr>
+      </w:lvl>
+    </w:lvlOverride>
+    <w:lvlOverride w:ilvl="6">
+      <w:lvl w:ilvl="6">
+        <w:start w:val="1"/>
+        <w:numFmt w:val="decimal"/>
+        <w:lvlText w:val="%1.%2.%3.%4.%5.%6.%7"/>
+        <w:lvlJc w:val="left"/>
+        <w:pPr>
+          <w:ind w:left="3240" w:hanging="1080"/>
+        </w:pPr>
+        <w:rPr>
+          <w:rFonts w:hint="default"/>
+        </w:rPr>
+      </w:lvl>
+    </w:lvlOverride>
+    <w:lvlOverride w:ilvl="7">
+      <w:lvl w:ilvl="7">
+        <w:start w:val="1"/>
+        <w:numFmt w:val="decimal"/>
+        <w:lvlText w:val="%1.%2.%3.%4.%5.%6.%7.%8"/>
+        <w:lvlJc w:val="left"/>
+        <w:pPr>
+          <w:ind w:left="3744" w:hanging="1224"/>
+        </w:pPr>
+        <w:rPr>
+          <w:rFonts w:hint="default"/>
+        </w:rPr>
+      </w:lvl>
+    </w:lvlOverride>
+    <w:lvlOverride w:ilvl="8">
+      <w:lvl w:ilvl="8">
+        <w:start w:val="1"/>
+        <w:numFmt w:val="decimal"/>
+        <w:lvlText w:val="%1.%2.%3.%4.%5.%6.%7.%8.%9"/>
+        <w:lvlJc w:val="left"/>
+        <w:pPr>
+          <w:ind w:left="4320" w:hanging="1440"/>
+        </w:pPr>
+        <w:rPr>
+          <w:rFonts w:hint="default"/>
+        </w:rPr>
+      </w:lvl>
+    </w:lvlOverride>
+  </w:num>
+  <w:num w:numId="6">
+    <w:abstractNumId w:val="2"/>
+    <w:lvlOverride w:ilvl="0">
+      <w:lvl w:ilvl="0">
+        <w:start w:val="1"/>
+        <w:numFmt w:val="decimal"/>
+        <w:pStyle w:val="Cmsor1"/>
+        <w:lvlText w:val="%1."/>
+        <w:lvlJc w:val="left"/>
+        <w:pPr>
+          <w:ind w:left="397" w:hanging="397"/>
+        </w:pPr>
+        <w:rPr>
+          <w:rFonts w:hint="default"/>
+        </w:rPr>
+      </w:lvl>
+    </w:lvlOverride>
+    <w:lvlOverride w:ilvl="1">
+      <w:lvl w:ilvl="1">
+        <w:start w:val="1"/>
+        <w:numFmt w:val="decimal"/>
+        <w:pStyle w:val="Cmsor2"/>
+        <w:lvlText w:val="%1.%2."/>
+        <w:lvlJc w:val="left"/>
+        <w:pPr>
+          <w:ind w:left="964" w:hanging="604"/>
+        </w:pPr>
+        <w:rPr>
+          <w:rFonts w:hint="default"/>
+        </w:rPr>
+      </w:lvl>
+    </w:lvlOverride>
+    <w:lvlOverride w:ilvl="2">
+      <w:lvl w:ilvl="2">
+        <w:start w:val="1"/>
+        <w:numFmt w:val="decimal"/>
+        <w:pStyle w:val="Cmsor3"/>
+        <w:lvlText w:val="%1.%2.%3."/>
+        <w:lvlJc w:val="left"/>
+        <w:pPr>
+          <w:ind w:left="1224" w:hanging="504"/>
+        </w:pPr>
+        <w:rPr>
+          <w:rFonts w:hint="default"/>
+        </w:rPr>
+      </w:lvl>
+    </w:lvlOverride>
+    <w:lvlOverride w:ilvl="3">
+      <w:lvl w:ilvl="3">
+        <w:start w:val="1"/>
+        <w:numFmt w:val="decimal"/>
+        <w:lvlText w:val="%1.%2.%3.%4"/>
+        <w:lvlJc w:val="left"/>
+        <w:pPr>
+          <w:ind w:left="1728" w:hanging="648"/>
+        </w:pPr>
+        <w:rPr>
+          <w:rFonts w:hint="default"/>
+        </w:rPr>
+      </w:lvl>
+    </w:lvlOverride>
+    <w:lvlOverride w:ilvl="4">
+      <w:lvl w:ilvl="4">
+        <w:start w:val="1"/>
+        <w:numFmt w:val="decimal"/>
+        <w:lvlText w:val="%1.%2.%3.%4.%5"/>
+        <w:lvlJc w:val="left"/>
+        <w:pPr>
+          <w:ind w:left="2232" w:hanging="792"/>
+        </w:pPr>
+        <w:rPr>
+          <w:rFonts w:hint="default"/>
+        </w:rPr>
+      </w:lvl>
+    </w:lvlOverride>
+    <w:lvlOverride w:ilvl="5">
+      <w:lvl w:ilvl="5">
+        <w:start w:val="1"/>
+        <w:numFmt w:val="decimal"/>
+        <w:lvlText w:val="%1.%2.%3.%4.%5.%6"/>
+        <w:lvlJc w:val="left"/>
+        <w:pPr>
+          <w:ind w:left="2736" w:hanging="936"/>
+        </w:pPr>
+        <w:rPr>
+          <w:rFonts w:hint="default"/>
+        </w:rPr>
+      </w:lvl>
+    </w:lvlOverride>
+    <w:lvlOverride w:ilvl="6">
+      <w:lvl w:ilvl="6">
+        <w:start w:val="1"/>
+        <w:numFmt w:val="decimal"/>
+        <w:lvlText w:val="%1.%2.%3.%4.%5.%6.%7"/>
+        <w:lvlJc w:val="left"/>
+        <w:pPr>
+          <w:ind w:left="3240" w:hanging="1080"/>
+        </w:pPr>
+        <w:rPr>
+          <w:rFonts w:hint="default"/>
+        </w:rPr>
+      </w:lvl>
+    </w:lvlOverride>
+    <w:lvlOverride w:ilvl="7">
+      <w:lvl w:ilvl="7">
+        <w:start w:val="1"/>
+        <w:numFmt w:val="decimal"/>
+        <w:lvlText w:val="%1.%2.%3.%4.%5.%6.%7.%8"/>
+        <w:lvlJc w:val="left"/>
+        <w:pPr>
+          <w:ind w:left="3744" w:hanging="1224"/>
+        </w:pPr>
+        <w:rPr>
+          <w:rFonts w:hint="default"/>
+        </w:rPr>
+      </w:lvl>
+    </w:lvlOverride>
+    <w:lvlOverride w:ilvl="8">
+      <w:lvl w:ilvl="8">
+        <w:start w:val="1"/>
+        <w:numFmt w:val="decimal"/>
+        <w:lvlText w:val="%1.%2.%3.%4.%5.%6.%7.%8.%9"/>
+        <w:lvlJc w:val="left"/>
+        <w:pPr>
+          <w:ind w:left="4320" w:hanging="1440"/>
+        </w:pPr>
+        <w:rPr>
+          <w:rFonts w:hint="default"/>
+        </w:rPr>
+      </w:lvl>
+    </w:lvlOverride>
+  </w:num>
+  <w:num w:numId="7">
+    <w:abstractNumId w:val="2"/>
+    <w:lvlOverride w:ilvl="0">
+      <w:lvl w:ilvl="0">
+        <w:start w:val="1"/>
+        <w:numFmt w:val="decimal"/>
+        <w:pStyle w:val="Cmsor1"/>
+        <w:lvlText w:val="%1."/>
+        <w:lvlJc w:val="left"/>
+        <w:pPr>
+          <w:ind w:left="397" w:hanging="397"/>
+        </w:pPr>
+        <w:rPr>
+          <w:rFonts w:hint="default"/>
+        </w:rPr>
+      </w:lvl>
+    </w:lvlOverride>
+    <w:lvlOverride w:ilvl="1">
+      <w:lvl w:ilvl="1">
+        <w:start w:val="1"/>
+        <w:numFmt w:val="decimal"/>
+        <w:pStyle w:val="Cmsor2"/>
+        <w:lvlText w:val="%1.%2."/>
+        <w:lvlJc w:val="left"/>
+        <w:pPr>
+          <w:ind w:left="794" w:hanging="434"/>
+        </w:pPr>
+        <w:rPr>
+          <w:rFonts w:hint="default"/>
+        </w:rPr>
+      </w:lvl>
+    </w:lvlOverride>
+    <w:lvlOverride w:ilvl="2">
+      <w:lvl w:ilvl="2">
+        <w:start w:val="1"/>
+        <w:numFmt w:val="decimal"/>
+        <w:pStyle w:val="Cmsor3"/>
+        <w:lvlText w:val="%1.%2.%3."/>
+        <w:lvlJc w:val="left"/>
+        <w:pPr>
+          <w:ind w:left="1191" w:hanging="471"/>
+        </w:pPr>
+        <w:rPr>
+          <w:rFonts w:hint="default"/>
+        </w:rPr>
+      </w:lvl>
+    </w:lvlOverride>
+    <w:lvlOverride w:ilvl="3">
+      <w:lvl w:ilvl="3">
+        <w:start w:val="1"/>
+        <w:numFmt w:val="decimal"/>
+        <w:lvlText w:val="%1.%2.%3.%4"/>
+        <w:lvlJc w:val="left"/>
+        <w:pPr>
+          <w:ind w:left="1728" w:hanging="648"/>
+        </w:pPr>
+        <w:rPr>
+          <w:rFonts w:hint="default"/>
+        </w:rPr>
+      </w:lvl>
+    </w:lvlOverride>
+    <w:lvlOverride w:ilvl="4">
+      <w:lvl w:ilvl="4">
+        <w:start w:val="1"/>
+        <w:numFmt w:val="decimal"/>
+        <w:lvlText w:val="%1.%2.%3.%4.%5"/>
+        <w:lvlJc w:val="left"/>
+        <w:pPr>
+          <w:ind w:left="2232" w:hanging="792"/>
+        </w:pPr>
+        <w:rPr>
+          <w:rFonts w:hint="default"/>
+        </w:rPr>
+      </w:lvl>
+    </w:lvlOverride>
+    <w:lvlOverride w:ilvl="5">
+      <w:lvl w:ilvl="5">
+        <w:start w:val="1"/>
+        <w:numFmt w:val="decimal"/>
+        <w:lvlText w:val="%1.%2.%3.%4.%5.%6"/>
+        <w:lvlJc w:val="left"/>
+        <w:pPr>
+          <w:ind w:left="2736" w:hanging="936"/>
+        </w:pPr>
+        <w:rPr>
+          <w:rFonts w:hint="default"/>
+        </w:rPr>
+      </w:lvl>
+    </w:lvlOverride>
+    <w:lvlOverride w:ilvl="6">
+      <w:lvl w:ilvl="6">
+        <w:start w:val="1"/>
+        <w:numFmt w:val="decimal"/>
+        <w:lvlText w:val="%1.%2.%3.%4.%5.%6.%7"/>
+        <w:lvlJc w:val="left"/>
+        <w:pPr>
+          <w:ind w:left="3240" w:hanging="1080"/>
+        </w:pPr>
+        <w:rPr>
+          <w:rFonts w:hint="default"/>
+        </w:rPr>
+      </w:lvl>
+    </w:lvlOverride>
+    <w:lvlOverride w:ilvl="7">
+      <w:lvl w:ilvl="7">
+        <w:start w:val="1"/>
+        <w:numFmt w:val="decimal"/>
+        <w:lvlText w:val="%1.%2.%3.%4.%5.%6.%7.%8"/>
+        <w:lvlJc w:val="left"/>
+        <w:pPr>
+          <w:ind w:left="3744" w:hanging="1224"/>
+        </w:pPr>
+        <w:rPr>
+          <w:rFonts w:hint="default"/>
+        </w:rPr>
+      </w:lvl>
+    </w:lvlOverride>
+    <w:lvlOverride w:ilvl="8">
+      <w:lvl w:ilvl="8">
+        <w:start w:val="1"/>
+        <w:numFmt w:val="decimal"/>
+        <w:lvlText w:val="%1.%2.%3.%4.%5.%6.%7.%8.%9"/>
+        <w:lvlJc w:val="left"/>
+        <w:pPr>
+          <w:ind w:left="4320" w:hanging="1440"/>
+        </w:pPr>
+        <w:rPr>
+          <w:rFonts w:hint="default"/>
+        </w:rPr>
+      </w:lvl>
+    </w:lvlOverride>
+  </w:num>
+  <w:num w:numId="8">
+    <w:abstractNumId w:val="2"/>
+    <w:lvlOverride w:ilvl="0">
+      <w:lvl w:ilvl="0">
+        <w:start w:val="1"/>
+        <w:numFmt w:val="decimal"/>
+        <w:pStyle w:val="Cmsor1"/>
+        <w:lvlText w:val="%1."/>
+        <w:lvlJc w:val="left"/>
+        <w:pPr>
+          <w:ind w:left="397" w:hanging="397"/>
+        </w:pPr>
+        <w:rPr>
+          <w:rFonts w:hint="default"/>
+        </w:rPr>
+      </w:lvl>
+    </w:lvlOverride>
+    <w:lvlOverride w:ilvl="1">
+      <w:lvl w:ilvl="1">
+        <w:start w:val="1"/>
+        <w:numFmt w:val="decimal"/>
+        <w:pStyle w:val="Cmsor2"/>
+        <w:lvlText w:val="%1.%2."/>
+        <w:lvlJc w:val="left"/>
+        <w:pPr>
+          <w:ind w:left="851" w:hanging="511"/>
+        </w:pPr>
+        <w:rPr>
+          <w:rFonts w:hint="default"/>
+        </w:rPr>
+      </w:lvl>
+    </w:lvlOverride>
+    <w:lvlOverride w:ilvl="2">
+      <w:lvl w:ilvl="2">
+        <w:start w:val="1"/>
+        <w:numFmt w:val="decimal"/>
+        <w:pStyle w:val="Cmsor3"/>
+        <w:lvlText w:val="%1.%2.%3."/>
+        <w:lvlJc w:val="left"/>
+        <w:pPr>
+          <w:ind w:left="1224" w:hanging="504"/>
+        </w:pPr>
+        <w:rPr>
+          <w:rFonts w:hint="default"/>
+        </w:rPr>
+      </w:lvl>
+    </w:lvlOverride>
+    <w:lvlOverride w:ilvl="3">
+      <w:lvl w:ilvl="3">
+        <w:start w:val="1"/>
+        <w:numFmt w:val="decimal"/>
+        <w:lvlText w:val="%1.%2.%3.%4"/>
+        <w:lvlJc w:val="left"/>
+        <w:pPr>
+          <w:ind w:left="1728" w:hanging="648"/>
+        </w:pPr>
+        <w:rPr>
+          <w:rFonts w:hint="default"/>
+        </w:rPr>
+      </w:lvl>
+    </w:lvlOverride>
+    <w:lvlOverride w:ilvl="4">
+      <w:lvl w:ilvl="4">
+        <w:start w:val="1"/>
+        <w:numFmt w:val="decimal"/>
+        <w:lvlText w:val="%1.%2.%3.%4.%5"/>
+        <w:lvlJc w:val="left"/>
+        <w:pPr>
+          <w:ind w:left="2232" w:hanging="792"/>
+        </w:pPr>
+        <w:rPr>
+          <w:rFonts w:hint="default"/>
+        </w:rPr>
+      </w:lvl>
+    </w:lvlOverride>
+    <w:lvlOverride w:ilvl="5">
+      <w:lvl w:ilvl="5">
+        <w:start w:val="1"/>
+        <w:numFmt w:val="decimal"/>
+        <w:lvlText w:val="%1.%2.%3.%4.%5.%6"/>
+        <w:lvlJc w:val="left"/>
+        <w:pPr>
+          <w:ind w:left="2736" w:hanging="936"/>
+        </w:pPr>
+        <w:rPr>
+          <w:rFonts w:hint="default"/>
+        </w:rPr>
+      </w:lvl>
+    </w:lvlOverride>
+    <w:lvlOverride w:ilvl="6">
+      <w:lvl w:ilvl="6">
+        <w:start w:val="1"/>
+        <w:numFmt w:val="decimal"/>
+        <w:lvlText w:val="%1.%2.%3.%4.%5.%6.%7"/>
+        <w:lvlJc w:val="left"/>
+        <w:pPr>
+          <w:ind w:left="3240" w:hanging="1080"/>
+        </w:pPr>
+        <w:rPr>
+          <w:rFonts w:hint="default"/>
+        </w:rPr>
+      </w:lvl>
+    </w:lvlOverride>
+    <w:lvlOverride w:ilvl="7">
+      <w:lvl w:ilvl="7">
+        <w:start w:val="1"/>
+        <w:numFmt w:val="decimal"/>
+        <w:lvlText w:val="%1.%2.%3.%4.%5.%6.%7.%8"/>
+        <w:lvlJc w:val="left"/>
+        <w:pPr>
+          <w:ind w:left="3744" w:hanging="1224"/>
+        </w:pPr>
+        <w:rPr>
+          <w:rFonts w:hint="default"/>
+        </w:rPr>
+      </w:lvl>
+    </w:lvlOverride>
+    <w:lvlOverride w:ilvl="8">
+      <w:lvl w:ilvl="8">
+        <w:start w:val="1"/>
+        <w:numFmt w:val="decimal"/>
+        <w:lvlText w:val="%1.%2.%3.%4.%5.%6.%7.%8.%9"/>
+        <w:lvlJc w:val="left"/>
+        <w:pPr>
+          <w:ind w:left="4320" w:hanging="1440"/>
+        </w:pPr>
+        <w:rPr>
+          <w:rFonts w:hint="default"/>
+        </w:rPr>
+      </w:lvl>
+    </w:lvlOverride>
+  </w:num>
+  <w:num w:numId="9">
+    <w:abstractNumId w:val="2"/>
+    <w:lvlOverride w:ilvl="0">
+      <w:startOverride w:val="1"/>
+    </w:lvlOverride>
+    <w:lvlOverride w:ilvl="1">
+      <w:startOverride w:val="1"/>
+    </w:lvlOverride>
+    <w:lvlOverride w:ilvl="2">
+      <w:startOverride w:val="1"/>
+    </w:lvlOverride>
+    <w:lvlOverride w:ilvl="3">
+      <w:startOverride w:val="1"/>
+    </w:lvlOverride>
+    <w:lvlOverride w:ilvl="4">
+      <w:startOverride w:val="1"/>
+    </w:lvlOverride>
+    <w:lvlOverride w:ilvl="5">
+      <w:startOverride w:val="1"/>
+    </w:lvlOverride>
+    <w:lvlOverride w:ilvl="6">
+      <w:startOverride w:val="1"/>
+    </w:lvlOverride>
+    <w:lvlOverride w:ilvl="7">
+      <w:startOverride w:val="1"/>
+    </w:lvlOverride>
+    <w:lvlOverride w:ilvl="8">
+      <w:startOverride w:val="1"/>
+    </w:lvlOverride>
   </w:num>
 </w:numbering>
 </file>
@@ -1093,12 +3343,15 @@
     <w:link w:val="Cmsor1Char"/>
     <w:uiPriority w:val="9"/>
     <w:qFormat/>
-    <w:rsid w:val="003B40A8"/>
+    <w:rsid w:val="00643A70"/>
     <w:pPr>
       <w:keepNext/>
       <w:keepLines/>
+      <w:numPr>
+        <w:numId w:val="3"/>
+      </w:numPr>
       <w:spacing w:before="120"/>
-      <w:jc w:val="center"/>
+      <w:jc w:val="left"/>
       <w:outlineLvl w:val="0"/>
     </w:pPr>
     <w:rPr>
@@ -1116,11 +3369,16 @@
     <w:uiPriority w:val="9"/>
     <w:unhideWhenUsed/>
     <w:qFormat/>
-    <w:rsid w:val="003B40A8"/>
+    <w:rsid w:val="00643A70"/>
     <w:pPr>
       <w:keepNext/>
       <w:keepLines/>
+      <w:numPr>
+        <w:ilvl w:val="1"/>
+        <w:numId w:val="3"/>
+      </w:numPr>
       <w:spacing w:before="120"/>
+      <w:jc w:val="left"/>
       <w:outlineLvl w:val="1"/>
     </w:pPr>
     <w:rPr>
@@ -1136,13 +3394,16 @@
     <w:next w:val="Norml"/>
     <w:link w:val="Cmsor3Char"/>
     <w:uiPriority w:val="9"/>
-    <w:semiHidden/>
     <w:unhideWhenUsed/>
     <w:qFormat/>
-    <w:rsid w:val="003B40A8"/>
+    <w:rsid w:val="00CE093E"/>
     <w:pPr>
       <w:keepNext/>
       <w:keepLines/>
+      <w:numPr>
+        <w:ilvl w:val="2"/>
+        <w:numId w:val="3"/>
+      </w:numPr>
       <w:spacing w:before="120"/>
       <w:outlineLvl w:val="2"/>
     </w:pPr>
@@ -1184,7 +3445,7 @@
     <w:basedOn w:val="Bekezdsalapbettpusa"/>
     <w:link w:val="Cmsor1"/>
     <w:uiPriority w:val="9"/>
-    <w:rsid w:val="003B40A8"/>
+    <w:rsid w:val="00643A70"/>
     <w:rPr>
       <w:rFonts w:ascii="Times New Roman" w:eastAsiaTheme="majorEastAsia" w:hAnsi="Times New Roman" w:cstheme="majorBidi"/>
       <w:b/>
@@ -1197,7 +3458,7 @@
     <w:basedOn w:val="Bekezdsalapbettpusa"/>
     <w:link w:val="Cmsor2"/>
     <w:uiPriority w:val="9"/>
-    <w:rsid w:val="003B40A8"/>
+    <w:rsid w:val="00643A70"/>
     <w:rPr>
       <w:rFonts w:ascii="Times New Roman" w:eastAsiaTheme="majorEastAsia" w:hAnsi="Times New Roman" w:cstheme="majorBidi"/>
       <w:b/>
@@ -1215,7 +3476,6 @@
     <w:rsid w:val="00B93A5C"/>
     <w:pPr>
       <w:spacing w:before="240" w:after="0" w:line="259" w:lineRule="auto"/>
-      <w:jc w:val="left"/>
       <w:outlineLvl w:val="9"/>
     </w:pPr>
     <w:rPr>
@@ -1230,8 +3490,7 @@
     <w:basedOn w:val="Bekezdsalapbettpusa"/>
     <w:link w:val="Cmsor3"/>
     <w:uiPriority w:val="9"/>
-    <w:semiHidden/>
-    <w:rsid w:val="003B40A8"/>
+    <w:rsid w:val="00CE093E"/>
     <w:rPr>
       <w:rFonts w:ascii="Times New Roman" w:eastAsiaTheme="majorEastAsia" w:hAnsi="Times New Roman" w:cstheme="majorBidi"/>
       <w:b/>
@@ -1265,6 +3524,51 @@
       <w:color w:val="0563C1" w:themeColor="hyperlink"/>
       <w:u w:val="single"/>
     </w:rPr>
+  </w:style>
+  <w:style w:type="paragraph" w:styleId="Listaszerbekezds">
+    <w:name w:val="List Paragraph"/>
+    <w:basedOn w:val="Norml"/>
+    <w:uiPriority w:val="34"/>
+    <w:qFormat/>
+    <w:rsid w:val="00E33EC8"/>
+    <w:pPr>
+      <w:ind w:left="720"/>
+      <w:contextualSpacing/>
+    </w:pPr>
+  </w:style>
+  <w:style w:type="paragraph" w:styleId="TJ2">
+    <w:name w:val="toc 2"/>
+    <w:basedOn w:val="Norml"/>
+    <w:next w:val="Norml"/>
+    <w:autoRedefine/>
+    <w:uiPriority w:val="39"/>
+    <w:unhideWhenUsed/>
+    <w:rsid w:val="00FD0D74"/>
+    <w:pPr>
+      <w:tabs>
+        <w:tab w:val="left" w:pos="880"/>
+        <w:tab w:val="right" w:leader="dot" w:pos="8777"/>
+      </w:tabs>
+      <w:spacing w:after="0"/>
+      <w:ind w:left="240"/>
+    </w:pPr>
+  </w:style>
+  <w:style w:type="paragraph" w:styleId="TJ3">
+    <w:name w:val="toc 3"/>
+    <w:basedOn w:val="Norml"/>
+    <w:next w:val="Norml"/>
+    <w:autoRedefine/>
+    <w:uiPriority w:val="39"/>
+    <w:unhideWhenUsed/>
+    <w:rsid w:val="00B242BA"/>
+    <w:pPr>
+      <w:tabs>
+        <w:tab w:val="left" w:pos="1320"/>
+        <w:tab w:val="right" w:leader="dot" w:pos="8777"/>
+      </w:tabs>
+      <w:spacing w:after="0"/>
+      <w:ind w:left="480"/>
+    </w:pPr>
   </w:style>
 </w:styles>
 </file>
@@ -1569,7 +3873,7 @@
 </file>
 
 <file path=customXml/itemProps1.xml><?xml version="1.0" encoding="utf-8"?>
-<ds:datastoreItem xmlns:ds="http://schemas.openxmlformats.org/officeDocument/2006/customXml" ds:itemID="{70174AD8-AFAB-42F0-9DB0-C5A955DA823C}">
+<ds:datastoreItem xmlns:ds="http://schemas.openxmlformats.org/officeDocument/2006/customXml" ds:itemID="{EF17E626-2CE0-485F-9BBD-A4F5D10DA84F}">
   <ds:schemaRefs>
     <ds:schemaRef ds:uri="http://schemas.openxmlformats.org/officeDocument/2006/bibliography"/>
   </ds:schemaRefs>

</xml_diff>

<commit_message>
Specifikáció a regisztrációig kész
</commit_message>
<xml_diff>
--- a/Angol szavak tanulását segítő alkalmazás fejlesztése Java nyelven.docx
+++ b/Angol szavak tanulását segítő alkalmazás fejlesztése Java nyelven.docx
@@ -263,7 +263,7 @@
           <w:r>
             <w:fldChar w:fldCharType="separate"/>
           </w:r>
-          <w:hyperlink w:anchor="_Toc132581846" w:history="1">
+          <w:hyperlink w:anchor="_Toc132666564" w:history="1">
             <w:r>
               <w:rPr>
                 <w:rStyle w:val="Hiperhivatkozs"/>
@@ -306,7 +306,7 @@
                 <w:noProof/>
                 <w:webHidden/>
               </w:rPr>
-              <w:instrText xml:space="preserve"> PAGEREF _Toc132581846 \h </w:instrText>
+              <w:instrText xml:space="preserve"> PAGEREF _Toc132666564 \h </w:instrText>
             </w:r>
             <w:r>
               <w:rPr>
@@ -347,7 +347,7 @@
               <w:lang w:eastAsia="hu-HU"/>
             </w:rPr>
           </w:pPr>
-          <w:hyperlink w:anchor="_Toc132581847" w:history="1">
+          <w:hyperlink w:anchor="_Toc132666565" w:history="1">
             <w:r>
               <w:rPr>
                 <w:rStyle w:val="Hiperhivatkozs"/>
@@ -390,7 +390,7 @@
                 <w:noProof/>
                 <w:webHidden/>
               </w:rPr>
-              <w:instrText xml:space="preserve"> PAGEREF _Toc132581847 \h </w:instrText>
+              <w:instrText xml:space="preserve"> PAGEREF _Toc132666565 \h </w:instrText>
             </w:r>
             <w:r>
               <w:rPr>
@@ -431,7 +431,7 @@
               <w:lang w:eastAsia="hu-HU"/>
             </w:rPr>
           </w:pPr>
-          <w:hyperlink w:anchor="_Toc132581848" w:history="1">
+          <w:hyperlink w:anchor="_Toc132666566" w:history="1">
             <w:r>
               <w:rPr>
                 <w:rStyle w:val="Hiperhivatkozs"/>
@@ -474,7 +474,7 @@
                 <w:noProof/>
                 <w:webHidden/>
               </w:rPr>
-              <w:instrText xml:space="preserve"> PAGEREF _Toc132581848 \h </w:instrText>
+              <w:instrText xml:space="preserve"> PAGEREF _Toc132666566 \h </w:instrText>
             </w:r>
             <w:r>
               <w:rPr>
@@ -515,7 +515,7 @@
               <w:lang w:eastAsia="hu-HU"/>
             </w:rPr>
           </w:pPr>
-          <w:hyperlink w:anchor="_Toc132581849" w:history="1">
+          <w:hyperlink w:anchor="_Toc132666567" w:history="1">
             <w:r>
               <w:rPr>
                 <w:rStyle w:val="Hiperhivatkozs"/>
@@ -558,7 +558,7 @@
                 <w:noProof/>
                 <w:webHidden/>
               </w:rPr>
-              <w:instrText xml:space="preserve"> PAGEREF _Toc132581849 \h </w:instrText>
+              <w:instrText xml:space="preserve"> PAGEREF _Toc132666567 \h </w:instrText>
             </w:r>
             <w:r>
               <w:rPr>
@@ -599,7 +599,7 @@
               <w:lang w:eastAsia="hu-HU"/>
             </w:rPr>
           </w:pPr>
-          <w:hyperlink w:anchor="_Toc132581850" w:history="1">
+          <w:hyperlink w:anchor="_Toc132666568" w:history="1">
             <w:r>
               <w:rPr>
                 <w:rStyle w:val="Hiperhivatkozs"/>
@@ -642,7 +642,7 @@
                 <w:noProof/>
                 <w:webHidden/>
               </w:rPr>
-              <w:instrText xml:space="preserve"> PAGEREF _Toc132581850 \h </w:instrText>
+              <w:instrText xml:space="preserve"> PAGEREF _Toc132666568 \h </w:instrText>
             </w:r>
             <w:r>
               <w:rPr>
@@ -683,7 +683,7 @@
               <w:lang w:eastAsia="hu-HU"/>
             </w:rPr>
           </w:pPr>
-          <w:hyperlink w:anchor="_Toc132581851" w:history="1">
+          <w:hyperlink w:anchor="_Toc132666569" w:history="1">
             <w:r>
               <w:rPr>
                 <w:rStyle w:val="Hiperhivatkozs"/>
@@ -726,7 +726,7 @@
                 <w:noProof/>
                 <w:webHidden/>
               </w:rPr>
-              <w:instrText xml:space="preserve"> PAGEREF _Toc132581851 \h </w:instrText>
+              <w:instrText xml:space="preserve"> PAGEREF _Toc132666569 \h </w:instrText>
             </w:r>
             <w:r>
               <w:rPr>
@@ -767,7 +767,7 @@
               <w:lang w:eastAsia="hu-HU"/>
             </w:rPr>
           </w:pPr>
-          <w:hyperlink w:anchor="_Toc132581852" w:history="1">
+          <w:hyperlink w:anchor="_Toc132666570" w:history="1">
             <w:r>
               <w:rPr>
                 <w:rStyle w:val="Hiperhivatkozs"/>
@@ -810,7 +810,7 @@
                 <w:noProof/>
                 <w:webHidden/>
               </w:rPr>
-              <w:instrText xml:space="preserve"> PAGEREF _Toc132581852 \h </w:instrText>
+              <w:instrText xml:space="preserve"> PAGEREF _Toc132666570 \h </w:instrText>
             </w:r>
             <w:r>
               <w:rPr>
@@ -851,7 +851,7 @@
               <w:lang w:eastAsia="hu-HU"/>
             </w:rPr>
           </w:pPr>
-          <w:hyperlink w:anchor="_Toc132581853" w:history="1">
+          <w:hyperlink w:anchor="_Toc132666571" w:history="1">
             <w:r>
               <w:rPr>
                 <w:rStyle w:val="Hiperhivatkozs"/>
@@ -894,7 +894,7 @@
                 <w:noProof/>
                 <w:webHidden/>
               </w:rPr>
-              <w:instrText xml:space="preserve"> PAGEREF _Toc132581853 \h </w:instrText>
+              <w:instrText xml:space="preserve"> PAGEREF _Toc132666571 \h </w:instrText>
             </w:r>
             <w:r>
               <w:rPr>
@@ -935,7 +935,7 @@
               <w:lang w:eastAsia="hu-HU"/>
             </w:rPr>
           </w:pPr>
-          <w:hyperlink w:anchor="_Toc132581854" w:history="1">
+          <w:hyperlink w:anchor="_Toc132666572" w:history="1">
             <w:r>
               <w:rPr>
                 <w:rStyle w:val="Hiperhivatkozs"/>
@@ -978,7 +978,7 @@
                 <w:noProof/>
                 <w:webHidden/>
               </w:rPr>
-              <w:instrText xml:space="preserve"> PAGEREF _Toc132581854 \h </w:instrText>
+              <w:instrText xml:space="preserve"> PAGEREF _Toc132666572 \h </w:instrText>
             </w:r>
             <w:r>
               <w:rPr>
@@ -1019,7 +1019,7 @@
               <w:lang w:eastAsia="hu-HU"/>
             </w:rPr>
           </w:pPr>
-          <w:hyperlink w:anchor="_Toc132581855" w:history="1">
+          <w:hyperlink w:anchor="_Toc132666573" w:history="1">
             <w:r>
               <w:rPr>
                 <w:rStyle w:val="Hiperhivatkozs"/>
@@ -1062,7 +1062,7 @@
                 <w:noProof/>
                 <w:webHidden/>
               </w:rPr>
-              <w:instrText xml:space="preserve"> PAGEREF _Toc132581855 \h </w:instrText>
+              <w:instrText xml:space="preserve"> PAGEREF _Toc132666573 \h </w:instrText>
             </w:r>
             <w:r>
               <w:rPr>
@@ -1103,7 +1103,7 @@
               <w:lang w:eastAsia="hu-HU"/>
             </w:rPr>
           </w:pPr>
-          <w:hyperlink w:anchor="_Toc132581856" w:history="1">
+          <w:hyperlink w:anchor="_Toc132666574" w:history="1">
             <w:r>
               <w:rPr>
                 <w:rStyle w:val="Hiperhivatkozs"/>
@@ -1146,7 +1146,7 @@
                 <w:noProof/>
                 <w:webHidden/>
               </w:rPr>
-              <w:instrText xml:space="preserve"> PAGEREF _Toc132581856 \h </w:instrText>
+              <w:instrText xml:space="preserve"> PAGEREF _Toc132666574 \h </w:instrText>
             </w:r>
             <w:r>
               <w:rPr>
@@ -1187,7 +1187,7 @@
               <w:lang w:eastAsia="hu-HU"/>
             </w:rPr>
           </w:pPr>
-          <w:hyperlink w:anchor="_Toc132581857" w:history="1">
+          <w:hyperlink w:anchor="_Toc132666575" w:history="1">
             <w:r>
               <w:rPr>
                 <w:rStyle w:val="Hiperhivatkozs"/>
@@ -1230,7 +1230,7 @@
                 <w:noProof/>
                 <w:webHidden/>
               </w:rPr>
-              <w:instrText xml:space="preserve"> PAGEREF _Toc132581857 \h </w:instrText>
+              <w:instrText xml:space="preserve"> PAGEREF _Toc132666575 \h </w:instrText>
             </w:r>
             <w:r>
               <w:rPr>
@@ -1271,7 +1271,7 @@
               <w:lang w:eastAsia="hu-HU"/>
             </w:rPr>
           </w:pPr>
-          <w:hyperlink w:anchor="_Toc132581858" w:history="1">
+          <w:hyperlink w:anchor="_Toc132666576" w:history="1">
             <w:r>
               <w:rPr>
                 <w:rStyle w:val="Hiperhivatkozs"/>
@@ -1314,7 +1314,7 @@
                 <w:noProof/>
                 <w:webHidden/>
               </w:rPr>
-              <w:instrText xml:space="preserve"> PAGEREF _Toc132581858 \h </w:instrText>
+              <w:instrText xml:space="preserve"> PAGEREF _Toc132666576 \h </w:instrText>
             </w:r>
             <w:r>
               <w:rPr>
@@ -1355,7 +1355,7 @@
               <w:lang w:eastAsia="hu-HU"/>
             </w:rPr>
           </w:pPr>
-          <w:hyperlink w:anchor="_Toc132581859" w:history="1">
+          <w:hyperlink w:anchor="_Toc132666577" w:history="1">
             <w:r>
               <w:rPr>
                 <w:rStyle w:val="Hiperhivatkozs"/>
@@ -1398,7 +1398,7 @@
                 <w:noProof/>
                 <w:webHidden/>
               </w:rPr>
-              <w:instrText xml:space="preserve"> PAGEREF _Toc132581859 \h </w:instrText>
+              <w:instrText xml:space="preserve"> PAGEREF _Toc132666577 \h </w:instrText>
             </w:r>
             <w:r>
               <w:rPr>
@@ -1439,7 +1439,7 @@
               <w:lang w:eastAsia="hu-HU"/>
             </w:rPr>
           </w:pPr>
-          <w:hyperlink w:anchor="_Toc132581860" w:history="1">
+          <w:hyperlink w:anchor="_Toc132666578" w:history="1">
             <w:r>
               <w:rPr>
                 <w:rStyle w:val="Hiperhivatkozs"/>
@@ -1482,7 +1482,7 @@
                 <w:noProof/>
                 <w:webHidden/>
               </w:rPr>
-              <w:instrText xml:space="preserve"> PAGEREF _Toc132581860 \h </w:instrText>
+              <w:instrText xml:space="preserve"> PAGEREF _Toc132666578 \h </w:instrText>
             </w:r>
             <w:r>
               <w:rPr>
@@ -1523,7 +1523,7 @@
               <w:lang w:eastAsia="hu-HU"/>
             </w:rPr>
           </w:pPr>
-          <w:hyperlink w:anchor="_Toc132581861" w:history="1">
+          <w:hyperlink w:anchor="_Toc132666579" w:history="1">
             <w:r>
               <w:rPr>
                 <w:rStyle w:val="Hiperhivatkozs"/>
@@ -1566,7 +1566,7 @@
                 <w:noProof/>
                 <w:webHidden/>
               </w:rPr>
-              <w:instrText xml:space="preserve"> PAGEREF _Toc132581861 \h </w:instrText>
+              <w:instrText xml:space="preserve"> PAGEREF _Toc132666579 \h </w:instrText>
             </w:r>
             <w:r>
               <w:rPr>
@@ -1607,7 +1607,7 @@
               <w:lang w:eastAsia="hu-HU"/>
             </w:rPr>
           </w:pPr>
-          <w:hyperlink w:anchor="_Toc132581862" w:history="1">
+          <w:hyperlink w:anchor="_Toc132666580" w:history="1">
             <w:r>
               <w:rPr>
                 <w:rStyle w:val="Hiperhivatkozs"/>
@@ -1650,7 +1650,7 @@
                 <w:noProof/>
                 <w:webHidden/>
               </w:rPr>
-              <w:instrText xml:space="preserve"> PAGEREF _Toc132581862 \h </w:instrText>
+              <w:instrText xml:space="preserve"> PAGEREF _Toc132666580 \h </w:instrText>
             </w:r>
             <w:r>
               <w:rPr>
@@ -1691,7 +1691,7 @@
               <w:lang w:eastAsia="hu-HU"/>
             </w:rPr>
           </w:pPr>
-          <w:hyperlink w:anchor="_Toc132581863" w:history="1">
+          <w:hyperlink w:anchor="_Toc132666581" w:history="1">
             <w:r>
               <w:rPr>
                 <w:rStyle w:val="Hiperhivatkozs"/>
@@ -1734,7 +1734,7 @@
                 <w:noProof/>
                 <w:webHidden/>
               </w:rPr>
-              <w:instrText xml:space="preserve"> PAGEREF _Toc132581863 \h </w:instrText>
+              <w:instrText xml:space="preserve"> PAGEREF _Toc132666581 \h </w:instrText>
             </w:r>
             <w:r>
               <w:rPr>
@@ -1775,7 +1775,7 @@
               <w:lang w:eastAsia="hu-HU"/>
             </w:rPr>
           </w:pPr>
-          <w:hyperlink w:anchor="_Toc132581864" w:history="1">
+          <w:hyperlink w:anchor="_Toc132666582" w:history="1">
             <w:r>
               <w:rPr>
                 <w:rStyle w:val="Hiperhivatkozs"/>
@@ -1818,7 +1818,7 @@
                 <w:noProof/>
                 <w:webHidden/>
               </w:rPr>
-              <w:instrText xml:space="preserve"> PAGEREF _Toc132581864 \h </w:instrText>
+              <w:instrText xml:space="preserve"> PAGEREF _Toc132666582 \h </w:instrText>
             </w:r>
             <w:r>
               <w:rPr>
@@ -1859,7 +1859,7 @@
               <w:lang w:eastAsia="hu-HU"/>
             </w:rPr>
           </w:pPr>
-          <w:hyperlink w:anchor="_Toc132581865" w:history="1">
+          <w:hyperlink w:anchor="_Toc132666583" w:history="1">
             <w:r>
               <w:rPr>
                 <w:rStyle w:val="Hiperhivatkozs"/>
@@ -1881,7 +1881,21 @@
                 <w:rStyle w:val="Hiperhivatkozs"/>
                 <w:noProof/>
               </w:rPr>
-              <w:t>Bejelentkezési felület</w:t>
+              <w:t>Regisztrá</w:t>
+            </w:r>
+            <w:r>
+              <w:rPr>
+                <w:rStyle w:val="Hiperhivatkozs"/>
+                <w:noProof/>
+              </w:rPr>
+              <w:t>c</w:t>
+            </w:r>
+            <w:r>
+              <w:rPr>
+                <w:rStyle w:val="Hiperhivatkozs"/>
+                <w:noProof/>
+              </w:rPr>
+              <w:t>iós felület</w:t>
             </w:r>
             <w:r>
               <w:rPr>
@@ -1902,7 +1916,7 @@
                 <w:noProof/>
                 <w:webHidden/>
               </w:rPr>
-              <w:instrText xml:space="preserve"> PAGEREF _Toc132581865 \h </w:instrText>
+              <w:instrText xml:space="preserve"> PAGEREF _Toc132666583 \h </w:instrText>
             </w:r>
             <w:r>
               <w:rPr>
@@ -1943,7 +1957,7 @@
               <w:lang w:eastAsia="hu-HU"/>
             </w:rPr>
           </w:pPr>
-          <w:hyperlink w:anchor="_Toc132581866" w:history="1">
+          <w:hyperlink w:anchor="_Toc132666584" w:history="1">
             <w:r>
               <w:rPr>
                 <w:rStyle w:val="Hiperhivatkozs"/>
@@ -1965,7 +1979,7 @@
                 <w:rStyle w:val="Hiperhivatkozs"/>
                 <w:noProof/>
               </w:rPr>
-              <w:t>Regisztrációs felület</w:t>
+              <w:t>Bejelentkezési felület</w:t>
             </w:r>
             <w:r>
               <w:rPr>
@@ -1986,7 +2000,7 @@
                 <w:noProof/>
                 <w:webHidden/>
               </w:rPr>
-              <w:instrText xml:space="preserve"> PAGEREF _Toc132581866 \h </w:instrText>
+              <w:instrText xml:space="preserve"> PAGEREF _Toc132666584 \h </w:instrText>
             </w:r>
             <w:r>
               <w:rPr>
@@ -2006,7 +2020,7 @@
                 <w:noProof/>
                 <w:webHidden/>
               </w:rPr>
-              <w:t>16</w:t>
+              <w:t>17</w:t>
             </w:r>
             <w:r>
               <w:rPr>
@@ -2027,7 +2041,7 @@
               <w:lang w:eastAsia="hu-HU"/>
             </w:rPr>
           </w:pPr>
-          <w:hyperlink w:anchor="_Toc132581867" w:history="1">
+          <w:hyperlink w:anchor="_Toc132666585" w:history="1">
             <w:r>
               <w:rPr>
                 <w:rStyle w:val="Hiperhivatkozs"/>
@@ -2070,7 +2084,7 @@
                 <w:noProof/>
                 <w:webHidden/>
               </w:rPr>
-              <w:instrText xml:space="preserve"> PAGEREF _Toc132581867 \h </w:instrText>
+              <w:instrText xml:space="preserve"> PAGEREF _Toc132666585 \h </w:instrText>
             </w:r>
             <w:r>
               <w:rPr>
@@ -2090,7 +2104,7 @@
                 <w:noProof/>
                 <w:webHidden/>
               </w:rPr>
-              <w:t>16</w:t>
+              <w:t>17</w:t>
             </w:r>
             <w:r>
               <w:rPr>
@@ -2111,7 +2125,7 @@
               <w:lang w:eastAsia="hu-HU"/>
             </w:rPr>
           </w:pPr>
-          <w:hyperlink w:anchor="_Toc132581868" w:history="1">
+          <w:hyperlink w:anchor="_Toc132666586" w:history="1">
             <w:r>
               <w:rPr>
                 <w:rStyle w:val="Hiperhivatkozs"/>
@@ -2154,7 +2168,7 @@
                 <w:noProof/>
                 <w:webHidden/>
               </w:rPr>
-              <w:instrText xml:space="preserve"> PAGEREF _Toc132581868 \h </w:instrText>
+              <w:instrText xml:space="preserve"> PAGEREF _Toc132666586 \h </w:instrText>
             </w:r>
             <w:r>
               <w:rPr>
@@ -2174,7 +2188,7 @@
                 <w:noProof/>
                 <w:webHidden/>
               </w:rPr>
-              <w:t>16</w:t>
+              <w:t>17</w:t>
             </w:r>
             <w:r>
               <w:rPr>
@@ -2195,7 +2209,7 @@
               <w:lang w:eastAsia="hu-HU"/>
             </w:rPr>
           </w:pPr>
-          <w:hyperlink w:anchor="_Toc132581869" w:history="1">
+          <w:hyperlink w:anchor="_Toc132666587" w:history="1">
             <w:r>
               <w:rPr>
                 <w:rStyle w:val="Hiperhivatkozs"/>
@@ -2238,7 +2252,7 @@
                 <w:noProof/>
                 <w:webHidden/>
               </w:rPr>
-              <w:instrText xml:space="preserve"> PAGEREF _Toc132581869 \h </w:instrText>
+              <w:instrText xml:space="preserve"> PAGEREF _Toc132666587 \h </w:instrText>
             </w:r>
             <w:r>
               <w:rPr>
@@ -2258,7 +2272,7 @@
                 <w:noProof/>
                 <w:webHidden/>
               </w:rPr>
-              <w:t>16</w:t>
+              <w:t>17</w:t>
             </w:r>
             <w:r>
               <w:rPr>
@@ -2279,7 +2293,7 @@
               <w:lang w:eastAsia="hu-HU"/>
             </w:rPr>
           </w:pPr>
-          <w:hyperlink w:anchor="_Toc132581870" w:history="1">
+          <w:hyperlink w:anchor="_Toc132666588" w:history="1">
             <w:r>
               <w:rPr>
                 <w:rStyle w:val="Hiperhivatkozs"/>
@@ -2322,7 +2336,7 @@
                 <w:noProof/>
                 <w:webHidden/>
               </w:rPr>
-              <w:instrText xml:space="preserve"> PAGEREF _Toc132581870 \h </w:instrText>
+              <w:instrText xml:space="preserve"> PAGEREF _Toc132666588 \h </w:instrText>
             </w:r>
             <w:r>
               <w:rPr>
@@ -2342,7 +2356,7 @@
                 <w:noProof/>
                 <w:webHidden/>
               </w:rPr>
-              <w:t>16</w:t>
+              <w:t>17</w:t>
             </w:r>
             <w:r>
               <w:rPr>
@@ -2363,7 +2377,7 @@
               <w:lang w:eastAsia="hu-HU"/>
             </w:rPr>
           </w:pPr>
-          <w:hyperlink w:anchor="_Toc132581871" w:history="1">
+          <w:hyperlink w:anchor="_Toc132666589" w:history="1">
             <w:r>
               <w:rPr>
                 <w:rStyle w:val="Hiperhivatkozs"/>
@@ -2406,7 +2420,7 @@
                 <w:noProof/>
                 <w:webHidden/>
               </w:rPr>
-              <w:instrText xml:space="preserve"> PAGEREF _Toc132581871 \h </w:instrText>
+              <w:instrText xml:space="preserve"> PAGEREF _Toc132666589 \h </w:instrText>
             </w:r>
             <w:r>
               <w:rPr>
@@ -2426,7 +2440,7 @@
                 <w:noProof/>
                 <w:webHidden/>
               </w:rPr>
-              <w:t>16</w:t>
+              <w:t>17</w:t>
             </w:r>
             <w:r>
               <w:rPr>
@@ -2447,7 +2461,7 @@
               <w:lang w:eastAsia="hu-HU"/>
             </w:rPr>
           </w:pPr>
-          <w:hyperlink w:anchor="_Toc132581872" w:history="1">
+          <w:hyperlink w:anchor="_Toc132666590" w:history="1">
             <w:r>
               <w:rPr>
                 <w:rStyle w:val="Hiperhivatkozs"/>
@@ -2490,7 +2504,7 @@
                 <w:noProof/>
                 <w:webHidden/>
               </w:rPr>
-              <w:instrText xml:space="preserve"> PAGEREF _Toc132581872 \h </w:instrText>
+              <w:instrText xml:space="preserve"> PAGEREF _Toc132666590 \h </w:instrText>
             </w:r>
             <w:r>
               <w:rPr>
@@ -2510,7 +2524,7 @@
                 <w:noProof/>
                 <w:webHidden/>
               </w:rPr>
-              <w:t>16</w:t>
+              <w:t>17</w:t>
             </w:r>
             <w:r>
               <w:rPr>
@@ -2531,7 +2545,7 @@
               <w:lang w:eastAsia="hu-HU"/>
             </w:rPr>
           </w:pPr>
-          <w:hyperlink w:anchor="_Toc132581873" w:history="1">
+          <w:hyperlink w:anchor="_Toc132666591" w:history="1">
             <w:r>
               <w:rPr>
                 <w:rStyle w:val="Hiperhivatkozs"/>
@@ -2574,7 +2588,7 @@
                 <w:noProof/>
                 <w:webHidden/>
               </w:rPr>
-              <w:instrText xml:space="preserve"> PAGEREF _Toc132581873 \h </w:instrText>
+              <w:instrText xml:space="preserve"> PAGEREF _Toc132666591 \h </w:instrText>
             </w:r>
             <w:r>
               <w:rPr>
@@ -2594,7 +2608,7 @@
                 <w:noProof/>
                 <w:webHidden/>
               </w:rPr>
-              <w:t>16</w:t>
+              <w:t>17</w:t>
             </w:r>
             <w:r>
               <w:rPr>
@@ -2615,7 +2629,7 @@
               <w:lang w:eastAsia="hu-HU"/>
             </w:rPr>
           </w:pPr>
-          <w:hyperlink w:anchor="_Toc132581874" w:history="1">
+          <w:hyperlink w:anchor="_Toc132666592" w:history="1">
             <w:r>
               <w:rPr>
                 <w:rStyle w:val="Hiperhivatkozs"/>
@@ -2658,7 +2672,7 @@
                 <w:noProof/>
                 <w:webHidden/>
               </w:rPr>
-              <w:instrText xml:space="preserve"> PAGEREF _Toc132581874 \h </w:instrText>
+              <w:instrText xml:space="preserve"> PAGEREF _Toc132666592 \h </w:instrText>
             </w:r>
             <w:r>
               <w:rPr>
@@ -2678,7 +2692,7 @@
                 <w:noProof/>
                 <w:webHidden/>
               </w:rPr>
-              <w:t>16</w:t>
+              <w:t>17</w:t>
             </w:r>
             <w:r>
               <w:rPr>
@@ -2699,7 +2713,7 @@
               <w:lang w:eastAsia="hu-HU"/>
             </w:rPr>
           </w:pPr>
-          <w:hyperlink w:anchor="_Toc132581875" w:history="1">
+          <w:hyperlink w:anchor="_Toc132666593" w:history="1">
             <w:r>
               <w:rPr>
                 <w:rStyle w:val="Hiperhivatkozs"/>
@@ -2742,7 +2756,7 @@
                 <w:noProof/>
                 <w:webHidden/>
               </w:rPr>
-              <w:instrText xml:space="preserve"> PAGEREF _Toc132581875 \h </w:instrText>
+              <w:instrText xml:space="preserve"> PAGEREF _Toc132666593 \h </w:instrText>
             </w:r>
             <w:r>
               <w:rPr>
@@ -2762,7 +2776,7 @@
                 <w:noProof/>
                 <w:webHidden/>
               </w:rPr>
-              <w:t>16</w:t>
+              <w:t>17</w:t>
             </w:r>
             <w:r>
               <w:rPr>
@@ -2783,7 +2797,7 @@
               <w:lang w:eastAsia="hu-HU"/>
             </w:rPr>
           </w:pPr>
-          <w:hyperlink w:anchor="_Toc132581876" w:history="1">
+          <w:hyperlink w:anchor="_Toc132666594" w:history="1">
             <w:r>
               <w:rPr>
                 <w:rStyle w:val="Hiperhivatkozs"/>
@@ -2826,7 +2840,7 @@
                 <w:noProof/>
                 <w:webHidden/>
               </w:rPr>
-              <w:instrText xml:space="preserve"> PAGEREF _Toc132581876 \h </w:instrText>
+              <w:instrText xml:space="preserve"> PAGEREF _Toc132666594 \h </w:instrText>
             </w:r>
             <w:r>
               <w:rPr>
@@ -2846,7 +2860,7 @@
                 <w:noProof/>
                 <w:webHidden/>
               </w:rPr>
-              <w:t>16</w:t>
+              <w:t>17</w:t>
             </w:r>
             <w:r>
               <w:rPr>
@@ -2867,7 +2881,7 @@
               <w:lang w:eastAsia="hu-HU"/>
             </w:rPr>
           </w:pPr>
-          <w:hyperlink w:anchor="_Toc132581877" w:history="1">
+          <w:hyperlink w:anchor="_Toc132666595" w:history="1">
             <w:r>
               <w:rPr>
                 <w:rStyle w:val="Hiperhivatkozs"/>
@@ -2910,7 +2924,7 @@
                 <w:noProof/>
                 <w:webHidden/>
               </w:rPr>
-              <w:instrText xml:space="preserve"> PAGEREF _Toc132581877 \h </w:instrText>
+              <w:instrText xml:space="preserve"> PAGEREF _Toc132666595 \h </w:instrText>
             </w:r>
             <w:r>
               <w:rPr>
@@ -2930,7 +2944,7 @@
                 <w:noProof/>
                 <w:webHidden/>
               </w:rPr>
-              <w:t>17</w:t>
+              <w:t>18</w:t>
             </w:r>
             <w:r>
               <w:rPr>
@@ -2951,7 +2965,7 @@
               <w:lang w:eastAsia="hu-HU"/>
             </w:rPr>
           </w:pPr>
-          <w:hyperlink w:anchor="_Toc132581878" w:history="1">
+          <w:hyperlink w:anchor="_Toc132666596" w:history="1">
             <w:r>
               <w:rPr>
                 <w:rStyle w:val="Hiperhivatkozs"/>
@@ -2994,7 +3008,7 @@
                 <w:noProof/>
                 <w:webHidden/>
               </w:rPr>
-              <w:instrText xml:space="preserve"> PAGEREF _Toc132581878 \h </w:instrText>
+              <w:instrText xml:space="preserve"> PAGEREF _Toc132666596 \h </w:instrText>
             </w:r>
             <w:r>
               <w:rPr>
@@ -3014,7 +3028,91 @@
                 <w:noProof/>
                 <w:webHidden/>
               </w:rPr>
-              <w:t>19</w:t>
+              <w:t>20</w:t>
+            </w:r>
+            <w:r>
+              <w:rPr>
+                <w:noProof/>
+                <w:webHidden/>
+              </w:rPr>
+              <w:fldChar w:fldCharType="end"/>
+            </w:r>
+          </w:hyperlink>
+        </w:p>
+        <w:p>
+          <w:pPr>
+            <w:pStyle w:val="TJ1"/>
+            <w:rPr>
+              <w:rFonts w:asciiTheme="minorHAnsi" w:eastAsiaTheme="minorEastAsia" w:hAnsiTheme="minorHAnsi"/>
+              <w:noProof/>
+              <w:sz w:val="22"/>
+              <w:lang w:eastAsia="hu-HU"/>
+            </w:rPr>
+          </w:pPr>
+          <w:hyperlink w:anchor="_Toc132666597" w:history="1">
+            <w:r>
+              <w:rPr>
+                <w:rStyle w:val="Hiperhivatkozs"/>
+                <w:noProof/>
+              </w:rPr>
+              <w:t>10.</w:t>
+            </w:r>
+            <w:r>
+              <w:rPr>
+                <w:rFonts w:asciiTheme="minorHAnsi" w:eastAsiaTheme="minorEastAsia" w:hAnsiTheme="minorHAnsi"/>
+                <w:noProof/>
+                <w:sz w:val="22"/>
+                <w:lang w:eastAsia="hu-HU"/>
+              </w:rPr>
+              <w:tab/>
+            </w:r>
+            <w:r>
+              <w:rPr>
+                <w:rStyle w:val="Hiperhivatkozs"/>
+                <w:noProof/>
+              </w:rPr>
+              <w:t>Táblázatjegyzék</w:t>
+            </w:r>
+            <w:r>
+              <w:rPr>
+                <w:noProof/>
+                <w:webHidden/>
+              </w:rPr>
+              <w:tab/>
+            </w:r>
+            <w:r>
+              <w:rPr>
+                <w:noProof/>
+                <w:webHidden/>
+              </w:rPr>
+              <w:fldChar w:fldCharType="begin"/>
+            </w:r>
+            <w:r>
+              <w:rPr>
+                <w:noProof/>
+                <w:webHidden/>
+              </w:rPr>
+              <w:instrText xml:space="preserve"> PAGEREF _Toc132666597 \h </w:instrText>
+            </w:r>
+            <w:r>
+              <w:rPr>
+                <w:noProof/>
+                <w:webHidden/>
+              </w:rPr>
+            </w:r>
+            <w:r>
+              <w:rPr>
+                <w:noProof/>
+                <w:webHidden/>
+              </w:rPr>
+              <w:fldChar w:fldCharType="separate"/>
+            </w:r>
+            <w:r>
+              <w:rPr>
+                <w:noProof/>
+                <w:webHidden/>
+              </w:rPr>
+              <w:t>21</w:t>
             </w:r>
             <w:r>
               <w:rPr>
@@ -3075,7 +3173,7 @@
       <w:bookmarkStart w:id="1" w:name="_Ref131977467"/>
       <w:bookmarkStart w:id="2" w:name="_Ref131977470"/>
       <w:bookmarkStart w:id="3" w:name="_Ref131977473"/>
-      <w:bookmarkStart w:id="4" w:name="_Toc132581846"/>
+      <w:bookmarkStart w:id="4" w:name="_Toc132666564"/>
       <w:r>
         <w:lastRenderedPageBreak/>
         <w:t>Bevezetés</w:t>
@@ -3090,7 +3188,7 @@
       <w:pPr>
         <w:pStyle w:val="Cmsor2"/>
       </w:pPr>
-      <w:bookmarkStart w:id="5" w:name="_Toc132581847"/>
+      <w:bookmarkStart w:id="5" w:name="_Toc132666565"/>
       <w:r>
         <w:t>Témaválasztás indoklása</w:t>
       </w:r>
@@ -3295,7 +3393,7 @@
       <w:pPr>
         <w:pStyle w:val="Cmsor2"/>
       </w:pPr>
-      <w:bookmarkStart w:id="6" w:name="_Toc132581848"/>
+      <w:bookmarkStart w:id="6" w:name="_Toc132666566"/>
       <w:r>
         <w:t>Célkitűzés</w:t>
       </w:r>
@@ -3425,7 +3523,13 @@
     </w:p>
     <w:p>
       <w:r>
-        <w:t xml:space="preserve">Több felhasználó számára is szeretném biztosítani a tanulási folyamatot, ezért </w:t>
+        <w:t xml:space="preserve">Több felhasználó számára is szeretném biztosítani </w:t>
+      </w:r>
+      <w:r>
+        <w:t>a személyre szabott</w:t>
+      </w:r>
+      <w:r>
+        <w:t xml:space="preserve"> tanulási folyamatot, ezért </w:t>
       </w:r>
       <w:r>
         <w:t>többfelhasználós szoftver készítését tervezem.</w:t>
@@ -3448,7 +3552,7 @@
         <w:lastRenderedPageBreak/>
         <w:t xml:space="preserve"> </w:t>
       </w:r>
-      <w:bookmarkStart w:id="7" w:name="_Toc132581849"/>
+      <w:bookmarkStart w:id="7" w:name="_Toc132666567"/>
       <w:r>
         <w:t>Nyelv</w:t>
       </w:r>
@@ -3604,7 +3708,7 @@
       <w:pPr>
         <w:pStyle w:val="Cmsor2"/>
       </w:pPr>
-      <w:bookmarkStart w:id="8" w:name="_Toc132581850"/>
+      <w:bookmarkStart w:id="8" w:name="_Toc132666568"/>
       <w:r>
         <w:t>T</w:t>
       </w:r>
@@ -3617,7 +3721,7 @@
       <w:pPr>
         <w:pStyle w:val="Cmsor3"/>
       </w:pPr>
-      <w:bookmarkStart w:id="9" w:name="_Toc132581851"/>
+      <w:bookmarkStart w:id="9" w:name="_Toc132666569"/>
       <w:r>
         <w:t>A</w:t>
       </w:r>
@@ -4110,7 +4214,7 @@
       <w:pPr>
         <w:pStyle w:val="Cmsor3"/>
       </w:pPr>
-      <w:bookmarkStart w:id="10" w:name="_Toc132581852"/>
+      <w:bookmarkStart w:id="10" w:name="_Toc132666570"/>
       <w:r>
         <w:t>Az oktatás és a számítástechnika</w:t>
       </w:r>
@@ -4883,7 +4987,7 @@
       <w:pPr>
         <w:pStyle w:val="Cmsor3"/>
       </w:pPr>
-      <w:bookmarkStart w:id="11" w:name="_Toc132581853"/>
+      <w:bookmarkStart w:id="11" w:name="_Toc132666571"/>
       <w:r>
         <w:t xml:space="preserve">Az oktatás és </w:t>
       </w:r>
@@ -5208,7 +5312,7 @@
       <w:r>
         <w:t xml:space="preserve"> </w:t>
       </w:r>
-      <w:bookmarkStart w:id="12" w:name="_Toc132581854"/>
+      <w:bookmarkStart w:id="12" w:name="_Toc132666572"/>
       <w:r>
         <w:t>Duolingo</w:t>
       </w:r>
@@ -5652,7 +5756,7 @@
       <w:pPr>
         <w:pStyle w:val="Cmsor2"/>
       </w:pPr>
-      <w:bookmarkStart w:id="14" w:name="_Toc132581855"/>
+      <w:bookmarkStart w:id="14" w:name="_Toc132666573"/>
       <w:r>
         <w:t>Quizlet</w:t>
       </w:r>
@@ -6045,7 +6149,7 @@
       <w:pPr>
         <w:pStyle w:val="Cmsor1"/>
       </w:pPr>
-      <w:bookmarkStart w:id="16" w:name="_Toc132581856"/>
+      <w:bookmarkStart w:id="16" w:name="_Toc132666574"/>
       <w:r>
         <w:t>Java programozási nyelv bemutatása</w:t>
       </w:r>
@@ -6421,7 +6525,7 @@
       <w:pPr>
         <w:pStyle w:val="Cmsor2"/>
       </w:pPr>
-      <w:bookmarkStart w:id="18" w:name="_Toc132581857"/>
+      <w:bookmarkStart w:id="18" w:name="_Toc132666575"/>
       <w:r>
         <w:t>Alkalmazásfejlesztés Javában</w:t>
       </w:r>
@@ -6863,7 +6967,7 @@
       <w:pPr>
         <w:pStyle w:val="Cmsor2"/>
       </w:pPr>
-      <w:bookmarkStart w:id="20" w:name="_Toc132581858"/>
+      <w:bookmarkStart w:id="20" w:name="_Toc132666576"/>
       <w:r>
         <w:t xml:space="preserve">A Java </w:t>
       </w:r>
@@ -7188,15 +7292,7 @@
         <w:t xml:space="preserve"> ez annak, hogy</w:t>
       </w:r>
       <w:r>
-        <w:t xml:space="preserve"> a Javában nincs </w:t>
-      </w:r>
-      <w:proofErr w:type="spellStart"/>
-      <w:r>
-        <w:t>goto</w:t>
-      </w:r>
-      <w:proofErr w:type="spellEnd"/>
-      <w:r>
-        <w:t xml:space="preserve"> utasítás, nincsenek mutatók, nincs többszörös öröklődés, nincs rekordtípus, és az operátorok nem felü</w:t>
+        <w:t xml:space="preserve"> a Javában nincs goto utasítás, nincsenek mutatók, nincs többszörös öröklődés, nincs rekordtípus, és az operátorok nem felü</w:t>
       </w:r>
       <w:r>
         <w:t>lírható</w:t>
@@ -7227,7 +7323,7 @@
       <w:pPr>
         <w:pStyle w:val="Cmsor2"/>
       </w:pPr>
-      <w:bookmarkStart w:id="21" w:name="_Toc132581859"/>
+      <w:bookmarkStart w:id="21" w:name="_Toc132666577"/>
       <w:r>
         <w:t>A</w:t>
       </w:r>
@@ -7290,6 +7386,7 @@
         </w:rPr>
         <w:fldChar w:fldCharType="separate"/>
       </w:r>
+      <w:bookmarkStart w:id="22" w:name="_Toc132664074"/>
       <w:r>
         <w:rPr>
           <w:noProof/>
@@ -7353,6 +7450,7 @@
         </w:rPr>
         <w:t>[15]</w:t>
       </w:r>
+      <w:bookmarkEnd w:id="22"/>
       <w:r>
         <w:rPr>
           <w:color w:val="auto"/>
@@ -7872,7 +7970,7 @@
       <w:pPr>
         <w:pStyle w:val="Cmsor2"/>
       </w:pPr>
-      <w:bookmarkStart w:id="22" w:name="_Toc132581860"/>
+      <w:bookmarkStart w:id="23" w:name="_Toc132666578"/>
       <w:r>
         <w:lastRenderedPageBreak/>
         <w:t>V</w:t>
@@ -7880,17 +7978,366 @@
       <w:r>
         <w:t>ezérlési szerkezetek</w:t>
       </w:r>
-      <w:bookmarkEnd w:id="22"/>
+      <w:bookmarkEnd w:id="23"/>
     </w:p>
     <w:p>
       <w:pPr>
         <w:pStyle w:val="Cmsor3"/>
       </w:pPr>
-      <w:bookmarkStart w:id="23" w:name="_Toc132581861"/>
+      <w:bookmarkStart w:id="24" w:name="_Toc132666579"/>
       <w:r>
         <w:t>Feltételes utasítások</w:t>
       </w:r>
-      <w:bookmarkEnd w:id="23"/>
+      <w:bookmarkEnd w:id="24"/>
+    </w:p>
+    <w:p>
+      <w:r>
+        <w:rPr>
+          <w:u w:val="single"/>
+        </w:rPr>
+        <w:t>i</w:t>
+      </w:r>
+      <w:r>
+        <w:rPr>
+          <w:u w:val="single"/>
+        </w:rPr>
+        <w:t>f</w:t>
+      </w:r>
+      <w:r>
+        <w:rPr>
+          <w:u w:val="single"/>
+        </w:rPr>
+        <w:t xml:space="preserve"> szerkezet</w:t>
+      </w:r>
+      <w:r>
+        <w:t>:</w:t>
+      </w:r>
+      <w:r>
+        <w:t xml:space="preserve"> </w:t>
+      </w:r>
+      <w:r>
+        <w:t xml:space="preserve">A benne lévő utasítások, </w:t>
+      </w:r>
+      <w:r>
+        <w:t xml:space="preserve">csak </w:t>
+      </w:r>
+      <w:r>
+        <w:t>akkor futnak le</w:t>
+      </w:r>
+      <w:r>
+        <w:t xml:space="preserve">, ha </w:t>
+      </w:r>
+      <w:r>
+        <w:t>a</w:t>
+      </w:r>
+      <w:r>
+        <w:t>z if-ben</w:t>
+      </w:r>
+      <w:r>
+        <w:t xml:space="preserve"> </w:t>
+      </w:r>
+      <w:r>
+        <w:t xml:space="preserve">megadott </w:t>
+      </w:r>
+      <w:r>
+        <w:t>feltétel</w:t>
+      </w:r>
+      <w:r>
+        <w:t xml:space="preserve"> teljesül. </w:t>
+      </w:r>
+      <w:r>
+        <w:t>Ha egyetlen egy utasítás adunk meg az if szerkezetben, akkor nem kell utasításblokkot használnunk.</w:t>
+      </w:r>
+    </w:p>
+    <w:p>
+      <w:r>
+        <w:t>Szintaktika:</w:t>
+      </w:r>
+    </w:p>
+    <w:p>
+      <w:pPr>
+        <w:spacing w:after="0" w:line="276" w:lineRule="auto"/>
+      </w:pPr>
+      <w:r>
+        <w:t>if</w:t>
+      </w:r>
+      <w:r>
+        <w:t xml:space="preserve"> </w:t>
+      </w:r>
+      <w:r>
+        <w:t>(</w:t>
+      </w:r>
+      <w:r>
+        <w:t>feltétel) {</w:t>
+      </w:r>
+    </w:p>
+    <w:p>
+      <w:pPr>
+        <w:spacing w:after="0" w:line="276" w:lineRule="auto"/>
+      </w:pPr>
+      <w:r>
+        <w:t xml:space="preserve">    utasítás</w:t>
+      </w:r>
+      <w:r>
+        <w:t>(</w:t>
+      </w:r>
+      <w:r>
+        <w:t>ok</w:t>
+      </w:r>
+      <w:r>
+        <w:t>)</w:t>
+      </w:r>
+      <w:r>
+        <w:t>;</w:t>
+      </w:r>
+    </w:p>
+    <w:p>
+      <w:r>
+        <w:t>}</w:t>
+      </w:r>
+    </w:p>
+    <w:p>
+      <w:r>
+        <w:t>Az</w:t>
+      </w:r>
+      <w:r>
+        <w:t xml:space="preserve"> if </w:t>
+      </w:r>
+      <w:r>
+        <w:t>szerkezet ki</w:t>
+      </w:r>
+      <w:r>
+        <w:t>bővül</w:t>
+      </w:r>
+      <w:r>
+        <w:t>het</w:t>
+      </w:r>
+      <w:r>
+        <w:t xml:space="preserve"> egy else ággal. </w:t>
+      </w:r>
+      <w:r>
+        <w:t xml:space="preserve">Az else ágban lévő utasítások csak akkor futnak le, ha az if ág feltétele nem teljesül. </w:t>
+      </w:r>
+      <w:r>
+        <w:t>Egy if utasításnak csak egyetlen egy else ága lehet.</w:t>
+      </w:r>
+    </w:p>
+    <w:p>
+      <w:r>
+        <w:t>Szintaktika:</w:t>
+      </w:r>
+    </w:p>
+    <w:p>
+      <w:pPr>
+        <w:spacing w:after="0" w:line="276" w:lineRule="auto"/>
+      </w:pPr>
+      <w:r>
+        <w:t>if</w:t>
+      </w:r>
+      <w:r>
+        <w:t xml:space="preserve"> </w:t>
+      </w:r>
+      <w:r>
+        <w:t>(feltétel) {</w:t>
+      </w:r>
+    </w:p>
+    <w:p>
+      <w:pPr>
+        <w:spacing w:after="0" w:line="276" w:lineRule="auto"/>
+      </w:pPr>
+      <w:r>
+        <w:t xml:space="preserve">    utasítás</w:t>
+      </w:r>
+      <w:r>
+        <w:t>(ok)</w:t>
+      </w:r>
+      <w:r>
+        <w:t>;</w:t>
+      </w:r>
+    </w:p>
+    <w:p>
+      <w:pPr>
+        <w:spacing w:after="0" w:line="276" w:lineRule="auto"/>
+      </w:pPr>
+      <w:r>
+        <w:t>} else {</w:t>
+      </w:r>
+    </w:p>
+    <w:p>
+      <w:pPr>
+        <w:spacing w:after="0" w:line="276" w:lineRule="auto"/>
+      </w:pPr>
+      <w:r>
+        <w:t xml:space="preserve">   utasítás</w:t>
+      </w:r>
+      <w:r>
+        <w:t>(ok)</w:t>
+      </w:r>
+      <w:r>
+        <w:t>;</w:t>
+      </w:r>
+    </w:p>
+    <w:p>
+      <w:r>
+        <w:t>}</w:t>
+      </w:r>
+    </w:p>
+    <w:p>
+      <w:r>
+        <w:t xml:space="preserve">Az </w:t>
+      </w:r>
+      <w:r>
+        <w:t>else if szerkezetnek köszönhetően</w:t>
+      </w:r>
+      <w:r>
+        <w:t xml:space="preserve"> több </w:t>
+      </w:r>
+      <w:r>
+        <w:t>if</w:t>
+      </w:r>
+      <w:r>
+        <w:t xml:space="preserve"> ág</w:t>
+      </w:r>
+      <w:r>
+        <w:t>at</w:t>
+      </w:r>
+      <w:r>
+        <w:t xml:space="preserve"> is egy</w:t>
+      </w:r>
+      <w:r>
+        <w:t>másba lehet ágyazni</w:t>
+      </w:r>
+      <w:r>
+        <w:t>.</w:t>
+      </w:r>
+      <w:r>
+        <w:t xml:space="preserve"> </w:t>
+      </w:r>
+      <w:r>
+        <w:t>Ha az első feltétel teljesül</w:t>
+      </w:r>
+      <w:r>
+        <w:t>,</w:t>
+      </w:r>
+      <w:r>
+        <w:t xml:space="preserve"> akkor az ahhoz tartozó utasítások </w:t>
+      </w:r>
+      <w:r>
+        <w:t>fognak végrehajtódni</w:t>
+      </w:r>
+      <w:r>
+        <w:t xml:space="preserve">, ha a második feltétel teljesül, akkor az ahhoz tartozó utasítások </w:t>
+      </w:r>
+      <w:r>
+        <w:t xml:space="preserve">fognak végrehajtódni és ez így tovább. </w:t>
+      </w:r>
+      <w:r>
+        <w:t>Amennyiben nem teljesül egyik feltétel sem, akkor a végén található else ág parancsai fognak lefutni.</w:t>
+      </w:r>
+    </w:p>
+    <w:p>
+      <w:r>
+        <w:t>Szintaktika:</w:t>
+      </w:r>
+    </w:p>
+    <w:p>
+      <w:pPr>
+        <w:spacing w:after="0" w:line="276" w:lineRule="auto"/>
+      </w:pPr>
+      <w:r>
+        <w:t>if (feltétel) {</w:t>
+      </w:r>
+    </w:p>
+    <w:p>
+      <w:pPr>
+        <w:spacing w:after="0" w:line="276" w:lineRule="auto"/>
+      </w:pPr>
+      <w:r>
+        <w:t xml:space="preserve">    utasítás</w:t>
+      </w:r>
+      <w:r>
+        <w:t>(ok)</w:t>
+      </w:r>
+      <w:r>
+        <w:t>;</w:t>
+      </w:r>
+    </w:p>
+    <w:p>
+      <w:pPr>
+        <w:spacing w:after="0" w:line="276" w:lineRule="auto"/>
+      </w:pPr>
+      <w:r>
+        <w:t xml:space="preserve">} else </w:t>
+      </w:r>
+      <w:r>
+        <w:t>if (feltétel) {</w:t>
+      </w:r>
+    </w:p>
+    <w:p>
+      <w:pPr>
+        <w:spacing w:after="0" w:line="276" w:lineRule="auto"/>
+      </w:pPr>
+      <w:r>
+        <w:t xml:space="preserve">   utasítás</w:t>
+      </w:r>
+      <w:r>
+        <w:t>(ok)</w:t>
+      </w:r>
+      <w:r>
+        <w:t>;</w:t>
+      </w:r>
+    </w:p>
+    <w:p>
+      <w:pPr>
+        <w:spacing w:after="0" w:line="276" w:lineRule="auto"/>
+      </w:pPr>
+      <w:r>
+        <w:t>}</w:t>
+      </w:r>
+      <w:r>
+        <w:t xml:space="preserve"> else if (feltétel) {</w:t>
+      </w:r>
+    </w:p>
+    <w:p>
+      <w:pPr>
+        <w:spacing w:after="0" w:line="276" w:lineRule="auto"/>
+      </w:pPr>
+      <w:r>
+        <w:t xml:space="preserve">   utasítás</w:t>
+      </w:r>
+      <w:r>
+        <w:t>(ok)</w:t>
+      </w:r>
+      <w:r>
+        <w:t>;</w:t>
+      </w:r>
+    </w:p>
+    <w:p>
+      <w:pPr>
+        <w:spacing w:after="0" w:line="276" w:lineRule="auto"/>
+      </w:pPr>
+      <w:r>
+        <w:t>} else {</w:t>
+      </w:r>
+    </w:p>
+    <w:p>
+      <w:pPr>
+        <w:spacing w:after="0" w:line="276" w:lineRule="auto"/>
+      </w:pPr>
+      <w:r>
+        <w:t xml:space="preserve">   utasítás</w:t>
+      </w:r>
+      <w:r>
+        <w:t>(ok)</w:t>
+      </w:r>
+      <w:r>
+        <w:t>;</w:t>
+      </w:r>
+    </w:p>
+    <w:p>
+      <w:r>
+        <w:t>}</w:t>
+      </w:r>
     </w:p>
     <w:p>
       <w:proofErr w:type="spellStart"/>
@@ -7898,523 +8345,48 @@
         <w:rPr>
           <w:u w:val="single"/>
         </w:rPr>
-        <w:t>If</w:t>
+        <w:t>s</w:t>
+      </w:r>
+      <w:r>
+        <w:rPr>
+          <w:u w:val="single"/>
+        </w:rPr>
+        <w:t>witch</w:t>
       </w:r>
       <w:proofErr w:type="spellEnd"/>
       <w:r>
         <w:rPr>
           <w:u w:val="single"/>
         </w:rPr>
+        <w:t xml:space="preserve"> </w:t>
+      </w:r>
+      <w:proofErr w:type="spellStart"/>
+      <w:r>
+        <w:rPr>
+          <w:u w:val="single"/>
+        </w:rPr>
+        <w:t>case</w:t>
+      </w:r>
+      <w:proofErr w:type="spellEnd"/>
+      <w:r>
+        <w:rPr>
+          <w:u w:val="single"/>
+        </w:rPr>
         <w:t xml:space="preserve"> szerkezet</w:t>
       </w:r>
       <w:r>
         <w:t>:</w:t>
       </w:r>
       <w:r>
-        <w:t xml:space="preserve"> </w:t>
-      </w:r>
-      <w:r>
-        <w:t xml:space="preserve">A benne lévő utasítások, </w:t>
-      </w:r>
-      <w:r>
-        <w:t xml:space="preserve">csak </w:t>
-      </w:r>
-      <w:r>
-        <w:t>akkor futnak le</w:t>
-      </w:r>
-      <w:r>
-        <w:t xml:space="preserve">, ha </w:t>
-      </w:r>
-      <w:r>
-        <w:t>a</w:t>
-      </w:r>
-      <w:r>
-        <w:t xml:space="preserve">z </w:t>
+        <w:t xml:space="preserve"> A </w:t>
       </w:r>
       <w:proofErr w:type="spellStart"/>
       <w:r>
-        <w:t>if</w:t>
+        <w:t>switch-case</w:t>
       </w:r>
       <w:proofErr w:type="spellEnd"/>
       <w:r>
-        <w:t>-ben</w:t>
-      </w:r>
-      <w:r>
-        <w:t xml:space="preserve"> </w:t>
-      </w:r>
-      <w:r>
-        <w:t xml:space="preserve">megadott </w:t>
-      </w:r>
-      <w:r>
-        <w:t>feltétel</w:t>
-      </w:r>
-      <w:r>
-        <w:t xml:space="preserve"> teljesül. </w:t>
-      </w:r>
-      <w:r>
-        <w:t xml:space="preserve">Ha egyetlen egy utasítás adunk meg az </w:t>
-      </w:r>
-      <w:proofErr w:type="spellStart"/>
-      <w:r>
-        <w:t>if</w:t>
-      </w:r>
-      <w:proofErr w:type="spellEnd"/>
-      <w:r>
-        <w:t xml:space="preserve"> szerkezetben, akkor nem kell utasításblokkot használnunk.</w:t>
-      </w:r>
-    </w:p>
-    <w:p>
-      <w:r>
-        <w:t>Szintaktika:</w:t>
-      </w:r>
-    </w:p>
-    <w:p>
-      <w:pPr>
-        <w:spacing w:after="0" w:line="276" w:lineRule="auto"/>
-      </w:pPr>
-      <w:proofErr w:type="spellStart"/>
-      <w:r>
-        <w:t>if</w:t>
-      </w:r>
-      <w:proofErr w:type="spellEnd"/>
-      <w:r>
-        <w:t xml:space="preserve"> </w:t>
-      </w:r>
-      <w:r>
-        <w:t>(</w:t>
-      </w:r>
-      <w:r>
-        <w:t>feltétel) {</w:t>
-      </w:r>
-    </w:p>
-    <w:p>
-      <w:pPr>
-        <w:spacing w:after="0" w:line="276" w:lineRule="auto"/>
-      </w:pPr>
-      <w:r>
-        <w:t xml:space="preserve">    utasítások</w:t>
-      </w:r>
-      <w:r>
-        <w:t>;</w:t>
-      </w:r>
-    </w:p>
-    <w:p>
-      <w:r>
-        <w:t>}</w:t>
-      </w:r>
-    </w:p>
-    <w:p>
-      <w:r>
-        <w:t>Az</w:t>
-      </w:r>
-      <w:r>
-        <w:t xml:space="preserve"> </w:t>
-      </w:r>
-      <w:proofErr w:type="spellStart"/>
-      <w:r>
-        <w:t>if</w:t>
-      </w:r>
-      <w:proofErr w:type="spellEnd"/>
-      <w:r>
-        <w:t xml:space="preserve"> </w:t>
-      </w:r>
-      <w:r>
-        <w:t>szerkezet ki</w:t>
-      </w:r>
-      <w:r>
-        <w:t>bővül</w:t>
-      </w:r>
-      <w:r>
-        <w:t>het</w:t>
-      </w:r>
-      <w:r>
-        <w:t xml:space="preserve"> egy </w:t>
-      </w:r>
-      <w:proofErr w:type="spellStart"/>
-      <w:r>
-        <w:t>else</w:t>
-      </w:r>
-      <w:proofErr w:type="spellEnd"/>
-      <w:r>
-        <w:t xml:space="preserve"> ággal. </w:t>
-      </w:r>
-      <w:r>
-        <w:t xml:space="preserve">Az </w:t>
-      </w:r>
-      <w:proofErr w:type="spellStart"/>
-      <w:r>
-        <w:t>else</w:t>
-      </w:r>
-      <w:proofErr w:type="spellEnd"/>
-      <w:r>
-        <w:t xml:space="preserve"> ágban lévő utasítások csak akkor futnak le, ha az </w:t>
-      </w:r>
-      <w:proofErr w:type="spellStart"/>
-      <w:r>
-        <w:t>if</w:t>
-      </w:r>
-      <w:proofErr w:type="spellEnd"/>
-      <w:r>
-        <w:t xml:space="preserve"> ág feltétele nem teljesül. </w:t>
-      </w:r>
-      <w:r>
-        <w:t xml:space="preserve">Egy </w:t>
-      </w:r>
-      <w:proofErr w:type="spellStart"/>
-      <w:r>
-        <w:t>if</w:t>
-      </w:r>
-      <w:proofErr w:type="spellEnd"/>
-      <w:r>
-        <w:t xml:space="preserve"> utasításnak csak egyetlen egy </w:t>
-      </w:r>
-      <w:proofErr w:type="spellStart"/>
-      <w:r>
-        <w:t>else</w:t>
-      </w:r>
-      <w:proofErr w:type="spellEnd"/>
-      <w:r>
-        <w:t xml:space="preserve"> ága lehet.</w:t>
-      </w:r>
-    </w:p>
-    <w:p>
-      <w:r>
-        <w:t>Szintaktika:</w:t>
-      </w:r>
-    </w:p>
-    <w:p>
-      <w:pPr>
-        <w:spacing w:after="0" w:line="276" w:lineRule="auto"/>
-      </w:pPr>
-      <w:proofErr w:type="spellStart"/>
-      <w:r>
-        <w:t>if</w:t>
-      </w:r>
-      <w:proofErr w:type="spellEnd"/>
-      <w:r>
-        <w:t xml:space="preserve"> </w:t>
-      </w:r>
-      <w:r>
-        <w:t>(feltétel) {</w:t>
-      </w:r>
-    </w:p>
-    <w:p>
-      <w:pPr>
-        <w:spacing w:after="0" w:line="276" w:lineRule="auto"/>
-      </w:pPr>
-      <w:r>
-        <w:t xml:space="preserve">    utasítások</w:t>
-      </w:r>
-      <w:r>
-        <w:t>;</w:t>
-      </w:r>
-    </w:p>
-    <w:p>
-      <w:pPr>
-        <w:spacing w:after="0" w:line="276" w:lineRule="auto"/>
-      </w:pPr>
-      <w:r>
-        <w:t xml:space="preserve">} </w:t>
-      </w:r>
-      <w:proofErr w:type="spellStart"/>
-      <w:r>
-        <w:t>else</w:t>
-      </w:r>
-      <w:proofErr w:type="spellEnd"/>
-      <w:r>
-        <w:t xml:space="preserve"> {</w:t>
-      </w:r>
-    </w:p>
-    <w:p>
-      <w:pPr>
-        <w:spacing w:after="0" w:line="276" w:lineRule="auto"/>
-      </w:pPr>
-      <w:r>
-        <w:t xml:space="preserve">   utasítások</w:t>
-      </w:r>
-      <w:r>
-        <w:t>;</w:t>
-      </w:r>
-    </w:p>
-    <w:p>
-      <w:r>
-        <w:t>}</w:t>
-      </w:r>
-    </w:p>
-    <w:p>
-      <w:r>
-        <w:t xml:space="preserve">Az </w:t>
-      </w:r>
-      <w:proofErr w:type="spellStart"/>
-      <w:r>
-        <w:t>else</w:t>
-      </w:r>
-      <w:proofErr w:type="spellEnd"/>
-      <w:r>
-        <w:t xml:space="preserve"> </w:t>
-      </w:r>
-      <w:proofErr w:type="spellStart"/>
-      <w:r>
-        <w:t>if</w:t>
-      </w:r>
-      <w:proofErr w:type="spellEnd"/>
-      <w:r>
-        <w:t xml:space="preserve"> szerkezetnek köszönhetően</w:t>
-      </w:r>
-      <w:r>
-        <w:t xml:space="preserve"> több </w:t>
-      </w:r>
-      <w:proofErr w:type="spellStart"/>
-      <w:r>
-        <w:t>if</w:t>
-      </w:r>
-      <w:proofErr w:type="spellEnd"/>
-      <w:r>
-        <w:t xml:space="preserve"> ág</w:t>
-      </w:r>
-      <w:r>
-        <w:t>at</w:t>
-      </w:r>
-      <w:r>
-        <w:t xml:space="preserve"> is egy</w:t>
-      </w:r>
-      <w:r>
-        <w:t>másba lehet ágyazni</w:t>
-      </w:r>
-      <w:r>
-        <w:t>.</w:t>
-      </w:r>
-      <w:r>
-        <w:t xml:space="preserve"> </w:t>
-      </w:r>
-      <w:r>
-        <w:t>Ha az első feltétel teljesül</w:t>
-      </w:r>
-      <w:r>
-        <w:t>,</w:t>
-      </w:r>
-      <w:r>
-        <w:t xml:space="preserve"> akkor az ahhoz tartozó utasítások </w:t>
-      </w:r>
-      <w:r>
-        <w:t>fognak végrehajtódni</w:t>
-      </w:r>
-      <w:r>
-        <w:t xml:space="preserve">, ha a második feltétel teljesül, akkor az ahhoz tartozó utasítások </w:t>
-      </w:r>
-      <w:r>
-        <w:t xml:space="preserve">fognak végrehajtódni és ez így tovább. </w:t>
-      </w:r>
-      <w:r>
-        <w:t xml:space="preserve">Amennyiben nem teljesül egyik feltétel sem, akkor a végén található </w:t>
-      </w:r>
-      <w:proofErr w:type="spellStart"/>
-      <w:r>
-        <w:t>else</w:t>
-      </w:r>
-      <w:proofErr w:type="spellEnd"/>
-      <w:r>
-        <w:t xml:space="preserve"> ág parancsai fognak lefutni.</w:t>
-      </w:r>
-    </w:p>
-    <w:p>
-      <w:r>
-        <w:t>Szintaktika:</w:t>
-      </w:r>
-    </w:p>
-    <w:p>
-      <w:pPr>
-        <w:spacing w:after="0" w:line="276" w:lineRule="auto"/>
-      </w:pPr>
-      <w:proofErr w:type="spellStart"/>
-      <w:r>
-        <w:t>if</w:t>
-      </w:r>
-      <w:proofErr w:type="spellEnd"/>
-      <w:r>
-        <w:t xml:space="preserve"> (feltétel) {</w:t>
-      </w:r>
-    </w:p>
-    <w:p>
-      <w:pPr>
-        <w:spacing w:after="0" w:line="276" w:lineRule="auto"/>
-      </w:pPr>
-      <w:r>
-        <w:t xml:space="preserve">    utasítások</w:t>
-      </w:r>
-      <w:r>
-        <w:t>;</w:t>
-      </w:r>
-    </w:p>
-    <w:p>
-      <w:pPr>
-        <w:spacing w:after="0" w:line="276" w:lineRule="auto"/>
-      </w:pPr>
-      <w:r>
-        <w:t xml:space="preserve">} </w:t>
-      </w:r>
-      <w:proofErr w:type="spellStart"/>
-      <w:r>
-        <w:t>else</w:t>
-      </w:r>
-      <w:proofErr w:type="spellEnd"/>
-      <w:r>
-        <w:t xml:space="preserve"> </w:t>
-      </w:r>
-      <w:proofErr w:type="spellStart"/>
-      <w:r>
-        <w:t>if</w:t>
-      </w:r>
-      <w:proofErr w:type="spellEnd"/>
-      <w:r>
-        <w:t xml:space="preserve"> (feltétel) {</w:t>
-      </w:r>
-    </w:p>
-    <w:p>
-      <w:pPr>
-        <w:spacing w:after="0" w:line="276" w:lineRule="auto"/>
-      </w:pPr>
-      <w:r>
-        <w:t xml:space="preserve">   utasítások</w:t>
-      </w:r>
-      <w:r>
-        <w:t>;</w:t>
-      </w:r>
-    </w:p>
-    <w:p>
-      <w:pPr>
-        <w:spacing w:after="0" w:line="276" w:lineRule="auto"/>
-      </w:pPr>
-      <w:r>
-        <w:t>}</w:t>
-      </w:r>
-      <w:r>
-        <w:t xml:space="preserve"> </w:t>
-      </w:r>
-      <w:proofErr w:type="spellStart"/>
-      <w:r>
-        <w:t>else</w:t>
-      </w:r>
-      <w:proofErr w:type="spellEnd"/>
-      <w:r>
-        <w:t xml:space="preserve"> </w:t>
-      </w:r>
-      <w:proofErr w:type="spellStart"/>
-      <w:r>
-        <w:t>if</w:t>
-      </w:r>
-      <w:proofErr w:type="spellEnd"/>
-      <w:r>
-        <w:t xml:space="preserve"> (feltétel) {</w:t>
-      </w:r>
-    </w:p>
-    <w:p>
-      <w:pPr>
-        <w:spacing w:after="0" w:line="276" w:lineRule="auto"/>
-      </w:pPr>
-      <w:r>
-        <w:t xml:space="preserve">   utasítások</w:t>
-      </w:r>
-      <w:r>
-        <w:t>;</w:t>
-      </w:r>
-    </w:p>
-    <w:p>
-      <w:pPr>
-        <w:spacing w:after="0" w:line="276" w:lineRule="auto"/>
-      </w:pPr>
-      <w:r>
-        <w:t xml:space="preserve">} </w:t>
-      </w:r>
-      <w:proofErr w:type="spellStart"/>
-      <w:r>
-        <w:t>else</w:t>
-      </w:r>
-      <w:proofErr w:type="spellEnd"/>
-      <w:r>
-        <w:t xml:space="preserve"> {</w:t>
-      </w:r>
-    </w:p>
-    <w:p>
-      <w:pPr>
-        <w:spacing w:after="0" w:line="276" w:lineRule="auto"/>
-      </w:pPr>
-      <w:r>
-        <w:t xml:space="preserve">   utasítások</w:t>
-      </w:r>
-      <w:r>
-        <w:t>;</w:t>
-      </w:r>
-    </w:p>
-    <w:p>
-      <w:r>
-        <w:t>}</w:t>
-      </w:r>
-    </w:p>
-    <w:p>
-      <w:proofErr w:type="spellStart"/>
-      <w:r>
-        <w:rPr>
-          <w:u w:val="single"/>
-        </w:rPr>
-        <w:t>S</w:t>
-      </w:r>
-      <w:r>
-        <w:rPr>
-          <w:u w:val="single"/>
-        </w:rPr>
-        <w:t>witch</w:t>
-      </w:r>
-      <w:proofErr w:type="spellEnd"/>
-      <w:r>
-        <w:rPr>
-          <w:u w:val="single"/>
-        </w:rPr>
-        <w:t xml:space="preserve"> </w:t>
-      </w:r>
-      <w:proofErr w:type="spellStart"/>
-      <w:r>
-        <w:rPr>
-          <w:u w:val="single"/>
-        </w:rPr>
-        <w:t>case</w:t>
-      </w:r>
-      <w:proofErr w:type="spellEnd"/>
-      <w:r>
-        <w:rPr>
-          <w:u w:val="single"/>
-        </w:rPr>
-        <w:t xml:space="preserve"> szerkezet</w:t>
-      </w:r>
-      <w:r>
-        <w:t>:</w:t>
-      </w:r>
-      <w:r>
-        <w:t xml:space="preserve"> A </w:t>
-      </w:r>
-      <w:proofErr w:type="spellStart"/>
-      <w:r>
-        <w:t>switch-case</w:t>
-      </w:r>
-      <w:proofErr w:type="spellEnd"/>
-      <w:r>
-        <w:t xml:space="preserve"> segítségével tudjuk egyszerűbbé tenni a hosszú </w:t>
-      </w:r>
-      <w:proofErr w:type="spellStart"/>
-      <w:r>
-        <w:t>if</w:t>
-      </w:r>
-      <w:proofErr w:type="spellEnd"/>
-      <w:r>
-        <w:t xml:space="preserve"> </w:t>
-      </w:r>
-      <w:proofErr w:type="spellStart"/>
-      <w:r>
-        <w:t>else</w:t>
-      </w:r>
-      <w:proofErr w:type="spellEnd"/>
-      <w:r>
-        <w:t xml:space="preserve"> szerkezeteket.</w:t>
+        <w:t xml:space="preserve"> segítségével tudjuk egyszerűbbé tenni a hosszú if else szerkezeteket.</w:t>
       </w:r>
       <w:r>
         <w:t xml:space="preserve"> </w:t>
@@ -8570,7 +8542,13 @@
         <w:t xml:space="preserve">        </w:t>
       </w:r>
       <w:r>
-        <w:t xml:space="preserve">utasítások; </w:t>
+        <w:t>utasítás</w:t>
+      </w:r>
+      <w:r>
+        <w:t>(ok)</w:t>
+      </w:r>
+      <w:r>
+        <w:t xml:space="preserve">; </w:t>
       </w:r>
       <w:proofErr w:type="spellStart"/>
       <w:r>
@@ -8605,7 +8583,13 @@
         <w:t xml:space="preserve">        </w:t>
       </w:r>
       <w:r>
-        <w:t xml:space="preserve">utasítások; </w:t>
+        <w:t>utasítás</w:t>
+      </w:r>
+      <w:r>
+        <w:t>(ok)</w:t>
+      </w:r>
+      <w:r>
+        <w:t xml:space="preserve">; </w:t>
       </w:r>
       <w:proofErr w:type="spellStart"/>
       <w:r>
@@ -8640,7 +8624,13 @@
         <w:t xml:space="preserve">        </w:t>
       </w:r>
       <w:r>
-        <w:t xml:space="preserve">utasítások; </w:t>
+        <w:t>utasítás</w:t>
+      </w:r>
+      <w:r>
+        <w:t>(ok)</w:t>
+      </w:r>
+      <w:r>
+        <w:t xml:space="preserve">; </w:t>
       </w:r>
       <w:proofErr w:type="spellStart"/>
       <w:r>
@@ -8675,7 +8665,13 @@
         <w:t xml:space="preserve">       </w:t>
       </w:r>
       <w:r>
-        <w:t xml:space="preserve"> utasítások; </w:t>
+        <w:t xml:space="preserve"> utasítás</w:t>
+      </w:r>
+      <w:r>
+        <w:t>(ok)</w:t>
+      </w:r>
+      <w:r>
+        <w:t xml:space="preserve">; </w:t>
       </w:r>
       <w:proofErr w:type="spellStart"/>
       <w:r>
@@ -8695,217 +8691,940 @@
       <w:pPr>
         <w:pStyle w:val="Cmsor3"/>
       </w:pPr>
-      <w:bookmarkStart w:id="24" w:name="_Toc132581862"/>
+      <w:bookmarkStart w:id="25" w:name="_Toc132666580"/>
       <w:r>
         <w:t>Ciklusszervező utasítások</w:t>
       </w:r>
-      <w:bookmarkEnd w:id="24"/>
-    </w:p>
-    <w:p>
+      <w:bookmarkEnd w:id="25"/>
+    </w:p>
+    <w:p>
+      <w:r>
+        <w:t>A ciklus</w:t>
+      </w:r>
+      <w:r>
+        <w:t xml:space="preserve"> vagy másnéven iteráció</w:t>
+      </w:r>
+      <w:r>
+        <w:t xml:space="preserve"> </w:t>
+      </w:r>
+      <w:r>
+        <w:t xml:space="preserve">az </w:t>
+      </w:r>
+      <w:r>
+        <w:t>ismétlődő utasítások v</w:t>
+      </w:r>
+      <w:r>
+        <w:t>é</w:t>
+      </w:r>
+      <w:r>
+        <w:t>grehajtására szolgál.</w:t>
+      </w:r>
+      <w:r>
+        <w:t xml:space="preserve"> </w:t>
+      </w:r>
+      <w:r>
+        <w:t>A ciklusok mindig tartalmaznak egy feltételt</w:t>
+      </w:r>
+      <w:r>
+        <w:t xml:space="preserve">, és a </w:t>
+      </w:r>
+      <w:r>
+        <w:t>ciklusmagban lév</w:t>
+      </w:r>
+      <w:r>
+        <w:t>ő</w:t>
+      </w:r>
+      <w:r>
+        <w:t xml:space="preserve"> utasítások újra ás újra lefutnak, mindaddig amíg a feltétel igaz. Háromféle ciklusszervező utasítást különböztetünk meg, melyeket röviden bemutatok.</w:t>
+      </w:r>
+    </w:p>
+    <w:p>
+      <w:r>
+        <w:rPr>
+          <w:u w:val="single"/>
+        </w:rPr>
+        <w:t>w</w:t>
+      </w:r>
+      <w:r>
+        <w:rPr>
+          <w:u w:val="single"/>
+        </w:rPr>
+        <w:t>hile ciklus</w:t>
+      </w:r>
+      <w:r>
+        <w:t>:</w:t>
+      </w:r>
+      <w:r>
+        <w:t xml:space="preserve"> A while </w:t>
+      </w:r>
+      <w:r>
+        <w:t xml:space="preserve">ciklus </w:t>
+      </w:r>
+      <w:r>
+        <w:t>egy feltételes ciklus, amely előltesztelő</w:t>
+      </w:r>
+      <w:r>
+        <w:t>.</w:t>
+      </w:r>
+      <w:r>
+        <w:t xml:space="preserve"> A feltételes ciklusokat általában akkor használjuk, ha nem tudjuk </w:t>
+      </w:r>
+      <w:r>
+        <w:t>a ciklusról</w:t>
+      </w:r>
+      <w:r>
+        <w:t xml:space="preserve">, hogy hányszor kell lefutnia </w:t>
+      </w:r>
+      <w:r>
+        <w:t>futtásidőben.</w:t>
+      </w:r>
+      <w:r>
+        <w:t xml:space="preserve"> </w:t>
+      </w:r>
+      <w:r>
+        <w:t>A while ciklus megvizsgálja először a feltételt és ha igaz, akkor lefut a ciklusmag</w:t>
+      </w:r>
+      <w:r>
+        <w:t xml:space="preserve"> és kezdődik elölről, ha nem igaz </w:t>
+      </w:r>
+      <w:r>
+        <w:t>kilép a ciklusból</w:t>
+      </w:r>
+      <w:r>
+        <w:t xml:space="preserve">. </w:t>
+      </w:r>
+      <w:r>
+        <w:t>Előfordulhat,</w:t>
+      </w:r>
+      <w:r>
+        <w:t xml:space="preserve"> olyan is,</w:t>
+      </w:r>
+      <w:r>
+        <w:t xml:space="preserve"> hogy a while ciklus </w:t>
+      </w:r>
+      <w:r>
+        <w:t xml:space="preserve">egyetlen </w:t>
+      </w:r>
+      <w:r>
+        <w:t>egyszer sem fut le.</w:t>
+      </w:r>
+    </w:p>
+    <w:p>
+      <w:r>
+        <w:t>Szintaktika:</w:t>
+      </w:r>
+    </w:p>
+    <w:p>
+      <w:pPr>
+        <w:spacing w:after="0" w:line="276" w:lineRule="auto"/>
+      </w:pPr>
+      <w:r>
+        <w:t>while (feltétel) {</w:t>
+      </w:r>
+    </w:p>
+    <w:p>
+      <w:pPr>
+        <w:spacing w:after="0" w:line="276" w:lineRule="auto"/>
+      </w:pPr>
+      <w:r>
+        <w:t xml:space="preserve">    utasítás</w:t>
+      </w:r>
+      <w:r>
+        <w:t>(ok)</w:t>
+      </w:r>
+      <w:r>
+        <w:t>;</w:t>
+      </w:r>
+    </w:p>
+    <w:p>
+      <w:r>
+        <w:t>}</w:t>
+      </w:r>
+    </w:p>
+    <w:p>
+      <w:r>
+        <w:rPr>
+          <w:u w:val="single"/>
+        </w:rPr>
+        <w:t>do-while ciklus</w:t>
+      </w:r>
+      <w:r>
+        <w:t>:</w:t>
+      </w:r>
+      <w:r>
+        <w:t xml:space="preserve"> A do-while ciklus úgyszintén feltételes ciklus, </w:t>
+      </w:r>
+      <w:r>
+        <w:t>amely hátultesztelő</w:t>
+      </w:r>
+      <w:r>
+        <w:t>, ebből következik, hogy a ciklusmagban szereplő utasítások egyszer mindenképp</w:t>
+      </w:r>
+      <w:r>
+        <w:t>en</w:t>
+      </w:r>
+      <w:r>
+        <w:t xml:space="preserve"> </w:t>
+      </w:r>
+      <w:r>
+        <w:t>végrehajtódnak</w:t>
+      </w:r>
+      <w:r>
+        <w:t xml:space="preserve">. </w:t>
+      </w:r>
+      <w:r>
+        <w:t>A ciklusmag legelső lefutása után ki</w:t>
+      </w:r>
+      <w:r>
+        <w:t xml:space="preserve">értékeli a feltételt, </w:t>
+      </w:r>
+      <w:r>
+        <w:t>a</w:t>
+      </w:r>
+      <w:r>
+        <w:t>mely</w:t>
+      </w:r>
+      <w:r>
+        <w:t>,</w:t>
+      </w:r>
+      <w:r>
+        <w:t xml:space="preserve"> ha igaz</w:t>
+      </w:r>
+      <w:r>
+        <w:t>,</w:t>
+      </w:r>
+      <w:r>
+        <w:t xml:space="preserve"> akkor újra fut</w:t>
+      </w:r>
+      <w:r>
+        <w:t xml:space="preserve"> a ciklus</w:t>
+      </w:r>
+      <w:r>
+        <w:t>, ha nem akkor pedig kilép a ciklusból.</w:t>
+      </w:r>
+    </w:p>
+    <w:p>
+      <w:r>
+        <w:lastRenderedPageBreak/>
+        <w:t>Szintaktika:</w:t>
+      </w:r>
+    </w:p>
+    <w:p>
+      <w:pPr>
+        <w:spacing w:after="0" w:line="276" w:lineRule="auto"/>
+      </w:pPr>
       <w:proofErr w:type="spellStart"/>
       <w:r>
+        <w:t>do</w:t>
+      </w:r>
+      <w:proofErr w:type="spellEnd"/>
+      <w:r>
+        <w:t xml:space="preserve"> {</w:t>
+      </w:r>
+    </w:p>
+    <w:p>
+      <w:pPr>
+        <w:spacing w:after="0" w:line="276" w:lineRule="auto"/>
+      </w:pPr>
+      <w:r>
+        <w:t xml:space="preserve">    utasítás</w:t>
+      </w:r>
+      <w:r>
+        <w:t>(</w:t>
+      </w:r>
+      <w:r>
+        <w:t>ok</w:t>
+      </w:r>
+      <w:r>
+        <w:t>)</w:t>
+      </w:r>
+      <w:r>
+        <w:t>;</w:t>
+      </w:r>
+    </w:p>
+    <w:p>
+      <w:r>
+        <w:t>}</w:t>
+      </w:r>
+      <w:r>
+        <w:t xml:space="preserve"> </w:t>
+      </w:r>
+      <w:r>
+        <w:t>while (feltétel)</w:t>
+      </w:r>
+      <w:r>
+        <w:t>;</w:t>
+      </w:r>
+    </w:p>
+    <w:p>
+      <w:r>
         <w:rPr>
           <w:u w:val="single"/>
         </w:rPr>
-        <w:t>w</w:t>
-      </w:r>
-      <w:r>
-        <w:rPr>
-          <w:u w:val="single"/>
-        </w:rPr>
-        <w:t>hile</w:t>
-      </w:r>
-      <w:proofErr w:type="spellEnd"/>
-      <w:r>
-        <w:rPr>
-          <w:u w:val="single"/>
-        </w:rPr>
-        <w:t xml:space="preserve"> ciklus</w:t>
+        <w:t>for ciklus</w:t>
       </w:r>
       <w:r>
         <w:t>:</w:t>
       </w:r>
-    </w:p>
-    <w:p>
-      <w:pPr>
-        <w:rPr>
-          <w:u w:val="single"/>
-        </w:rPr>
-      </w:pPr>
-      <w:proofErr w:type="spellStart"/>
-      <w:r>
-        <w:rPr>
-          <w:u w:val="single"/>
-        </w:rPr>
-        <w:t>do-while</w:t>
-      </w:r>
-      <w:proofErr w:type="spellEnd"/>
-      <w:r>
-        <w:rPr>
-          <w:u w:val="single"/>
-        </w:rPr>
-        <w:t xml:space="preserve"> ciklus</w:t>
-      </w:r>
-      <w:r>
-        <w:t>:</w:t>
-      </w:r>
-    </w:p>
-    <w:p>
-      <w:r>
-        <w:rPr>
-          <w:u w:val="single"/>
-        </w:rPr>
-        <w:t>for ciklus</w:t>
-      </w:r>
-      <w:r>
-        <w:t>:</w:t>
-      </w:r>
-      <w:bookmarkStart w:id="25" w:name="_GoBack"/>
-      <w:bookmarkEnd w:id="25"/>
-    </w:p>
-    <w:p/>
+      <w:r>
+        <w:t xml:space="preserve"> </w:t>
+      </w:r>
+      <w:r>
+        <w:t>A for ciklus egy számláló ciklus, de szokták még nevezni növekményes ciklusnak is.</w:t>
+      </w:r>
+    </w:p>
+    <w:p>
+      <w:r>
+        <w:t>Szintaktika:</w:t>
+      </w:r>
+    </w:p>
+    <w:p>
+      <w:pPr>
+        <w:spacing w:after="0" w:line="276" w:lineRule="auto"/>
+      </w:pPr>
+      <w:proofErr w:type="gramStart"/>
+      <w:r>
+        <w:t xml:space="preserve">for( </w:t>
+      </w:r>
+      <w:r>
+        <w:t>inicializálás</w:t>
+      </w:r>
+      <w:proofErr w:type="gramEnd"/>
+      <w:r>
+        <w:t xml:space="preserve">; </w:t>
+      </w:r>
+      <w:r>
+        <w:t>f</w:t>
+      </w:r>
+      <w:r>
+        <w:t xml:space="preserve">eltétel; </w:t>
+      </w:r>
+      <w:r>
+        <w:t>ci</w:t>
+      </w:r>
+      <w:r>
+        <w:t>klusváltozó növelése )</w:t>
+      </w:r>
+      <w:r>
+        <w:t xml:space="preserve"> </w:t>
+      </w:r>
+      <w:r>
+        <w:t>{</w:t>
+      </w:r>
+    </w:p>
+    <w:p>
+      <w:pPr>
+        <w:spacing w:after="0" w:line="276" w:lineRule="auto"/>
+      </w:pPr>
+      <w:r>
+        <w:t xml:space="preserve">    utasítás</w:t>
+      </w:r>
+      <w:r>
+        <w:t>(ok)</w:t>
+      </w:r>
+      <w:r>
+        <w:t>;</w:t>
+      </w:r>
+    </w:p>
+    <w:p>
+      <w:r>
+        <w:t>}</w:t>
+      </w:r>
+    </w:p>
+    <w:p>
+      <w:r>
+        <w:t>Az i</w:t>
+      </w:r>
+      <w:r>
+        <w:t>nicializálás</w:t>
+      </w:r>
+      <w:r>
+        <w:t xml:space="preserve"> az</w:t>
+      </w:r>
+      <w:r>
+        <w:t>,</w:t>
+      </w:r>
+      <w:r>
+        <w:t xml:space="preserve"> ahol deklaráljuk a ciklusváltozót és adunk neki egy kezdeti értéket.</w:t>
+      </w:r>
+      <w:r>
+        <w:t xml:space="preserve"> </w:t>
+      </w:r>
+      <w:r>
+        <w:t xml:space="preserve">A feltétel </w:t>
+      </w:r>
+      <w:r>
+        <w:t>a belépési feltétel, amely</w:t>
+      </w:r>
+      <w:r>
+        <w:t>,</w:t>
+      </w:r>
+      <w:r>
+        <w:t xml:space="preserve"> ha igaz akkor</w:t>
+      </w:r>
+      <w:r>
+        <w:t>,</w:t>
+      </w:r>
+      <w:r>
+        <w:t xml:space="preserve"> </w:t>
+      </w:r>
+      <w:r>
+        <w:t>v</w:t>
+      </w:r>
+      <w:r>
+        <w:t>égrehajtódik a</w:t>
+      </w:r>
+      <w:r>
+        <w:t xml:space="preserve"> ciklusmag</w:t>
+      </w:r>
+      <w:r>
+        <w:t>, egyébként kilép a ciklusból.</w:t>
+      </w:r>
+      <w:r>
+        <w:t xml:space="preserve"> Ciklusváltozó növelése alatt pedig a ciklusváltozó értékének változtatását értjük, ami nem feltétlen csak növelés lehet, hiszen csökkenthetjük is a ciklusváltozó értékét.</w:t>
+      </w:r>
+    </w:p>
     <w:p>
       <w:pPr>
         <w:pStyle w:val="Cmsor1"/>
       </w:pPr>
       <w:r>
+        <w:t xml:space="preserve"> </w:t>
+      </w:r>
+      <w:bookmarkStart w:id="26" w:name="_Toc132666581"/>
+      <w:r>
+        <w:t>A tervezés menet</w:t>
+      </w:r>
+      <w:r>
+        <w:t>ének leírása</w:t>
+      </w:r>
+      <w:bookmarkEnd w:id="26"/>
+    </w:p>
+    <w:p>
+      <w:pPr>
+        <w:pStyle w:val="Cmsor2"/>
+      </w:pPr>
+      <w:bookmarkStart w:id="27" w:name="_Ref132381253"/>
+      <w:bookmarkStart w:id="28" w:name="_Toc132666582"/>
+      <w:r>
+        <w:t>A</w:t>
+      </w:r>
+      <w:r>
+        <w:t xml:space="preserve"> k</w:t>
+      </w:r>
+      <w:r>
+        <w:t xml:space="preserve">övetelmény </w:t>
+      </w:r>
+      <w:r>
+        <w:t>specifikáció</w:t>
+      </w:r>
+      <w:bookmarkEnd w:id="27"/>
+      <w:r>
+        <w:t xml:space="preserve"> meghatározása</w:t>
+      </w:r>
+      <w:bookmarkEnd w:id="28"/>
+    </w:p>
+    <w:p>
+      <w:r>
+        <w:t xml:space="preserve">Egy szoftver tervezése és </w:t>
+      </w:r>
+      <w:r>
+        <w:t>fejlesztése</w:t>
+      </w:r>
+      <w:r>
+        <w:t xml:space="preserve"> során a legfontosabb kezdeti lépés, a követelmények rögzítése</w:t>
+      </w:r>
+      <w:r>
+        <w:t>, ezt nevezzük követelmény specifikációnak.</w:t>
+      </w:r>
+      <w:r>
+        <w:t xml:space="preserve"> A specifikációk a fejlesztés </w:t>
+      </w:r>
+      <w:r>
+        <w:t>során nagyban elősegíti a munkánkat, hiszen tartalmaz minden olyan funkciót és annak leírását, amelyeket a programnak tudnia és tartalmaznia kell. Az alkalmazásom esetében ezen specifikációkat felületenként elkülönítve fogom kifejteni.</w:t>
+      </w:r>
+    </w:p>
+    <w:p>
+      <w:pPr>
+        <w:pStyle w:val="Cmsor3"/>
+      </w:pPr>
+      <w:bookmarkStart w:id="29" w:name="_Toc132666583"/>
+      <w:r>
+        <w:t>Regisztrációs felület</w:t>
+      </w:r>
+      <w:bookmarkEnd w:id="29"/>
+    </w:p>
+    <w:p>
+      <w:bookmarkStart w:id="30" w:name="_Toc132666584"/>
+      <w:r>
+        <w:t>Célkitűzéseim között említettem már, hogy szeretném, ha több felhasználó is tudná használni az alk</w:t>
+      </w:r>
+      <w:r>
+        <w:t>al</w:t>
+      </w:r>
+      <w:r>
+        <w:t>mazást</w:t>
+      </w:r>
+      <w:r>
+        <w:t xml:space="preserve"> személyre szabottan. Ebből kifolyólag az alkalmazás rendelkezik egy regisztrációs felülettel</w:t>
+      </w:r>
+      <w:r>
+        <w:t xml:space="preserve">, ahol a felhasználó adatait regisztrációkor eltudjuk </w:t>
+      </w:r>
+      <w:r>
+        <w:t xml:space="preserve">tárolni </w:t>
+      </w:r>
+      <w:r>
+        <w:t>adatbázisba</w:t>
+      </w:r>
+      <w:r>
+        <w:t>.</w:t>
+      </w:r>
+    </w:p>
+    <w:p>
+      <w:r>
+        <w:t>A regisztráció során a felhasználónak az alábbi adatokat kell megadnia:</w:t>
+      </w:r>
+    </w:p>
+    <w:p>
+      <w:pPr>
+        <w:pStyle w:val="Listaszerbekezds"/>
+        <w:numPr>
+          <w:ilvl w:val="0"/>
+          <w:numId w:val="29"/>
+        </w:numPr>
+      </w:pPr>
+      <w:r>
+        <w:t>e-mail cím</w:t>
+      </w:r>
+    </w:p>
+    <w:p>
+      <w:pPr>
+        <w:pStyle w:val="Listaszerbekezds"/>
+        <w:numPr>
+          <w:ilvl w:val="0"/>
+          <w:numId w:val="29"/>
+        </w:numPr>
+      </w:pPr>
+      <w:r>
+        <w:t>felhasználónév</w:t>
+      </w:r>
+    </w:p>
+    <w:p>
+      <w:pPr>
+        <w:pStyle w:val="Listaszerbekezds"/>
+        <w:numPr>
+          <w:ilvl w:val="0"/>
+          <w:numId w:val="29"/>
+        </w:numPr>
+      </w:pPr>
+      <w:r>
+        <w:t>jelszó</w:t>
+      </w:r>
+    </w:p>
+    <w:p>
+      <w:pPr>
+        <w:pStyle w:val="Listaszerbekezds"/>
+        <w:numPr>
+          <w:ilvl w:val="0"/>
+          <w:numId w:val="29"/>
+        </w:numPr>
+      </w:pPr>
+      <w:r>
         <w:lastRenderedPageBreak/>
+        <w:t>jelszó újra</w:t>
+      </w:r>
+    </w:p>
+    <w:p>
+      <w:r>
+        <w:t xml:space="preserve">A jelszó és a jelszó újra </w:t>
+      </w:r>
+      <w:r>
+        <w:t>beviteli mezők</w:t>
+      </w:r>
+      <w:r>
+        <w:t xml:space="preserve"> mellett található egy-egy szem ikon, amely arra szolgál, hogy segítségével felfedhe</w:t>
+      </w:r>
+      <w:r>
+        <w:t>ss</w:t>
+      </w:r>
+      <w:r>
+        <w:t xml:space="preserve">ük, majd újra </w:t>
+      </w:r>
+      <w:r>
+        <w:t>elrejthe</w:t>
+      </w:r>
+      <w:r>
+        <w:t>ss</w:t>
+      </w:r>
+      <w:r>
+        <w:t>ük</w:t>
+      </w:r>
+      <w:r>
+        <w:t xml:space="preserve"> a jelszó mezők tartalmát.</w:t>
+      </w:r>
+    </w:p>
+    <w:p>
+      <w:r>
+        <w:t>A regi</w:t>
+      </w:r>
+      <w:r>
+        <w:t>s</w:t>
+      </w:r>
+      <w:r>
+        <w:t xml:space="preserve">ztráció </w:t>
+      </w:r>
+      <w:r>
+        <w:t>a „</w:t>
+      </w:r>
+      <w:r>
+        <w:t>REGISZRÁC</w:t>
+      </w:r>
+      <w:r>
+        <w:t>I</w:t>
+      </w:r>
+      <w:r>
+        <w:t>Ó</w:t>
+      </w:r>
+      <w:r>
+        <w:t xml:space="preserve">” </w:t>
+      </w:r>
+      <w:r>
+        <w:t xml:space="preserve">feliratú </w:t>
+      </w:r>
+      <w:r>
+        <w:t>gomb</w:t>
+      </w:r>
+      <w:r>
+        <w:t>ra való</w:t>
+      </w:r>
+      <w:r>
         <w:t xml:space="preserve"> </w:t>
       </w:r>
-      <w:bookmarkStart w:id="26" w:name="_Toc132581863"/>
-      <w:r>
-        <w:t>A tervezés menet</w:t>
-      </w:r>
-      <w:r>
-        <w:t>ének leírása</w:t>
-      </w:r>
-      <w:bookmarkEnd w:id="26"/>
+      <w:r>
+        <w:t>kattintással</w:t>
+      </w:r>
+      <w:r>
+        <w:t>, vagy</w:t>
+      </w:r>
+      <w:r>
+        <w:t xml:space="preserve"> </w:t>
+      </w:r>
+      <w:r>
+        <w:t>az ENTER billentyűzet leütésére történik meg</w:t>
+      </w:r>
+      <w:r>
+        <w:t>, ha minden megadott adat helyes, hiszen megkell vizsgálnunk a beírt adatok helyességét.</w:t>
+      </w:r>
+      <w:r>
+        <w:t xml:space="preserve"> Ha hibásan megadott adatokat észlel az alkalmazás akkor azt jelzi </w:t>
+      </w:r>
+      <w:r>
+        <w:t>hibaüzenetek segítségével.</w:t>
+      </w:r>
+    </w:p>
+    <w:p>
+      <w:r>
+        <w:t>Hib</w:t>
+      </w:r>
+      <w:r>
+        <w:t xml:space="preserve">ás adatok </w:t>
+      </w:r>
+      <w:r>
+        <w:t>az alábbiakat lehetnek:</w:t>
+      </w:r>
+    </w:p>
+    <w:p>
+      <w:pPr>
+        <w:pStyle w:val="Listaszerbekezds"/>
+        <w:numPr>
+          <w:ilvl w:val="0"/>
+          <w:numId w:val="30"/>
+        </w:numPr>
+      </w:pPr>
+      <w:r>
+        <w:t xml:space="preserve">Ha </w:t>
+      </w:r>
+      <w:r>
+        <w:t>üresen hagyta a felhasználó bármelyik mezőt.</w:t>
+      </w:r>
+    </w:p>
+    <w:p>
+      <w:pPr>
+        <w:pStyle w:val="Listaszerbekezds"/>
+        <w:numPr>
+          <w:ilvl w:val="0"/>
+          <w:numId w:val="30"/>
+        </w:numPr>
+      </w:pPr>
+      <w:r>
+        <w:t>Ha a</w:t>
+      </w:r>
+      <w:r>
+        <w:t xml:space="preserve"> felhasználó által</w:t>
+      </w:r>
+      <w:r>
+        <w:t xml:space="preserve"> megadott</w:t>
+      </w:r>
+      <w:r>
+        <w:t xml:space="preserve"> e-mail cím formátuma nem megfelelő.</w:t>
+      </w:r>
+    </w:p>
+    <w:p>
+      <w:pPr>
+        <w:pStyle w:val="Listaszerbekezds"/>
+        <w:numPr>
+          <w:ilvl w:val="0"/>
+          <w:numId w:val="30"/>
+        </w:numPr>
+      </w:pPr>
+      <w:r>
+        <w:t>Ha a</w:t>
+      </w:r>
+      <w:r>
+        <w:t xml:space="preserve"> felhasználó által</w:t>
+      </w:r>
+      <w:r>
+        <w:t xml:space="preserve"> megadott e-mail címről már regisztráltak.</w:t>
+      </w:r>
+    </w:p>
+    <w:p>
+      <w:pPr>
+        <w:pStyle w:val="Listaszerbekezds"/>
+        <w:numPr>
+          <w:ilvl w:val="0"/>
+          <w:numId w:val="30"/>
+        </w:numPr>
+      </w:pPr>
+      <w:r>
+        <w:t xml:space="preserve">Ha a </w:t>
+      </w:r>
+      <w:r>
+        <w:t>felhasználó által</w:t>
+      </w:r>
+      <w:r>
+        <w:t xml:space="preserve"> </w:t>
+      </w:r>
+      <w:r>
+        <w:t>megadott felhasználónév már foglalt.</w:t>
+      </w:r>
+    </w:p>
+    <w:p>
+      <w:pPr>
+        <w:pStyle w:val="Listaszerbekezds"/>
+        <w:numPr>
+          <w:ilvl w:val="0"/>
+          <w:numId w:val="30"/>
+        </w:numPr>
+      </w:pPr>
+      <w:r>
+        <w:t xml:space="preserve">Ha a </w:t>
+      </w:r>
+      <w:r>
+        <w:t>felhasználó által</w:t>
+      </w:r>
+      <w:r>
+        <w:t xml:space="preserve"> </w:t>
+      </w:r>
+      <w:r>
+        <w:t>megadott jelszó</w:t>
+      </w:r>
+      <w:r>
+        <w:t xml:space="preserve"> rövidebb, </w:t>
+      </w:r>
+      <w:r>
+        <w:t>mint 8 karakter.</w:t>
+      </w:r>
+    </w:p>
+    <w:p>
+      <w:pPr>
+        <w:pStyle w:val="Listaszerbekezds"/>
+        <w:numPr>
+          <w:ilvl w:val="0"/>
+          <w:numId w:val="30"/>
+        </w:numPr>
+      </w:pPr>
+      <w:r>
+        <w:t xml:space="preserve">Ha a </w:t>
+      </w:r>
+      <w:r>
+        <w:t>felhasználó által</w:t>
+      </w:r>
+      <w:r>
+        <w:t xml:space="preserve"> megadott jelszó nem tartalmaz legalább egy</w:t>
+      </w:r>
+      <w:r>
+        <w:t xml:space="preserve"> kisbetűt, egy nagybetűt és egy számot.</w:t>
+      </w:r>
+    </w:p>
+    <w:p>
+      <w:pPr>
+        <w:pStyle w:val="Listaszerbekezds"/>
+        <w:numPr>
+          <w:ilvl w:val="0"/>
+          <w:numId w:val="30"/>
+        </w:numPr>
+      </w:pPr>
+      <w:r>
+        <w:t xml:space="preserve">Ha a </w:t>
+      </w:r>
+      <w:r>
+        <w:t>felhasználó által</w:t>
+      </w:r>
+      <w:r>
+        <w:t xml:space="preserve"> </w:t>
+      </w:r>
+      <w:r>
+        <w:t>megadott jelszavak nem egyeznek.</w:t>
+      </w:r>
+    </w:p>
+    <w:p>
+      <w:r>
+        <w:t>Amennyiben minden megadott adat helyes</w:t>
+      </w:r>
+      <w:r>
+        <w:t>, akkor az adatokat el kell mentse a megfelelő adatbázisba, majd tájékoztassa a felhasználót a sikeres regisztrációról és irányítsa át a bejelentkezési felüle</w:t>
+      </w:r>
+      <w:r>
+        <w:t>t</w:t>
+      </w:r>
+      <w:r>
+        <w:t>re.</w:t>
+      </w:r>
+    </w:p>
+    <w:p>
+      <w:r>
+        <w:t xml:space="preserve">A regisztrációs felületen </w:t>
+      </w:r>
+      <w:r>
+        <w:t>b</w:t>
+      </w:r>
+      <w:r>
+        <w:t>iztosít</w:t>
+      </w:r>
+      <w:r>
+        <w:t>ani kell azt is, hogy visszatérhessünk a bejelentkezési felületre</w:t>
+      </w:r>
+      <w:r>
+        <w:t>, ha mégsem szeretnék r</w:t>
+      </w:r>
+      <w:r>
+        <w:t>e</w:t>
+      </w:r>
+      <w:r>
+        <w:t>gisztrálni</w:t>
+      </w:r>
+      <w:r>
+        <w:t>.</w:t>
+      </w:r>
+      <w:r>
+        <w:t xml:space="preserve"> Ezt a </w:t>
+      </w:r>
+      <w:r>
+        <w:t>„MÁR VAN FIÓKOM” gombra való kattintással érhetjük el.</w:t>
+      </w:r>
+    </w:p>
+    <w:p>
+      <w:pPr>
+        <w:pStyle w:val="Cmsor3"/>
+      </w:pPr>
+      <w:r>
+        <w:t>Be</w:t>
+      </w:r>
+      <w:bookmarkStart w:id="31" w:name="_GoBack"/>
+      <w:bookmarkEnd w:id="31"/>
+      <w:r>
+        <w:t>jelentkezési felület</w:t>
+      </w:r>
+      <w:bookmarkEnd w:id="30"/>
+    </w:p>
+    <w:p>
+      <w:r>
+        <w:t>INNEN FOLYTATÁS</w:t>
+      </w:r>
+    </w:p>
+    <w:p>
+      <w:pPr>
+        <w:pStyle w:val="Cmsor3"/>
+      </w:pPr>
+      <w:bookmarkStart w:id="32" w:name="_Toc132666585"/>
+      <w:r>
+        <w:lastRenderedPageBreak/>
+        <w:t>Menü felület</w:t>
+      </w:r>
+      <w:r>
+        <w:t>e</w:t>
+      </w:r>
+      <w:bookmarkEnd w:id="32"/>
+    </w:p>
+    <w:p>
+      <w:pPr>
+        <w:pStyle w:val="Cmsor3"/>
+      </w:pPr>
+      <w:bookmarkStart w:id="33" w:name="_Toc132666586"/>
+      <w:r>
+        <w:t>Tematikus s</w:t>
+      </w:r>
+      <w:r>
+        <w:t>zószedeteket tartalmazó felület</w:t>
+      </w:r>
+      <w:bookmarkEnd w:id="33"/>
+    </w:p>
+    <w:p>
+      <w:pPr>
+        <w:pStyle w:val="Cmsor3"/>
+      </w:pPr>
+      <w:bookmarkStart w:id="34" w:name="_Toc132666587"/>
+      <w:r>
+        <w:t>Szókártyákat tartalmazó szótanuló felület</w:t>
+      </w:r>
+      <w:bookmarkEnd w:id="34"/>
+    </w:p>
+    <w:p>
+      <w:pPr>
+        <w:pStyle w:val="Cmsor3"/>
+      </w:pPr>
+      <w:bookmarkStart w:id="35" w:name="_Toc132666588"/>
+      <w:r>
+        <w:t>Tesztfeladatsor felülete</w:t>
+      </w:r>
+      <w:bookmarkEnd w:id="35"/>
+    </w:p>
+    <w:p>
+      <w:pPr>
+        <w:pStyle w:val="Cmsor3"/>
+      </w:pPr>
+      <w:bookmarkStart w:id="36" w:name="_Toc132666589"/>
+      <w:r>
+        <w:t>Szerkesztőnézet felülete</w:t>
+      </w:r>
+      <w:bookmarkEnd w:id="36"/>
+    </w:p>
+    <w:p>
+      <w:pPr>
+        <w:pStyle w:val="Cmsor3"/>
+      </w:pPr>
+      <w:bookmarkStart w:id="37" w:name="_Toc132666590"/>
+      <w:r>
+        <w:t>Ranglista felület</w:t>
+      </w:r>
+      <w:bookmarkEnd w:id="37"/>
     </w:p>
     <w:p>
       <w:pPr>
         <w:pStyle w:val="Cmsor2"/>
       </w:pPr>
-      <w:bookmarkStart w:id="27" w:name="_Ref132381253"/>
-      <w:bookmarkStart w:id="28" w:name="_Toc132581864"/>
-      <w:r>
-        <w:t>A</w:t>
-      </w:r>
-      <w:r>
-        <w:t xml:space="preserve"> k</w:t>
-      </w:r>
-      <w:r>
-        <w:t xml:space="preserve">övetelmény </w:t>
-      </w:r>
-      <w:r>
-        <w:t>specifikáció</w:t>
-      </w:r>
-      <w:bookmarkEnd w:id="27"/>
-      <w:r>
-        <w:t xml:space="preserve"> meghatározása</w:t>
-      </w:r>
-      <w:bookmarkEnd w:id="28"/>
-    </w:p>
-    <w:p>
-      <w:pPr>
-        <w:pStyle w:val="Cmsor3"/>
-      </w:pPr>
-      <w:bookmarkStart w:id="29" w:name="_Toc132581865"/>
-      <w:r>
-        <w:t>Bejelentkezési felület</w:t>
-      </w:r>
-      <w:bookmarkEnd w:id="29"/>
-    </w:p>
-    <w:p>
-      <w:pPr>
-        <w:pStyle w:val="Cmsor3"/>
-      </w:pPr>
-      <w:bookmarkStart w:id="30" w:name="_Toc132581866"/>
-      <w:r>
-        <w:t>Regisztrációs felület</w:t>
-      </w:r>
-      <w:bookmarkEnd w:id="30"/>
-    </w:p>
-    <w:p>
-      <w:pPr>
-        <w:pStyle w:val="Cmsor3"/>
-      </w:pPr>
-      <w:bookmarkStart w:id="31" w:name="_Toc132581867"/>
-      <w:r>
-        <w:t>Menü felület</w:t>
-      </w:r>
-      <w:r>
-        <w:t>e</w:t>
-      </w:r>
-      <w:bookmarkEnd w:id="31"/>
-    </w:p>
-    <w:p>
-      <w:pPr>
-        <w:pStyle w:val="Cmsor3"/>
-      </w:pPr>
-      <w:bookmarkStart w:id="32" w:name="_Toc132581868"/>
-      <w:r>
-        <w:t>Tematikus s</w:t>
-      </w:r>
-      <w:r>
-        <w:t>zószedeteket tartalmazó felület</w:t>
-      </w:r>
-      <w:bookmarkEnd w:id="32"/>
-    </w:p>
-    <w:p>
-      <w:pPr>
-        <w:pStyle w:val="Cmsor3"/>
-      </w:pPr>
-      <w:bookmarkStart w:id="33" w:name="_Toc132581869"/>
-      <w:r>
-        <w:t>Szókártyákat tartalmazó szótanuló felület</w:t>
-      </w:r>
-      <w:bookmarkEnd w:id="33"/>
-    </w:p>
-    <w:p>
-      <w:pPr>
-        <w:pStyle w:val="Cmsor3"/>
-      </w:pPr>
-      <w:bookmarkStart w:id="34" w:name="_Toc132581870"/>
-      <w:r>
-        <w:t>Tesztfeladatsor felülete</w:t>
-      </w:r>
-      <w:bookmarkEnd w:id="34"/>
-    </w:p>
-    <w:p>
-      <w:pPr>
-        <w:pStyle w:val="Cmsor3"/>
-      </w:pPr>
-      <w:bookmarkStart w:id="35" w:name="_Toc132581871"/>
-      <w:r>
-        <w:t>Szerkesztőnézet felülete</w:t>
-      </w:r>
-      <w:bookmarkEnd w:id="35"/>
-    </w:p>
-    <w:p>
-      <w:pPr>
-        <w:pStyle w:val="Cmsor3"/>
-      </w:pPr>
-      <w:bookmarkStart w:id="36" w:name="_Toc132581872"/>
-      <w:r>
-        <w:t>Ranglista felület</w:t>
-      </w:r>
-      <w:bookmarkEnd w:id="36"/>
-    </w:p>
-    <w:p>
-      <w:pPr>
-        <w:pStyle w:val="Cmsor2"/>
-      </w:pPr>
-      <w:bookmarkStart w:id="37" w:name="_Toc132581873"/>
+      <w:bookmarkStart w:id="38" w:name="_Toc132666591"/>
       <w:r>
         <w:t>Adatbázis megtervezése</w:t>
       </w:r>
-      <w:bookmarkEnd w:id="37"/>
+      <w:bookmarkEnd w:id="38"/>
     </w:p>
     <w:p>
       <w:pPr>
         <w:pStyle w:val="Cmsor1"/>
       </w:pPr>
-      <w:bookmarkStart w:id="38" w:name="_Toc132581874"/>
+      <w:bookmarkStart w:id="39" w:name="_Toc132666592"/>
       <w:r>
         <w:t xml:space="preserve">A </w:t>
       </w:r>
@@ -8915,27 +9634,27 @@
       <w:r>
         <w:t xml:space="preserve"> menetének leírása</w:t>
       </w:r>
-      <w:bookmarkEnd w:id="38"/>
+      <w:bookmarkEnd w:id="39"/>
     </w:p>
     <w:p>
       <w:pPr>
         <w:pStyle w:val="Cmsor1"/>
       </w:pPr>
-      <w:bookmarkStart w:id="39" w:name="_Toc132581875"/>
+      <w:bookmarkStart w:id="40" w:name="_Toc132666593"/>
       <w:r>
         <w:t>Eredmények</w:t>
       </w:r>
-      <w:bookmarkEnd w:id="39"/>
+      <w:bookmarkEnd w:id="40"/>
     </w:p>
     <w:p>
       <w:pPr>
         <w:pStyle w:val="Cmsor1"/>
       </w:pPr>
-      <w:bookmarkStart w:id="40" w:name="_Toc132581876"/>
+      <w:bookmarkStart w:id="41" w:name="_Toc132666594"/>
       <w:r>
         <w:t>Összefoglalás</w:t>
       </w:r>
-      <w:bookmarkEnd w:id="40"/>
+      <w:bookmarkEnd w:id="41"/>
     </w:p>
     <w:p>
       <w:pPr>
@@ -8956,14 +9675,14 @@
       <w:pPr>
         <w:pStyle w:val="Cmsor1"/>
       </w:pPr>
-      <w:bookmarkStart w:id="41" w:name="_Toc132581877"/>
+      <w:bookmarkStart w:id="42" w:name="_Toc132666595"/>
       <w:r>
         <w:lastRenderedPageBreak/>
         <w:t>Irodalomjegyzék</w:t>
       </w:r>
-      <w:bookmarkStart w:id="42" w:name="_Ref131977940"/>
-      <w:bookmarkStart w:id="43" w:name="_Ref131978710"/>
-      <w:bookmarkEnd w:id="41"/>
+      <w:bookmarkStart w:id="43" w:name="_Ref131977940"/>
+      <w:bookmarkStart w:id="44" w:name="_Ref131978710"/>
+      <w:bookmarkEnd w:id="42"/>
     </w:p>
     <w:p>
       <w:pPr>
@@ -8975,13 +9694,13 @@
         <w:spacing w:after="0"/>
         <w:ind w:left="567" w:hanging="567"/>
       </w:pPr>
-      <w:bookmarkStart w:id="44" w:name="_Ref131982756"/>
-      <w:bookmarkEnd w:id="42"/>
+      <w:bookmarkStart w:id="45" w:name="_Ref131982756"/>
       <w:bookmarkEnd w:id="43"/>
+      <w:bookmarkEnd w:id="44"/>
       <w:r>
         <w:t>Az angol nyelv rövid történelmi áttekintése</w:t>
       </w:r>
-      <w:bookmarkEnd w:id="44"/>
+      <w:bookmarkEnd w:id="45"/>
       <w:r>
         <w:t>:</w:t>
       </w:r>
@@ -9029,11 +9748,11 @@
         <w:spacing w:after="0"/>
         <w:ind w:left="567" w:hanging="567"/>
       </w:pPr>
-      <w:bookmarkStart w:id="45" w:name="_Ref131982750"/>
+      <w:bookmarkStart w:id="46" w:name="_Ref131982750"/>
       <w:r>
         <w:t>Az angol nyelv rövid történelmi áttekintése</w:t>
       </w:r>
-      <w:bookmarkEnd w:id="45"/>
+      <w:bookmarkEnd w:id="46"/>
       <w:r>
         <w:t>:</w:t>
       </w:r>
@@ -9064,7 +9783,7 @@
         <w:spacing w:after="0"/>
         <w:ind w:left="567" w:hanging="567"/>
       </w:pPr>
-      <w:bookmarkStart w:id="46" w:name="_Ref132392040"/>
+      <w:bookmarkStart w:id="47" w:name="_Ref132392040"/>
       <w:r>
         <w:t xml:space="preserve">Az oktatás és </w:t>
       </w:r>
@@ -9083,7 +9802,7 @@
       <w:r>
         <w:t>történelmi bemutatása</w:t>
       </w:r>
-      <w:bookmarkEnd w:id="46"/>
+      <w:bookmarkEnd w:id="47"/>
       <w:r>
         <w:t>:</w:t>
       </w:r>
@@ -9127,7 +9846,7 @@
         <w:spacing w:after="0"/>
         <w:ind w:left="567" w:hanging="567"/>
       </w:pPr>
-      <w:bookmarkStart w:id="47" w:name="_Ref132405623"/>
+      <w:bookmarkStart w:id="48" w:name="_Ref132405623"/>
       <w:r>
         <w:t xml:space="preserve">Az oktatás és </w:t>
       </w:r>
@@ -9146,7 +9865,7 @@
       <w:r>
         <w:t>történelmi bemutatása</w:t>
       </w:r>
-      <w:bookmarkEnd w:id="47"/>
+      <w:bookmarkEnd w:id="48"/>
       <w:r>
         <w:t>:</w:t>
       </w:r>
@@ -9184,7 +9903,7 @@
         <w:ind w:left="567" w:hanging="567"/>
         <w:jc w:val="left"/>
       </w:pPr>
-      <w:bookmarkStart w:id="48" w:name="_Ref132457957"/>
+      <w:bookmarkStart w:id="49" w:name="_Ref132457957"/>
       <w:r>
         <w:t>Horváth Ildikó</w:t>
       </w:r>
@@ -9218,7 +9937,7 @@
           <w:t>https://www.hte.hu/documents/3102649/4239802/HT_2017_1_2_Horvath.pdf</w:t>
         </w:r>
       </w:hyperlink>
-      <w:bookmarkEnd w:id="48"/>
+      <w:bookmarkEnd w:id="49"/>
     </w:p>
     <w:p>
       <w:pPr>
@@ -9244,14 +9963,14 @@
         <w:spacing w:after="0"/>
         <w:ind w:left="567" w:hanging="567"/>
       </w:pPr>
-      <w:bookmarkStart w:id="49" w:name="_Ref131977483"/>
+      <w:bookmarkStart w:id="50" w:name="_Ref131977483"/>
       <w:r>
         <w:t xml:space="preserve">1. ábra: </w:t>
       </w:r>
       <w:r>
         <w:t>Duolingo logó</w:t>
       </w:r>
-      <w:bookmarkEnd w:id="49"/>
+      <w:bookmarkEnd w:id="50"/>
       <w:r>
         <w:t>:</w:t>
       </w:r>
@@ -9288,11 +10007,11 @@
         <w:spacing w:after="0"/>
         <w:ind w:left="567" w:hanging="567"/>
       </w:pPr>
-      <w:bookmarkStart w:id="50" w:name="_Ref131979168"/>
+      <w:bookmarkStart w:id="51" w:name="_Ref131979168"/>
       <w:r>
         <w:t>Duolingo bemutatása</w:t>
       </w:r>
-      <w:bookmarkEnd w:id="50"/>
+      <w:bookmarkEnd w:id="51"/>
       <w:r>
         <w:t>:</w:t>
       </w:r>
@@ -9335,14 +10054,14 @@
         <w:spacing w:after="0"/>
         <w:ind w:left="567" w:hanging="567"/>
       </w:pPr>
-      <w:bookmarkStart w:id="51" w:name="_Ref131983926"/>
+      <w:bookmarkStart w:id="52" w:name="_Ref131983926"/>
       <w:r>
         <w:t xml:space="preserve">2. ábra: </w:t>
       </w:r>
       <w:r>
         <w:t>Quizlet logó</w:t>
       </w:r>
-      <w:bookmarkEnd w:id="51"/>
+      <w:bookmarkEnd w:id="52"/>
       <w:r>
         <w:t>:</w:t>
       </w:r>
@@ -9379,11 +10098,11 @@
         <w:spacing w:after="0"/>
         <w:ind w:left="567" w:hanging="567"/>
       </w:pPr>
-      <w:bookmarkStart w:id="52" w:name="_Ref131985142"/>
+      <w:bookmarkStart w:id="53" w:name="_Ref131985142"/>
       <w:r>
         <w:t>Quizlet bemutatása</w:t>
       </w:r>
-      <w:bookmarkEnd w:id="52"/>
+      <w:bookmarkEnd w:id="53"/>
       <w:r>
         <w:t>:</w:t>
       </w:r>
@@ -9423,7 +10142,7 @@
         <w:spacing w:after="0"/>
         <w:ind w:left="567" w:hanging="567"/>
       </w:pPr>
-      <w:bookmarkStart w:id="53" w:name="_Ref132488662"/>
+      <w:bookmarkStart w:id="54" w:name="_Ref132488662"/>
       <w:r>
         <w:lastRenderedPageBreak/>
         <w:t xml:space="preserve">3. ábra: </w:t>
@@ -9440,7 +10159,7 @@
       <w:r>
         <w:t>ja</w:t>
       </w:r>
-      <w:bookmarkEnd w:id="53"/>
+      <w:bookmarkEnd w:id="54"/>
       <w:r>
         <w:t>:</w:t>
       </w:r>
@@ -9478,8 +10197,8 @@
         <w:ind w:left="567" w:hanging="567"/>
         <w:jc w:val="left"/>
       </w:pPr>
-      <w:bookmarkStart w:id="54" w:name="_Ref132484275"/>
-      <w:bookmarkStart w:id="55" w:name="_Ref132497352"/>
+      <w:bookmarkStart w:id="55" w:name="_Ref132484275"/>
+      <w:bookmarkStart w:id="56" w:name="_Ref132497352"/>
       <w:r>
         <w:t>Kovács Zsuzsanna,</w:t>
       </w:r>
@@ -9511,11 +10230,11 @@
       <w:r>
         <w:t xml:space="preserve"> Budapest, 2009</w:t>
       </w:r>
-      <w:bookmarkEnd w:id="54"/>
+      <w:bookmarkEnd w:id="55"/>
       <w:r>
         <w:t>:</w:t>
       </w:r>
-      <w:bookmarkEnd w:id="55"/>
+      <w:bookmarkEnd w:id="56"/>
     </w:p>
     <w:p>
       <w:pPr>
@@ -9551,8 +10270,8 @@
         <w:ind w:left="567" w:hanging="567"/>
         <w:jc w:val="left"/>
       </w:pPr>
-      <w:bookmarkStart w:id="56" w:name="_Ref132489945"/>
-      <w:bookmarkStart w:id="57" w:name="_Ref132496381"/>
+      <w:bookmarkStart w:id="57" w:name="_Ref132489945"/>
+      <w:bookmarkStart w:id="58" w:name="_Ref132496381"/>
       <w:proofErr w:type="spellStart"/>
       <w:r>
         <w:t>Tömösközi</w:t>
@@ -9567,11 +10286,11 @@
       <w:r>
         <w:t>Eger, 2013</w:t>
       </w:r>
-      <w:bookmarkEnd w:id="56"/>
+      <w:bookmarkEnd w:id="57"/>
       <w:r>
         <w:t>:</w:t>
       </w:r>
-      <w:bookmarkEnd w:id="57"/>
+      <w:bookmarkEnd w:id="58"/>
     </w:p>
     <w:p>
       <w:pPr>
@@ -9604,7 +10323,7 @@
         <w:ind w:left="567" w:hanging="567"/>
         <w:jc w:val="left"/>
       </w:pPr>
-      <w:bookmarkStart w:id="58" w:name="_Ref132491526"/>
+      <w:bookmarkStart w:id="59" w:name="_Ref132491526"/>
       <w:r>
         <w:t>4. ábra</w:t>
       </w:r>
@@ -9614,7 +10333,7 @@
       <w:r>
         <w:t xml:space="preserve"> A forráskódtól a programig</w:t>
       </w:r>
-      <w:bookmarkEnd w:id="58"/>
+      <w:bookmarkEnd w:id="59"/>
       <w:r>
         <w:t>:</w:t>
       </w:r>
@@ -9654,14 +10373,14 @@
         <w:ind w:left="567" w:hanging="567"/>
         <w:jc w:val="left"/>
       </w:pPr>
-      <w:bookmarkStart w:id="59" w:name="_Ref132495577"/>
+      <w:bookmarkStart w:id="60" w:name="_Ref132495577"/>
       <w:r>
         <w:t>A Java nyelv főbb jellemzői</w:t>
       </w:r>
       <w:r>
         <w:t>:</w:t>
       </w:r>
-      <w:bookmarkEnd w:id="59"/>
+      <w:bookmarkEnd w:id="60"/>
     </w:p>
     <w:p>
       <w:pPr>
@@ -9695,7 +10414,7 @@
         <w:ind w:left="567" w:hanging="567"/>
         <w:jc w:val="left"/>
       </w:pPr>
-      <w:bookmarkStart w:id="60" w:name="_Ref132577071"/>
+      <w:bookmarkStart w:id="61" w:name="_Ref132577071"/>
       <w:r>
         <w:t>Nagy Gusztáv</w:t>
       </w:r>
@@ -9708,7 +10427,7 @@
       <w:r>
         <w:t>Java programozás, 2007:</w:t>
       </w:r>
-      <w:bookmarkEnd w:id="60"/>
+      <w:bookmarkEnd w:id="61"/>
     </w:p>
     <w:p>
       <w:pPr>
@@ -9757,7 +10476,7 @@
           <w:u w:val="none"/>
         </w:rPr>
       </w:pPr>
-      <w:bookmarkStart w:id="61" w:name="_Toc132581878"/>
+      <w:bookmarkStart w:id="62" w:name="_Toc132666596"/>
       <w:r>
         <w:rPr>
           <w:rStyle w:val="Hiperhivatkozs"/>
@@ -9767,7 +10486,7 @@
         <w:lastRenderedPageBreak/>
         <w:t>Ábrajegyzék</w:t>
       </w:r>
-      <w:bookmarkEnd w:id="61"/>
+      <w:bookmarkEnd w:id="62"/>
     </w:p>
     <w:p>
       <w:pPr>
@@ -9998,10 +10717,7 @@
           <w:tab w:val="right" w:leader="dot" w:pos="8777"/>
         </w:tabs>
         <w:rPr>
-          <w:rFonts w:asciiTheme="minorHAnsi" w:eastAsiaTheme="minorEastAsia" w:hAnsiTheme="minorHAnsi"/>
           <w:noProof/>
-          <w:sz w:val="22"/>
-          <w:lang w:eastAsia="hu-HU"/>
         </w:rPr>
       </w:pPr>
       <w:hyperlink w:anchor="_Toc132491681" w:history="1">
@@ -10063,6 +10779,115 @@
       </w:hyperlink>
     </w:p>
     <w:p>
+      <w:pPr>
+        <w:spacing w:after="160" w:line="259" w:lineRule="auto"/>
+        <w:jc w:val="left"/>
+        <w:rPr>
+          <w:noProof/>
+        </w:rPr>
+      </w:pPr>
+      <w:r>
+        <w:rPr>
+          <w:noProof/>
+        </w:rPr>
+        <w:br w:type="page"/>
+      </w:r>
+    </w:p>
+    <w:p>
+      <w:pPr>
+        <w:pStyle w:val="Cmsor1"/>
+      </w:pPr>
+      <w:r>
+        <w:lastRenderedPageBreak/>
+        <w:fldChar w:fldCharType="end"/>
+      </w:r>
+      <w:bookmarkStart w:id="63" w:name="_Toc132666597"/>
+      <w:r>
+        <w:t>Táblázatjegyzék</w:t>
+      </w:r>
+      <w:bookmarkEnd w:id="63"/>
+    </w:p>
+    <w:p>
+      <w:pPr>
+        <w:pStyle w:val="brajegyzk"/>
+        <w:tabs>
+          <w:tab w:val="right" w:leader="dot" w:pos="8777"/>
+        </w:tabs>
+        <w:rPr>
+          <w:rFonts w:asciiTheme="minorHAnsi" w:eastAsiaTheme="minorEastAsia" w:hAnsiTheme="minorHAnsi"/>
+          <w:noProof/>
+          <w:sz w:val="22"/>
+          <w:lang w:eastAsia="hu-HU"/>
+        </w:rPr>
+      </w:pPr>
+      <w:r>
+        <w:fldChar w:fldCharType="begin"/>
+      </w:r>
+      <w:r>
+        <w:instrText xml:space="preserve"> TOC \h \z \c "táblázat" </w:instrText>
+      </w:r>
+      <w:r>
+        <w:fldChar w:fldCharType="separate"/>
+      </w:r>
+      <w:hyperlink w:anchor="_Toc132664074" w:history="1">
+        <w:r>
+          <w:rPr>
+            <w:rStyle w:val="Hiperhivatkozs"/>
+            <w:noProof/>
+          </w:rPr>
+          <w:t>I. táblázat: Primitív adattípusok [15]</w:t>
+        </w:r>
+        <w:r>
+          <w:rPr>
+            <w:noProof/>
+            <w:webHidden/>
+          </w:rPr>
+          <w:tab/>
+        </w:r>
+        <w:r>
+          <w:rPr>
+            <w:noProof/>
+            <w:webHidden/>
+          </w:rPr>
+          <w:fldChar w:fldCharType="begin"/>
+        </w:r>
+        <w:r>
+          <w:rPr>
+            <w:noProof/>
+            <w:webHidden/>
+          </w:rPr>
+          <w:instrText xml:space="preserve"> PAGEREF _Toc132664074 \h </w:instrText>
+        </w:r>
+        <w:r>
+          <w:rPr>
+            <w:noProof/>
+            <w:webHidden/>
+          </w:rPr>
+        </w:r>
+        <w:r>
+          <w:rPr>
+            <w:noProof/>
+            <w:webHidden/>
+          </w:rPr>
+          <w:fldChar w:fldCharType="separate"/>
+        </w:r>
+        <w:r>
+          <w:rPr>
+            <w:noProof/>
+            <w:webHidden/>
+          </w:rPr>
+          <w:t>13</w:t>
+        </w:r>
+        <w:r>
+          <w:rPr>
+            <w:noProof/>
+            <w:webHidden/>
+          </w:rPr>
+          <w:fldChar w:fldCharType="end"/>
+        </w:r>
+      </w:hyperlink>
+    </w:p>
+    <w:p>
       <w:r>
         <w:fldChar w:fldCharType="end"/>
       </w:r>
@@ -10855,6 +11680,119 @@
     </w:lvl>
   </w:abstractNum>
   <w:abstractNum w:abstractNumId="7" w15:restartNumberingAfterBreak="0">
+    <w:nsid w:val="42B43975"/>
+    <w:multiLevelType w:val="hybridMultilevel"/>
+    <w:tmpl w:val="14CE8F62"/>
+    <w:lvl w:ilvl="0" w:tplc="040E0001">
+      <w:start w:val="1"/>
+      <w:numFmt w:val="bullet"/>
+      <w:lvlText w:val=""/>
+      <w:lvlJc w:val="left"/>
+      <w:pPr>
+        <w:ind w:left="720" w:hanging="360"/>
+      </w:pPr>
+      <w:rPr>
+        <w:rFonts w:ascii="Symbol" w:hAnsi="Symbol" w:hint="default"/>
+      </w:rPr>
+    </w:lvl>
+    <w:lvl w:ilvl="1" w:tplc="040E0003" w:tentative="1">
+      <w:start w:val="1"/>
+      <w:numFmt w:val="bullet"/>
+      <w:lvlText w:val="o"/>
+      <w:lvlJc w:val="left"/>
+      <w:pPr>
+        <w:ind w:left="1440" w:hanging="360"/>
+      </w:pPr>
+      <w:rPr>
+        <w:rFonts w:ascii="Courier New" w:hAnsi="Courier New" w:cs="Courier New" w:hint="default"/>
+      </w:rPr>
+    </w:lvl>
+    <w:lvl w:ilvl="2" w:tplc="040E0005" w:tentative="1">
+      <w:start w:val="1"/>
+      <w:numFmt w:val="bullet"/>
+      <w:lvlText w:val=""/>
+      <w:lvlJc w:val="left"/>
+      <w:pPr>
+        <w:ind w:left="2160" w:hanging="360"/>
+      </w:pPr>
+      <w:rPr>
+        <w:rFonts w:ascii="Wingdings" w:hAnsi="Wingdings" w:hint="default"/>
+      </w:rPr>
+    </w:lvl>
+    <w:lvl w:ilvl="3" w:tplc="040E0001" w:tentative="1">
+      <w:start w:val="1"/>
+      <w:numFmt w:val="bullet"/>
+      <w:lvlText w:val=""/>
+      <w:lvlJc w:val="left"/>
+      <w:pPr>
+        <w:ind w:left="2880" w:hanging="360"/>
+      </w:pPr>
+      <w:rPr>
+        <w:rFonts w:ascii="Symbol" w:hAnsi="Symbol" w:hint="default"/>
+      </w:rPr>
+    </w:lvl>
+    <w:lvl w:ilvl="4" w:tplc="040E0003" w:tentative="1">
+      <w:start w:val="1"/>
+      <w:numFmt w:val="bullet"/>
+      <w:lvlText w:val="o"/>
+      <w:lvlJc w:val="left"/>
+      <w:pPr>
+        <w:ind w:left="3600" w:hanging="360"/>
+      </w:pPr>
+      <w:rPr>
+        <w:rFonts w:ascii="Courier New" w:hAnsi="Courier New" w:cs="Courier New" w:hint="default"/>
+      </w:rPr>
+    </w:lvl>
+    <w:lvl w:ilvl="5" w:tplc="040E0005" w:tentative="1">
+      <w:start w:val="1"/>
+      <w:numFmt w:val="bullet"/>
+      <w:lvlText w:val=""/>
+      <w:lvlJc w:val="left"/>
+      <w:pPr>
+        <w:ind w:left="4320" w:hanging="360"/>
+      </w:pPr>
+      <w:rPr>
+        <w:rFonts w:ascii="Wingdings" w:hAnsi="Wingdings" w:hint="default"/>
+      </w:rPr>
+    </w:lvl>
+    <w:lvl w:ilvl="6" w:tplc="040E0001" w:tentative="1">
+      <w:start w:val="1"/>
+      <w:numFmt w:val="bullet"/>
+      <w:lvlText w:val=""/>
+      <w:lvlJc w:val="left"/>
+      <w:pPr>
+        <w:ind w:left="5040" w:hanging="360"/>
+      </w:pPr>
+      <w:rPr>
+        <w:rFonts w:ascii="Symbol" w:hAnsi="Symbol" w:hint="default"/>
+      </w:rPr>
+    </w:lvl>
+    <w:lvl w:ilvl="7" w:tplc="040E0003" w:tentative="1">
+      <w:start w:val="1"/>
+      <w:numFmt w:val="bullet"/>
+      <w:lvlText w:val="o"/>
+      <w:lvlJc w:val="left"/>
+      <w:pPr>
+        <w:ind w:left="5760" w:hanging="360"/>
+      </w:pPr>
+      <w:rPr>
+        <w:rFonts w:ascii="Courier New" w:hAnsi="Courier New" w:cs="Courier New" w:hint="default"/>
+      </w:rPr>
+    </w:lvl>
+    <w:lvl w:ilvl="8" w:tplc="040E0005" w:tentative="1">
+      <w:start w:val="1"/>
+      <w:numFmt w:val="bullet"/>
+      <w:lvlText w:val=""/>
+      <w:lvlJc w:val="left"/>
+      <w:pPr>
+        <w:ind w:left="6480" w:hanging="360"/>
+      </w:pPr>
+      <w:rPr>
+        <w:rFonts w:ascii="Wingdings" w:hAnsi="Wingdings" w:hint="default"/>
+      </w:rPr>
+    </w:lvl>
+  </w:abstractNum>
+  <w:abstractNum w:abstractNumId="8" w15:restartNumberingAfterBreak="0">
     <w:nsid w:val="51266DC6"/>
     <w:multiLevelType w:val="hybridMultilevel"/>
     <w:tmpl w:val="3C6C69AA"/>
@@ -10940,7 +11878,7 @@
       </w:pPr>
     </w:lvl>
   </w:abstractNum>
-  <w:abstractNum w:abstractNumId="8" w15:restartNumberingAfterBreak="0">
+  <w:abstractNum w:abstractNumId="9" w15:restartNumberingAfterBreak="0">
     <w:nsid w:val="593F2017"/>
     <w:multiLevelType w:val="hybridMultilevel"/>
     <w:tmpl w:val="98A695CA"/>
@@ -11053,7 +11991,7 @@
       </w:rPr>
     </w:lvl>
   </w:abstractNum>
-  <w:abstractNum w:abstractNumId="9" w15:restartNumberingAfterBreak="0">
+  <w:abstractNum w:abstractNumId="10" w15:restartNumberingAfterBreak="0">
     <w:nsid w:val="5C585BF5"/>
     <w:multiLevelType w:val="hybridMultilevel"/>
     <w:tmpl w:val="BC742D1C"/>
@@ -11142,7 +12080,7 @@
       </w:pPr>
     </w:lvl>
   </w:abstractNum>
-  <w:abstractNum w:abstractNumId="10" w15:restartNumberingAfterBreak="0">
+  <w:abstractNum w:abstractNumId="11" w15:restartNumberingAfterBreak="0">
     <w:nsid w:val="5D443523"/>
     <w:multiLevelType w:val="hybridMultilevel"/>
     <w:tmpl w:val="8F7CEB42"/>
@@ -11228,7 +12166,7 @@
       </w:pPr>
     </w:lvl>
   </w:abstractNum>
-  <w:abstractNum w:abstractNumId="11" w15:restartNumberingAfterBreak="0">
+  <w:abstractNum w:abstractNumId="12" w15:restartNumberingAfterBreak="0">
     <w:nsid w:val="69B34B59"/>
     <w:multiLevelType w:val="hybridMultilevel"/>
     <w:tmpl w:val="B94C279A"/>
@@ -11314,7 +12252,7 @@
       </w:pPr>
     </w:lvl>
   </w:abstractNum>
-  <w:abstractNum w:abstractNumId="12" w15:restartNumberingAfterBreak="0">
+  <w:abstractNum w:abstractNumId="13" w15:restartNumberingAfterBreak="0">
     <w:nsid w:val="6BF67E03"/>
     <w:multiLevelType w:val="hybridMultilevel"/>
     <w:tmpl w:val="155AA652"/>
@@ -11400,7 +12338,7 @@
       </w:pPr>
     </w:lvl>
   </w:abstractNum>
-  <w:abstractNum w:abstractNumId="13" w15:restartNumberingAfterBreak="0">
+  <w:abstractNum w:abstractNumId="14" w15:restartNumberingAfterBreak="0">
     <w:nsid w:val="6D1873AF"/>
     <w:multiLevelType w:val="hybridMultilevel"/>
     <w:tmpl w:val="A240F174"/>
@@ -11513,7 +12451,7 @@
       </w:rPr>
     </w:lvl>
   </w:abstractNum>
-  <w:abstractNum w:abstractNumId="14" w15:restartNumberingAfterBreak="0">
+  <w:abstractNum w:abstractNumId="15" w15:restartNumberingAfterBreak="0">
     <w:nsid w:val="6D884A11"/>
     <w:multiLevelType w:val="hybridMultilevel"/>
     <w:tmpl w:val="63D674C0"/>
@@ -11599,7 +12537,7 @@
       </w:pPr>
     </w:lvl>
   </w:abstractNum>
-  <w:abstractNum w:abstractNumId="15" w15:restartNumberingAfterBreak="0">
+  <w:abstractNum w:abstractNumId="16" w15:restartNumberingAfterBreak="0">
     <w:nsid w:val="6DB456F6"/>
     <w:multiLevelType w:val="multilevel"/>
     <w:tmpl w:val="0DE0B4FC"/>
@@ -11715,7 +12653,120 @@
       </w:rPr>
     </w:lvl>
   </w:abstractNum>
-  <w:abstractNum w:abstractNumId="16" w15:restartNumberingAfterBreak="0">
+  <w:abstractNum w:abstractNumId="17" w15:restartNumberingAfterBreak="0">
+    <w:nsid w:val="70F834DE"/>
+    <w:multiLevelType w:val="hybridMultilevel"/>
+    <w:tmpl w:val="E8EC4F7E"/>
+    <w:lvl w:ilvl="0" w:tplc="040E0001">
+      <w:start w:val="1"/>
+      <w:numFmt w:val="bullet"/>
+      <w:lvlText w:val=""/>
+      <w:lvlJc w:val="left"/>
+      <w:pPr>
+        <w:ind w:left="720" w:hanging="360"/>
+      </w:pPr>
+      <w:rPr>
+        <w:rFonts w:ascii="Symbol" w:hAnsi="Symbol" w:hint="default"/>
+      </w:rPr>
+    </w:lvl>
+    <w:lvl w:ilvl="1" w:tplc="040E0003" w:tentative="1">
+      <w:start w:val="1"/>
+      <w:numFmt w:val="bullet"/>
+      <w:lvlText w:val="o"/>
+      <w:lvlJc w:val="left"/>
+      <w:pPr>
+        <w:ind w:left="1440" w:hanging="360"/>
+      </w:pPr>
+      <w:rPr>
+        <w:rFonts w:ascii="Courier New" w:hAnsi="Courier New" w:cs="Courier New" w:hint="default"/>
+      </w:rPr>
+    </w:lvl>
+    <w:lvl w:ilvl="2" w:tplc="040E0005" w:tentative="1">
+      <w:start w:val="1"/>
+      <w:numFmt w:val="bullet"/>
+      <w:lvlText w:val=""/>
+      <w:lvlJc w:val="left"/>
+      <w:pPr>
+        <w:ind w:left="2160" w:hanging="360"/>
+      </w:pPr>
+      <w:rPr>
+        <w:rFonts w:ascii="Wingdings" w:hAnsi="Wingdings" w:hint="default"/>
+      </w:rPr>
+    </w:lvl>
+    <w:lvl w:ilvl="3" w:tplc="040E0001" w:tentative="1">
+      <w:start w:val="1"/>
+      <w:numFmt w:val="bullet"/>
+      <w:lvlText w:val=""/>
+      <w:lvlJc w:val="left"/>
+      <w:pPr>
+        <w:ind w:left="2880" w:hanging="360"/>
+      </w:pPr>
+      <w:rPr>
+        <w:rFonts w:ascii="Symbol" w:hAnsi="Symbol" w:hint="default"/>
+      </w:rPr>
+    </w:lvl>
+    <w:lvl w:ilvl="4" w:tplc="040E0003" w:tentative="1">
+      <w:start w:val="1"/>
+      <w:numFmt w:val="bullet"/>
+      <w:lvlText w:val="o"/>
+      <w:lvlJc w:val="left"/>
+      <w:pPr>
+        <w:ind w:left="3600" w:hanging="360"/>
+      </w:pPr>
+      <w:rPr>
+        <w:rFonts w:ascii="Courier New" w:hAnsi="Courier New" w:cs="Courier New" w:hint="default"/>
+      </w:rPr>
+    </w:lvl>
+    <w:lvl w:ilvl="5" w:tplc="040E0005" w:tentative="1">
+      <w:start w:val="1"/>
+      <w:numFmt w:val="bullet"/>
+      <w:lvlText w:val=""/>
+      <w:lvlJc w:val="left"/>
+      <w:pPr>
+        <w:ind w:left="4320" w:hanging="360"/>
+      </w:pPr>
+      <w:rPr>
+        <w:rFonts w:ascii="Wingdings" w:hAnsi="Wingdings" w:hint="default"/>
+      </w:rPr>
+    </w:lvl>
+    <w:lvl w:ilvl="6" w:tplc="040E0001" w:tentative="1">
+      <w:start w:val="1"/>
+      <w:numFmt w:val="bullet"/>
+      <w:lvlText w:val=""/>
+      <w:lvlJc w:val="left"/>
+      <w:pPr>
+        <w:ind w:left="5040" w:hanging="360"/>
+      </w:pPr>
+      <w:rPr>
+        <w:rFonts w:ascii="Symbol" w:hAnsi="Symbol" w:hint="default"/>
+      </w:rPr>
+    </w:lvl>
+    <w:lvl w:ilvl="7" w:tplc="040E0003" w:tentative="1">
+      <w:start w:val="1"/>
+      <w:numFmt w:val="bullet"/>
+      <w:lvlText w:val="o"/>
+      <w:lvlJc w:val="left"/>
+      <w:pPr>
+        <w:ind w:left="5760" w:hanging="360"/>
+      </w:pPr>
+      <w:rPr>
+        <w:rFonts w:ascii="Courier New" w:hAnsi="Courier New" w:cs="Courier New" w:hint="default"/>
+      </w:rPr>
+    </w:lvl>
+    <w:lvl w:ilvl="8" w:tplc="040E0005" w:tentative="1">
+      <w:start w:val="1"/>
+      <w:numFmt w:val="bullet"/>
+      <w:lvlText w:val=""/>
+      <w:lvlJc w:val="left"/>
+      <w:pPr>
+        <w:ind w:left="6480" w:hanging="360"/>
+      </w:pPr>
+      <w:rPr>
+        <w:rFonts w:ascii="Wingdings" w:hAnsi="Wingdings" w:hint="default"/>
+      </w:rPr>
+    </w:lvl>
+  </w:abstractNum>
+  <w:abstractNum w:abstractNumId="18" w15:restartNumberingAfterBreak="0">
     <w:nsid w:val="72BC5C8B"/>
     <w:multiLevelType w:val="hybridMultilevel"/>
     <w:tmpl w:val="F64C7EC2"/>
@@ -11801,7 +12852,7 @@
       </w:pPr>
     </w:lvl>
   </w:abstractNum>
-  <w:abstractNum w:abstractNumId="17" w15:restartNumberingAfterBreak="0">
+  <w:abstractNum w:abstractNumId="19" w15:restartNumberingAfterBreak="0">
     <w:nsid w:val="72EA47F1"/>
     <w:multiLevelType w:val="hybridMultilevel"/>
     <w:tmpl w:val="4078A0DA"/>
@@ -11914,7 +12965,7 @@
       </w:rPr>
     </w:lvl>
   </w:abstractNum>
-  <w:abstractNum w:abstractNumId="18" w15:restartNumberingAfterBreak="0">
+  <w:abstractNum w:abstractNumId="20" w15:restartNumberingAfterBreak="0">
     <w:nsid w:val="73711073"/>
     <w:multiLevelType w:val="hybridMultilevel"/>
     <w:tmpl w:val="8E2A5FEC"/>
@@ -12027,7 +13078,7 @@
       </w:rPr>
     </w:lvl>
   </w:abstractNum>
-  <w:abstractNum w:abstractNumId="19" w15:restartNumberingAfterBreak="0">
+  <w:abstractNum w:abstractNumId="21" w15:restartNumberingAfterBreak="0">
     <w:nsid w:val="74790A2F"/>
     <w:multiLevelType w:val="hybridMultilevel"/>
     <w:tmpl w:val="96F2313C"/>
@@ -12140,7 +13191,7 @@
       </w:rPr>
     </w:lvl>
   </w:abstractNum>
-  <w:abstractNum w:abstractNumId="20" w15:restartNumberingAfterBreak="0">
+  <w:abstractNum w:abstractNumId="22" w15:restartNumberingAfterBreak="0">
     <w:nsid w:val="770552D7"/>
     <w:multiLevelType w:val="hybridMultilevel"/>
     <w:tmpl w:val="95C41F60"/>
@@ -12226,7 +13277,7 @@
       </w:pPr>
     </w:lvl>
   </w:abstractNum>
-  <w:abstractNum w:abstractNumId="21" w15:restartNumberingAfterBreak="0">
+  <w:abstractNum w:abstractNumId="23" w15:restartNumberingAfterBreak="0">
     <w:nsid w:val="795F0446"/>
     <w:multiLevelType w:val="hybridMultilevel"/>
     <w:tmpl w:val="5468B03A"/>
@@ -12313,19 +13364,19 @@
     </w:lvl>
   </w:abstractNum>
   <w:num w:numId="1">
-    <w:abstractNumId w:val="9"/>
+    <w:abstractNumId w:val="10"/>
   </w:num>
   <w:num w:numId="2">
     <w:abstractNumId w:val="5"/>
   </w:num>
   <w:num w:numId="3">
-    <w:abstractNumId w:val="15"/>
+    <w:abstractNumId w:val="16"/>
   </w:num>
   <w:num w:numId="4">
-    <w:abstractNumId w:val="15"/>
+    <w:abstractNumId w:val="16"/>
   </w:num>
   <w:num w:numId="5">
-    <w:abstractNumId w:val="15"/>
+    <w:abstractNumId w:val="16"/>
     <w:lvlOverride w:ilvl="0">
       <w:lvl w:ilvl="0">
         <w:start w:val="1"/>
@@ -12457,7 +13508,7 @@
     </w:lvlOverride>
   </w:num>
   <w:num w:numId="6">
-    <w:abstractNumId w:val="15"/>
+    <w:abstractNumId w:val="16"/>
     <w:lvlOverride w:ilvl="0">
       <w:lvl w:ilvl="0">
         <w:start w:val="1"/>
@@ -12589,7 +13640,7 @@
     </w:lvlOverride>
   </w:num>
   <w:num w:numId="7">
-    <w:abstractNumId w:val="15"/>
+    <w:abstractNumId w:val="16"/>
     <w:lvlOverride w:ilvl="0">
       <w:lvl w:ilvl="0">
         <w:start w:val="1"/>
@@ -12721,7 +13772,7 @@
     </w:lvlOverride>
   </w:num>
   <w:num w:numId="8">
-    <w:abstractNumId w:val="15"/>
+    <w:abstractNumId w:val="16"/>
     <w:lvlOverride w:ilvl="0">
       <w:lvl w:ilvl="0">
         <w:start w:val="1"/>
@@ -12853,7 +13904,7 @@
     </w:lvlOverride>
   </w:num>
   <w:num w:numId="9">
-    <w:abstractNumId w:val="15"/>
+    <w:abstractNumId w:val="16"/>
     <w:lvlOverride w:ilvl="0">
       <w:startOverride w:val="1"/>
     </w:lvlOverride>
@@ -12886,58 +13937,64 @@
     <w:abstractNumId w:val="4"/>
   </w:num>
   <w:num w:numId="11">
-    <w:abstractNumId w:val="17"/>
+    <w:abstractNumId w:val="19"/>
   </w:num>
   <w:num w:numId="12">
-    <w:abstractNumId w:val="19"/>
+    <w:abstractNumId w:val="21"/>
   </w:num>
   <w:num w:numId="13">
     <w:abstractNumId w:val="2"/>
   </w:num>
   <w:num w:numId="14">
-    <w:abstractNumId w:val="18"/>
+    <w:abstractNumId w:val="20"/>
   </w:num>
   <w:num w:numId="15">
-    <w:abstractNumId w:val="21"/>
+    <w:abstractNumId w:val="23"/>
   </w:num>
   <w:num w:numId="16">
     <w:abstractNumId w:val="0"/>
   </w:num>
   <w:num w:numId="17">
-    <w:abstractNumId w:val="13"/>
+    <w:abstractNumId w:val="14"/>
   </w:num>
   <w:num w:numId="18">
-    <w:abstractNumId w:val="10"/>
+    <w:abstractNumId w:val="11"/>
   </w:num>
   <w:num w:numId="19">
-    <w:abstractNumId w:val="20"/>
+    <w:abstractNumId w:val="22"/>
   </w:num>
   <w:num w:numId="20">
-    <w:abstractNumId w:val="11"/>
+    <w:abstractNumId w:val="12"/>
   </w:num>
   <w:num w:numId="21">
     <w:abstractNumId w:val="6"/>
   </w:num>
   <w:num w:numId="22">
-    <w:abstractNumId w:val="14"/>
+    <w:abstractNumId w:val="15"/>
   </w:num>
   <w:num w:numId="23">
     <w:abstractNumId w:val="1"/>
   </w:num>
   <w:num w:numId="24">
-    <w:abstractNumId w:val="7"/>
+    <w:abstractNumId w:val="8"/>
   </w:num>
   <w:num w:numId="25">
-    <w:abstractNumId w:val="12"/>
+    <w:abstractNumId w:val="13"/>
   </w:num>
   <w:num w:numId="26">
-    <w:abstractNumId w:val="16"/>
+    <w:abstractNumId w:val="18"/>
   </w:num>
   <w:num w:numId="27">
     <w:abstractNumId w:val="3"/>
   </w:num>
   <w:num w:numId="28">
-    <w:abstractNumId w:val="8"/>
+    <w:abstractNumId w:val="9"/>
+  </w:num>
+  <w:num w:numId="29">
+    <w:abstractNumId w:val="17"/>
+  </w:num>
+  <w:num w:numId="30">
+    <w:abstractNumId w:val="7"/>
   </w:num>
 </w:numbering>
 </file>
@@ -13339,7 +14396,7 @@
   <w:style w:type="paragraph" w:default="1" w:styleId="Norml">
     <w:name w:val="Normal"/>
     <w:qFormat/>
-    <w:rsid w:val="00912EA3"/>
+    <w:rsid w:val="00552AEE"/>
     <w:pPr>
       <w:spacing w:after="120" w:line="360" w:lineRule="auto"/>
       <w:jc w:val="both"/>
@@ -14152,7 +15209,7 @@
 </file>
 
 <file path=customXml/itemProps1.xml><?xml version="1.0" encoding="utf-8"?>
-<ds:datastoreItem xmlns:ds="http://schemas.openxmlformats.org/officeDocument/2006/customXml" ds:itemID="{ABE9F0B3-9D09-4E88-B9F4-2C251CF9FBFB}">
+<ds:datastoreItem xmlns:ds="http://schemas.openxmlformats.org/officeDocument/2006/customXml" ds:itemID="{53B8FC5C-554C-4CAB-BE82-C97F1A445CAC}">
   <ds:schemaRefs>
     <ds:schemaRef ds:uri="http://schemas.openxmlformats.org/officeDocument/2006/bibliography"/>
   </ds:schemaRefs>

</xml_diff>

<commit_message>
Apróbb változtatások, doksi továbbírása
</commit_message>
<xml_diff>
--- a/Angol szavak tanulását segítő alkalmazás fejlesztése Java nyelven.docx
+++ b/Angol szavak tanulását segítő alkalmazás fejlesztése Java nyelven.docx
@@ -263,7 +263,7 @@
           <w:r>
             <w:fldChar w:fldCharType="separate"/>
           </w:r>
-          <w:hyperlink w:anchor="_Toc133075826" w:history="1">
+          <w:hyperlink w:anchor="_Toc133076203" w:history="1">
             <w:r>
               <w:rPr>
                 <w:rStyle w:val="Hiperhivatkozs"/>
@@ -306,7 +306,7 @@
                 <w:noProof/>
                 <w:webHidden/>
               </w:rPr>
-              <w:instrText xml:space="preserve"> PAGEREF _Toc133075826 \h </w:instrText>
+              <w:instrText xml:space="preserve"> PAGEREF _Toc133076203 \h </w:instrText>
             </w:r>
             <w:r>
               <w:rPr>
@@ -347,7 +347,7 @@
               <w:lang w:eastAsia="hu-HU"/>
             </w:rPr>
           </w:pPr>
-          <w:hyperlink w:anchor="_Toc133075827" w:history="1">
+          <w:hyperlink w:anchor="_Toc133076204" w:history="1">
             <w:r>
               <w:rPr>
                 <w:rStyle w:val="Hiperhivatkozs"/>
@@ -390,7 +390,7 @@
                 <w:noProof/>
                 <w:webHidden/>
               </w:rPr>
-              <w:instrText xml:space="preserve"> PAGEREF _Toc133075827 \h </w:instrText>
+              <w:instrText xml:space="preserve"> PAGEREF _Toc133076204 \h </w:instrText>
             </w:r>
             <w:r>
               <w:rPr>
@@ -431,7 +431,7 @@
               <w:lang w:eastAsia="hu-HU"/>
             </w:rPr>
           </w:pPr>
-          <w:hyperlink w:anchor="_Toc133075828" w:history="1">
+          <w:hyperlink w:anchor="_Toc133076205" w:history="1">
             <w:r>
               <w:rPr>
                 <w:rStyle w:val="Hiperhivatkozs"/>
@@ -474,7 +474,7 @@
                 <w:noProof/>
                 <w:webHidden/>
               </w:rPr>
-              <w:instrText xml:space="preserve"> PAGEREF _Toc133075828 \h </w:instrText>
+              <w:instrText xml:space="preserve"> PAGEREF _Toc133076205 \h </w:instrText>
             </w:r>
             <w:r>
               <w:rPr>
@@ -515,7 +515,7 @@
               <w:lang w:eastAsia="hu-HU"/>
             </w:rPr>
           </w:pPr>
-          <w:hyperlink w:anchor="_Toc133075829" w:history="1">
+          <w:hyperlink w:anchor="_Toc133076206" w:history="1">
             <w:r>
               <w:rPr>
                 <w:rStyle w:val="Hiperhivatkozs"/>
@@ -558,7 +558,7 @@
                 <w:noProof/>
                 <w:webHidden/>
               </w:rPr>
-              <w:instrText xml:space="preserve"> PAGEREF _Toc133075829 \h </w:instrText>
+              <w:instrText xml:space="preserve"> PAGEREF _Toc133076206 \h </w:instrText>
             </w:r>
             <w:r>
               <w:rPr>
@@ -599,7 +599,7 @@
               <w:lang w:eastAsia="hu-HU"/>
             </w:rPr>
           </w:pPr>
-          <w:hyperlink w:anchor="_Toc133075830" w:history="1">
+          <w:hyperlink w:anchor="_Toc133076207" w:history="1">
             <w:r>
               <w:rPr>
                 <w:rStyle w:val="Hiperhivatkozs"/>
@@ -642,7 +642,7 @@
                 <w:noProof/>
                 <w:webHidden/>
               </w:rPr>
-              <w:instrText xml:space="preserve"> PAGEREF _Toc133075830 \h </w:instrText>
+              <w:instrText xml:space="preserve"> PAGEREF _Toc133076207 \h </w:instrText>
             </w:r>
             <w:r>
               <w:rPr>
@@ -683,7 +683,7 @@
               <w:lang w:eastAsia="hu-HU"/>
             </w:rPr>
           </w:pPr>
-          <w:hyperlink w:anchor="_Toc133075831" w:history="1">
+          <w:hyperlink w:anchor="_Toc133076208" w:history="1">
             <w:r>
               <w:rPr>
                 <w:rStyle w:val="Hiperhivatkozs"/>
@@ -726,7 +726,7 @@
                 <w:noProof/>
                 <w:webHidden/>
               </w:rPr>
-              <w:instrText xml:space="preserve"> PAGEREF _Toc133075831 \h </w:instrText>
+              <w:instrText xml:space="preserve"> PAGEREF _Toc133076208 \h </w:instrText>
             </w:r>
             <w:r>
               <w:rPr>
@@ -767,7 +767,7 @@
               <w:lang w:eastAsia="hu-HU"/>
             </w:rPr>
           </w:pPr>
-          <w:hyperlink w:anchor="_Toc133075832" w:history="1">
+          <w:hyperlink w:anchor="_Toc133076209" w:history="1">
             <w:r>
               <w:rPr>
                 <w:rStyle w:val="Hiperhivatkozs"/>
@@ -810,7 +810,7 @@
                 <w:noProof/>
                 <w:webHidden/>
               </w:rPr>
-              <w:instrText xml:space="preserve"> PAGEREF _Toc133075832 \h </w:instrText>
+              <w:instrText xml:space="preserve"> PAGEREF _Toc133076209 \h </w:instrText>
             </w:r>
             <w:r>
               <w:rPr>
@@ -851,7 +851,7 @@
               <w:lang w:eastAsia="hu-HU"/>
             </w:rPr>
           </w:pPr>
-          <w:hyperlink w:anchor="_Toc133075833" w:history="1">
+          <w:hyperlink w:anchor="_Toc133076210" w:history="1">
             <w:r>
               <w:rPr>
                 <w:rStyle w:val="Hiperhivatkozs"/>
@@ -894,7 +894,7 @@
                 <w:noProof/>
                 <w:webHidden/>
               </w:rPr>
-              <w:instrText xml:space="preserve"> PAGEREF _Toc133075833 \h </w:instrText>
+              <w:instrText xml:space="preserve"> PAGEREF _Toc133076210 \h </w:instrText>
             </w:r>
             <w:r>
               <w:rPr>
@@ -935,7 +935,7 @@
               <w:lang w:eastAsia="hu-HU"/>
             </w:rPr>
           </w:pPr>
-          <w:hyperlink w:anchor="_Toc133075834" w:history="1">
+          <w:hyperlink w:anchor="_Toc133076211" w:history="1">
             <w:r>
               <w:rPr>
                 <w:rStyle w:val="Hiperhivatkozs"/>
@@ -978,7 +978,7 @@
                 <w:noProof/>
                 <w:webHidden/>
               </w:rPr>
-              <w:instrText xml:space="preserve"> PAGEREF _Toc133075834 \h </w:instrText>
+              <w:instrText xml:space="preserve"> PAGEREF _Toc133076211 \h </w:instrText>
             </w:r>
             <w:r>
               <w:rPr>
@@ -1019,7 +1019,7 @@
               <w:lang w:eastAsia="hu-HU"/>
             </w:rPr>
           </w:pPr>
-          <w:hyperlink w:anchor="_Toc133075835" w:history="1">
+          <w:hyperlink w:anchor="_Toc133076212" w:history="1">
             <w:r>
               <w:rPr>
                 <w:rStyle w:val="Hiperhivatkozs"/>
@@ -1062,7 +1062,7 @@
                 <w:noProof/>
                 <w:webHidden/>
               </w:rPr>
-              <w:instrText xml:space="preserve"> PAGEREF _Toc133075835 \h </w:instrText>
+              <w:instrText xml:space="preserve"> PAGEREF _Toc133076212 \h </w:instrText>
             </w:r>
             <w:r>
               <w:rPr>
@@ -1103,7 +1103,7 @@
               <w:lang w:eastAsia="hu-HU"/>
             </w:rPr>
           </w:pPr>
-          <w:hyperlink w:anchor="_Toc133075836" w:history="1">
+          <w:hyperlink w:anchor="_Toc133076213" w:history="1">
             <w:r>
               <w:rPr>
                 <w:rStyle w:val="Hiperhivatkozs"/>
@@ -1146,7 +1146,7 @@
                 <w:noProof/>
                 <w:webHidden/>
               </w:rPr>
-              <w:instrText xml:space="preserve"> PAGEREF _Toc133075836 \h </w:instrText>
+              <w:instrText xml:space="preserve"> PAGEREF _Toc133076213 \h </w:instrText>
             </w:r>
             <w:r>
               <w:rPr>
@@ -1187,7 +1187,7 @@
               <w:lang w:eastAsia="hu-HU"/>
             </w:rPr>
           </w:pPr>
-          <w:hyperlink w:anchor="_Toc133075837" w:history="1">
+          <w:hyperlink w:anchor="_Toc133076214" w:history="1">
             <w:r>
               <w:rPr>
                 <w:rStyle w:val="Hiperhivatkozs"/>
@@ -1230,7 +1230,7 @@
                 <w:noProof/>
                 <w:webHidden/>
               </w:rPr>
-              <w:instrText xml:space="preserve"> PAGEREF _Toc133075837 \h </w:instrText>
+              <w:instrText xml:space="preserve"> PAGEREF _Toc133076214 \h </w:instrText>
             </w:r>
             <w:r>
               <w:rPr>
@@ -1271,7 +1271,7 @@
               <w:lang w:eastAsia="hu-HU"/>
             </w:rPr>
           </w:pPr>
-          <w:hyperlink w:anchor="_Toc133075838" w:history="1">
+          <w:hyperlink w:anchor="_Toc133076215" w:history="1">
             <w:r>
               <w:rPr>
                 <w:rStyle w:val="Hiperhivatkozs"/>
@@ -1314,7 +1314,7 @@
                 <w:noProof/>
                 <w:webHidden/>
               </w:rPr>
-              <w:instrText xml:space="preserve"> PAGEREF _Toc133075838 \h </w:instrText>
+              <w:instrText xml:space="preserve"> PAGEREF _Toc133076215 \h </w:instrText>
             </w:r>
             <w:r>
               <w:rPr>
@@ -1355,7 +1355,7 @@
               <w:lang w:eastAsia="hu-HU"/>
             </w:rPr>
           </w:pPr>
-          <w:hyperlink w:anchor="_Toc133075839" w:history="1">
+          <w:hyperlink w:anchor="_Toc133076216" w:history="1">
             <w:r>
               <w:rPr>
                 <w:rStyle w:val="Hiperhivatkozs"/>
@@ -1398,7 +1398,7 @@
                 <w:noProof/>
                 <w:webHidden/>
               </w:rPr>
-              <w:instrText xml:space="preserve"> PAGEREF _Toc133075839 \h </w:instrText>
+              <w:instrText xml:space="preserve"> PAGEREF _Toc133076216 \h </w:instrText>
             </w:r>
             <w:r>
               <w:rPr>
@@ -1439,7 +1439,7 @@
               <w:lang w:eastAsia="hu-HU"/>
             </w:rPr>
           </w:pPr>
-          <w:hyperlink w:anchor="_Toc133075840" w:history="1">
+          <w:hyperlink w:anchor="_Toc133076217" w:history="1">
             <w:r>
               <w:rPr>
                 <w:rStyle w:val="Hiperhivatkozs"/>
@@ -1482,7 +1482,7 @@
                 <w:noProof/>
                 <w:webHidden/>
               </w:rPr>
-              <w:instrText xml:space="preserve"> PAGEREF _Toc133075840 \h </w:instrText>
+              <w:instrText xml:space="preserve"> PAGEREF _Toc133076217 \h </w:instrText>
             </w:r>
             <w:r>
               <w:rPr>
@@ -1523,7 +1523,7 @@
               <w:lang w:eastAsia="hu-HU"/>
             </w:rPr>
           </w:pPr>
-          <w:hyperlink w:anchor="_Toc133075841" w:history="1">
+          <w:hyperlink w:anchor="_Toc133076218" w:history="1">
             <w:r>
               <w:rPr>
                 <w:rStyle w:val="Hiperhivatkozs"/>
@@ -1566,7 +1566,7 @@
                 <w:noProof/>
                 <w:webHidden/>
               </w:rPr>
-              <w:instrText xml:space="preserve"> PAGEREF _Toc133075841 \h </w:instrText>
+              <w:instrText xml:space="preserve"> PAGEREF _Toc133076218 \h </w:instrText>
             </w:r>
             <w:r>
               <w:rPr>
@@ -1607,7 +1607,7 @@
               <w:lang w:eastAsia="hu-HU"/>
             </w:rPr>
           </w:pPr>
-          <w:hyperlink w:anchor="_Toc133075842" w:history="1">
+          <w:hyperlink w:anchor="_Toc133076219" w:history="1">
             <w:r>
               <w:rPr>
                 <w:rStyle w:val="Hiperhivatkozs"/>
@@ -1650,7 +1650,7 @@
                 <w:noProof/>
                 <w:webHidden/>
               </w:rPr>
-              <w:instrText xml:space="preserve"> PAGEREF _Toc133075842 \h </w:instrText>
+              <w:instrText xml:space="preserve"> PAGEREF _Toc133076219 \h </w:instrText>
             </w:r>
             <w:r>
               <w:rPr>
@@ -1691,7 +1691,7 @@
               <w:lang w:eastAsia="hu-HU"/>
             </w:rPr>
           </w:pPr>
-          <w:hyperlink w:anchor="_Toc133075843" w:history="1">
+          <w:hyperlink w:anchor="_Toc133076220" w:history="1">
             <w:r>
               <w:rPr>
                 <w:rStyle w:val="Hiperhivatkozs"/>
@@ -1734,7 +1734,7 @@
                 <w:noProof/>
                 <w:webHidden/>
               </w:rPr>
-              <w:instrText xml:space="preserve"> PAGEREF _Toc133075843 \h </w:instrText>
+              <w:instrText xml:space="preserve"> PAGEREF _Toc133076220 \h </w:instrText>
             </w:r>
             <w:r>
               <w:rPr>
@@ -1775,7 +1775,7 @@
               <w:lang w:eastAsia="hu-HU"/>
             </w:rPr>
           </w:pPr>
-          <w:hyperlink w:anchor="_Toc133075844" w:history="1">
+          <w:hyperlink w:anchor="_Toc133076221" w:history="1">
             <w:r>
               <w:rPr>
                 <w:rStyle w:val="Hiperhivatkozs"/>
@@ -1818,7 +1818,7 @@
                 <w:noProof/>
                 <w:webHidden/>
               </w:rPr>
-              <w:instrText xml:space="preserve"> PAGEREF _Toc133075844 \h </w:instrText>
+              <w:instrText xml:space="preserve"> PAGEREF _Toc133076221 \h </w:instrText>
             </w:r>
             <w:r>
               <w:rPr>
@@ -1859,7 +1859,7 @@
               <w:lang w:eastAsia="hu-HU"/>
             </w:rPr>
           </w:pPr>
-          <w:hyperlink w:anchor="_Toc133075845" w:history="1">
+          <w:hyperlink w:anchor="_Toc133076222" w:history="1">
             <w:r>
               <w:rPr>
                 <w:rStyle w:val="Hiperhivatkozs"/>
@@ -1902,7 +1902,7 @@
                 <w:noProof/>
                 <w:webHidden/>
               </w:rPr>
-              <w:instrText xml:space="preserve"> PAGEREF _Toc133075845 \h </w:instrText>
+              <w:instrText xml:space="preserve"> PAGEREF _Toc133076222 \h </w:instrText>
             </w:r>
             <w:r>
               <w:rPr>
@@ -1943,7 +1943,7 @@
               <w:lang w:eastAsia="hu-HU"/>
             </w:rPr>
           </w:pPr>
-          <w:hyperlink w:anchor="_Toc133075846" w:history="1">
+          <w:hyperlink w:anchor="_Toc133076223" w:history="1">
             <w:r>
               <w:rPr>
                 <w:rStyle w:val="Hiperhivatkozs"/>
@@ -1986,7 +1986,7 @@
                 <w:noProof/>
                 <w:webHidden/>
               </w:rPr>
-              <w:instrText xml:space="preserve"> PAGEREF _Toc133075846 \h </w:instrText>
+              <w:instrText xml:space="preserve"> PAGEREF _Toc133076223 \h </w:instrText>
             </w:r>
             <w:r>
               <w:rPr>
@@ -2027,7 +2027,7 @@
               <w:lang w:eastAsia="hu-HU"/>
             </w:rPr>
           </w:pPr>
-          <w:hyperlink w:anchor="_Toc133075847" w:history="1">
+          <w:hyperlink w:anchor="_Toc133076224" w:history="1">
             <w:r>
               <w:rPr>
                 <w:rStyle w:val="Hiperhivatkozs"/>
@@ -2070,7 +2070,7 @@
                 <w:noProof/>
                 <w:webHidden/>
               </w:rPr>
-              <w:instrText xml:space="preserve"> PAGEREF _Toc133075847 \h </w:instrText>
+              <w:instrText xml:space="preserve"> PAGEREF _Toc133076224 \h </w:instrText>
             </w:r>
             <w:r>
               <w:rPr>
@@ -2111,7 +2111,7 @@
               <w:lang w:eastAsia="hu-HU"/>
             </w:rPr>
           </w:pPr>
-          <w:hyperlink w:anchor="_Toc133075848" w:history="1">
+          <w:hyperlink w:anchor="_Toc133076225" w:history="1">
             <w:r>
               <w:rPr>
                 <w:rStyle w:val="Hiperhivatkozs"/>
@@ -2154,7 +2154,7 @@
                 <w:noProof/>
                 <w:webHidden/>
               </w:rPr>
-              <w:instrText xml:space="preserve"> PAGEREF _Toc133075848 \h </w:instrText>
+              <w:instrText xml:space="preserve"> PAGEREF _Toc133076225 \h </w:instrText>
             </w:r>
             <w:r>
               <w:rPr>
@@ -2195,7 +2195,7 @@
               <w:lang w:eastAsia="hu-HU"/>
             </w:rPr>
           </w:pPr>
-          <w:hyperlink w:anchor="_Toc133075849" w:history="1">
+          <w:hyperlink w:anchor="_Toc133076226" w:history="1">
             <w:r>
               <w:rPr>
                 <w:rStyle w:val="Hiperhivatkozs"/>
@@ -2238,7 +2238,7 @@
                 <w:noProof/>
                 <w:webHidden/>
               </w:rPr>
-              <w:instrText xml:space="preserve"> PAGEREF _Toc133075849 \h </w:instrText>
+              <w:instrText xml:space="preserve"> PAGEREF _Toc133076226 \h </w:instrText>
             </w:r>
             <w:r>
               <w:rPr>
@@ -2279,7 +2279,7 @@
               <w:lang w:eastAsia="hu-HU"/>
             </w:rPr>
           </w:pPr>
-          <w:hyperlink w:anchor="_Toc133075850" w:history="1">
+          <w:hyperlink w:anchor="_Toc133076227" w:history="1">
             <w:r>
               <w:rPr>
                 <w:rStyle w:val="Hiperhivatkozs"/>
@@ -2322,7 +2322,7 @@
                 <w:noProof/>
                 <w:webHidden/>
               </w:rPr>
-              <w:instrText xml:space="preserve"> PAGEREF _Toc133075850 \h </w:instrText>
+              <w:instrText xml:space="preserve"> PAGEREF _Toc133076227 \h </w:instrText>
             </w:r>
             <w:r>
               <w:rPr>
@@ -2363,7 +2363,7 @@
               <w:lang w:eastAsia="hu-HU"/>
             </w:rPr>
           </w:pPr>
-          <w:hyperlink w:anchor="_Toc133075851" w:history="1">
+          <w:hyperlink w:anchor="_Toc133076228" w:history="1">
             <w:r>
               <w:rPr>
                 <w:rStyle w:val="Hiperhivatkozs"/>
@@ -2406,7 +2406,7 @@
                 <w:noProof/>
                 <w:webHidden/>
               </w:rPr>
-              <w:instrText xml:space="preserve"> PAGEREF _Toc133075851 \h </w:instrText>
+              <w:instrText xml:space="preserve"> PAGEREF _Toc133076228 \h </w:instrText>
             </w:r>
             <w:r>
               <w:rPr>
@@ -2447,7 +2447,7 @@
               <w:lang w:eastAsia="hu-HU"/>
             </w:rPr>
           </w:pPr>
-          <w:hyperlink w:anchor="_Toc133075852" w:history="1">
+          <w:hyperlink w:anchor="_Toc133076229" w:history="1">
             <w:r>
               <w:rPr>
                 <w:rStyle w:val="Hiperhivatkozs"/>
@@ -2490,7 +2490,7 @@
                 <w:noProof/>
                 <w:webHidden/>
               </w:rPr>
-              <w:instrText xml:space="preserve"> PAGEREF _Toc133075852 \h </w:instrText>
+              <w:instrText xml:space="preserve"> PAGEREF _Toc133076229 \h </w:instrText>
             </w:r>
             <w:r>
               <w:rPr>
@@ -2531,7 +2531,7 @@
               <w:lang w:eastAsia="hu-HU"/>
             </w:rPr>
           </w:pPr>
-          <w:hyperlink w:anchor="_Toc133075853" w:history="1">
+          <w:hyperlink w:anchor="_Toc133076230" w:history="1">
             <w:r>
               <w:rPr>
                 <w:rStyle w:val="Hiperhivatkozs"/>
@@ -2574,7 +2574,7 @@
                 <w:noProof/>
                 <w:webHidden/>
               </w:rPr>
-              <w:instrText xml:space="preserve"> PAGEREF _Toc133075853 \h </w:instrText>
+              <w:instrText xml:space="preserve"> PAGEREF _Toc133076230 \h </w:instrText>
             </w:r>
             <w:r>
               <w:rPr>
@@ -2615,7 +2615,7 @@
               <w:lang w:eastAsia="hu-HU"/>
             </w:rPr>
           </w:pPr>
-          <w:hyperlink w:anchor="_Toc133075854" w:history="1">
+          <w:hyperlink w:anchor="_Toc133076231" w:history="1">
             <w:r>
               <w:rPr>
                 <w:rStyle w:val="Hiperhivatkozs"/>
@@ -2658,7 +2658,7 @@
                 <w:noProof/>
                 <w:webHidden/>
               </w:rPr>
-              <w:instrText xml:space="preserve"> PAGEREF _Toc133075854 \h </w:instrText>
+              <w:instrText xml:space="preserve"> PAGEREF _Toc133076231 \h </w:instrText>
             </w:r>
             <w:r>
               <w:rPr>
@@ -2678,7 +2678,7 @@
                 <w:noProof/>
                 <w:webHidden/>
               </w:rPr>
-              <w:t>25</w:t>
+              <w:t>26</w:t>
             </w:r>
             <w:r>
               <w:rPr>
@@ -2699,7 +2699,7 @@
               <w:lang w:eastAsia="hu-HU"/>
             </w:rPr>
           </w:pPr>
-          <w:hyperlink w:anchor="_Toc133075855" w:history="1">
+          <w:hyperlink w:anchor="_Toc133076232" w:history="1">
             <w:r>
               <w:rPr>
                 <w:rStyle w:val="Hiperhivatkozs"/>
@@ -2742,7 +2742,7 @@
                 <w:noProof/>
                 <w:webHidden/>
               </w:rPr>
-              <w:instrText xml:space="preserve"> PAGEREF _Toc133075855 \h </w:instrText>
+              <w:instrText xml:space="preserve"> PAGEREF _Toc133076232 \h </w:instrText>
             </w:r>
             <w:r>
               <w:rPr>
@@ -2783,7 +2783,7 @@
               <w:lang w:eastAsia="hu-HU"/>
             </w:rPr>
           </w:pPr>
-          <w:hyperlink w:anchor="_Toc133075856" w:history="1">
+          <w:hyperlink w:anchor="_Toc133076233" w:history="1">
             <w:r>
               <w:rPr>
                 <w:rStyle w:val="Hiperhivatkozs"/>
@@ -2826,7 +2826,7 @@
                 <w:noProof/>
                 <w:webHidden/>
               </w:rPr>
-              <w:instrText xml:space="preserve"> PAGEREF _Toc133075856 \h </w:instrText>
+              <w:instrText xml:space="preserve"> PAGEREF _Toc133076233 \h </w:instrText>
             </w:r>
             <w:r>
               <w:rPr>
@@ -2867,7 +2867,7 @@
               <w:lang w:eastAsia="hu-HU"/>
             </w:rPr>
           </w:pPr>
-          <w:hyperlink w:anchor="_Toc133075857" w:history="1">
+          <w:hyperlink w:anchor="_Toc133076234" w:history="1">
             <w:r>
               <w:rPr>
                 <w:rStyle w:val="Hiperhivatkozs"/>
@@ -2910,7 +2910,7 @@
                 <w:noProof/>
                 <w:webHidden/>
               </w:rPr>
-              <w:instrText xml:space="preserve"> PAGEREF _Toc133075857 \h </w:instrText>
+              <w:instrText xml:space="preserve"> PAGEREF _Toc133076234 \h </w:instrText>
             </w:r>
             <w:r>
               <w:rPr>
@@ -2930,7 +2930,7 @@
                 <w:noProof/>
                 <w:webHidden/>
               </w:rPr>
-              <w:t>26</w:t>
+              <w:t>27</w:t>
             </w:r>
             <w:r>
               <w:rPr>
@@ -2951,7 +2951,7 @@
               <w:lang w:eastAsia="hu-HU"/>
             </w:rPr>
           </w:pPr>
-          <w:hyperlink w:anchor="_Toc133075858" w:history="1">
+          <w:hyperlink w:anchor="_Toc133076235" w:history="1">
             <w:r>
               <w:rPr>
                 <w:rStyle w:val="Hiperhivatkozs"/>
@@ -2994,7 +2994,7 @@
                 <w:noProof/>
                 <w:webHidden/>
               </w:rPr>
-              <w:instrText xml:space="preserve"> PAGEREF _Toc133075858 \h </w:instrText>
+              <w:instrText xml:space="preserve"> PAGEREF _Toc133076235 \h </w:instrText>
             </w:r>
             <w:r>
               <w:rPr>
@@ -3014,7 +3014,7 @@
                 <w:noProof/>
                 <w:webHidden/>
               </w:rPr>
-              <w:t>26</w:t>
+              <w:t>27</w:t>
             </w:r>
             <w:r>
               <w:rPr>
@@ -3035,7 +3035,7 @@
               <w:lang w:eastAsia="hu-HU"/>
             </w:rPr>
           </w:pPr>
-          <w:hyperlink w:anchor="_Toc133075859" w:history="1">
+          <w:hyperlink w:anchor="_Toc133076236" w:history="1">
             <w:r>
               <w:rPr>
                 <w:rStyle w:val="Hiperhivatkozs"/>
@@ -3078,7 +3078,7 @@
                 <w:noProof/>
                 <w:webHidden/>
               </w:rPr>
-              <w:instrText xml:space="preserve"> PAGEREF _Toc133075859 \h </w:instrText>
+              <w:instrText xml:space="preserve"> PAGEREF _Toc133076236 \h </w:instrText>
             </w:r>
             <w:r>
               <w:rPr>
@@ -3098,7 +3098,7 @@
                 <w:noProof/>
                 <w:webHidden/>
               </w:rPr>
-              <w:t>26</w:t>
+              <w:t>27</w:t>
             </w:r>
             <w:r>
               <w:rPr>
@@ -3119,7 +3119,7 @@
               <w:lang w:eastAsia="hu-HU"/>
             </w:rPr>
           </w:pPr>
-          <w:hyperlink w:anchor="_Toc133075860" w:history="1">
+          <w:hyperlink w:anchor="_Toc133076237" w:history="1">
             <w:r>
               <w:rPr>
                 <w:rStyle w:val="Hiperhivatkozs"/>
@@ -3162,7 +3162,7 @@
                 <w:noProof/>
                 <w:webHidden/>
               </w:rPr>
-              <w:instrText xml:space="preserve"> PAGEREF _Toc133075860 \h </w:instrText>
+              <w:instrText xml:space="preserve"> PAGEREF _Toc133076237 \h </w:instrText>
             </w:r>
             <w:r>
               <w:rPr>
@@ -3203,7 +3203,7 @@
               <w:lang w:eastAsia="hu-HU"/>
             </w:rPr>
           </w:pPr>
-          <w:hyperlink w:anchor="_Toc133075861" w:history="1">
+          <w:hyperlink w:anchor="_Toc133076238" w:history="1">
             <w:r>
               <w:rPr>
                 <w:rStyle w:val="Hiperhivatkozs"/>
@@ -3246,7 +3246,7 @@
                 <w:noProof/>
                 <w:webHidden/>
               </w:rPr>
-              <w:instrText xml:space="preserve"> PAGEREF _Toc133075861 \h </w:instrText>
+              <w:instrText xml:space="preserve"> PAGEREF _Toc133076238 \h </w:instrText>
             </w:r>
             <w:r>
               <w:rPr>
@@ -3287,7 +3287,7 @@
               <w:lang w:eastAsia="hu-HU"/>
             </w:rPr>
           </w:pPr>
-          <w:hyperlink w:anchor="_Toc133075862" w:history="1">
+          <w:hyperlink w:anchor="_Toc133076239" w:history="1">
             <w:r>
               <w:rPr>
                 <w:rStyle w:val="Hiperhivatkozs"/>
@@ -3330,7 +3330,7 @@
                 <w:noProof/>
                 <w:webHidden/>
               </w:rPr>
-              <w:instrText xml:space="preserve"> PAGEREF _Toc133075862 \h </w:instrText>
+              <w:instrText xml:space="preserve"> PAGEREF _Toc133076239 \h </w:instrText>
             </w:r>
             <w:r>
               <w:rPr>
@@ -3371,7 +3371,7 @@
               <w:lang w:eastAsia="hu-HU"/>
             </w:rPr>
           </w:pPr>
-          <w:hyperlink w:anchor="_Toc133075863" w:history="1">
+          <w:hyperlink w:anchor="_Toc133076240" w:history="1">
             <w:r>
               <w:rPr>
                 <w:rStyle w:val="Hiperhivatkozs"/>
@@ -3414,7 +3414,7 @@
                 <w:noProof/>
                 <w:webHidden/>
               </w:rPr>
-              <w:instrText xml:space="preserve"> PAGEREF _Toc133075863 \h </w:instrText>
+              <w:instrText xml:space="preserve"> PAGEREF _Toc133076240 \h </w:instrText>
             </w:r>
             <w:r>
               <w:rPr>
@@ -3455,7 +3455,7 @@
               <w:lang w:eastAsia="hu-HU"/>
             </w:rPr>
           </w:pPr>
-          <w:hyperlink w:anchor="_Toc133075864" w:history="1">
+          <w:hyperlink w:anchor="_Toc133076241" w:history="1">
             <w:r>
               <w:rPr>
                 <w:rStyle w:val="Hiperhivatkozs"/>
@@ -3498,7 +3498,7 @@
                 <w:noProof/>
                 <w:webHidden/>
               </w:rPr>
-              <w:instrText xml:space="preserve"> PAGEREF _Toc133075864 \h </w:instrText>
+              <w:instrText xml:space="preserve"> PAGEREF _Toc133076241 \h </w:instrText>
             </w:r>
             <w:r>
               <w:rPr>
@@ -3539,7 +3539,7 @@
               <w:lang w:eastAsia="hu-HU"/>
             </w:rPr>
           </w:pPr>
-          <w:hyperlink w:anchor="_Toc133075865" w:history="1">
+          <w:hyperlink w:anchor="_Toc133076242" w:history="1">
             <w:r>
               <w:rPr>
                 <w:rStyle w:val="Hiperhivatkozs"/>
@@ -3582,7 +3582,7 @@
                 <w:noProof/>
                 <w:webHidden/>
               </w:rPr>
-              <w:instrText xml:space="preserve"> PAGEREF _Toc133075865 \h </w:instrText>
+              <w:instrText xml:space="preserve"> PAGEREF _Toc133076242 \h </w:instrText>
             </w:r>
             <w:r>
               <w:rPr>
@@ -3663,7 +3663,7 @@
       <w:bookmarkStart w:id="1" w:name="_Ref131977467"/>
       <w:bookmarkStart w:id="2" w:name="_Ref131977470"/>
       <w:bookmarkStart w:id="3" w:name="_Ref131977473"/>
-      <w:bookmarkStart w:id="4" w:name="_Toc133075826"/>
+      <w:bookmarkStart w:id="4" w:name="_Toc133076203"/>
       <w:r>
         <w:lastRenderedPageBreak/>
         <w:t>Bevezetés</w:t>
@@ -3678,7 +3678,7 @@
       <w:pPr>
         <w:pStyle w:val="Cmsor2"/>
       </w:pPr>
-      <w:bookmarkStart w:id="5" w:name="_Toc133075827"/>
+      <w:bookmarkStart w:id="5" w:name="_Toc133076204"/>
       <w:r>
         <w:t>Témaválasztás indoklása</w:t>
       </w:r>
@@ -3883,7 +3883,7 @@
       <w:pPr>
         <w:pStyle w:val="Cmsor2"/>
       </w:pPr>
-      <w:bookmarkStart w:id="6" w:name="_Toc133075828"/>
+      <w:bookmarkStart w:id="6" w:name="_Toc133076205"/>
       <w:r>
         <w:t>Célkitűzés</w:t>
       </w:r>
@@ -4051,7 +4051,7 @@
         <w:lastRenderedPageBreak/>
         <w:t xml:space="preserve"> </w:t>
       </w:r>
-      <w:bookmarkStart w:id="7" w:name="_Toc133075829"/>
+      <w:bookmarkStart w:id="7" w:name="_Toc133076206"/>
       <w:r>
         <w:t>Nyelv</w:t>
       </w:r>
@@ -4207,7 +4207,7 @@
       <w:pPr>
         <w:pStyle w:val="Cmsor2"/>
       </w:pPr>
-      <w:bookmarkStart w:id="8" w:name="_Toc133075830"/>
+      <w:bookmarkStart w:id="8" w:name="_Toc133076207"/>
       <w:r>
         <w:t>T</w:t>
       </w:r>
@@ -4220,7 +4220,7 @@
       <w:pPr>
         <w:pStyle w:val="Cmsor3"/>
       </w:pPr>
-      <w:bookmarkStart w:id="9" w:name="_Toc133075831"/>
+      <w:bookmarkStart w:id="9" w:name="_Toc133076208"/>
       <w:r>
         <w:t>A</w:t>
       </w:r>
@@ -4713,7 +4713,7 @@
       <w:pPr>
         <w:pStyle w:val="Cmsor3"/>
       </w:pPr>
-      <w:bookmarkStart w:id="10" w:name="_Toc133075832"/>
+      <w:bookmarkStart w:id="10" w:name="_Toc133076209"/>
       <w:r>
         <w:t>Az oktatás és a számítástechnika</w:t>
       </w:r>
@@ -5486,7 +5486,7 @@
       <w:pPr>
         <w:pStyle w:val="Cmsor3"/>
       </w:pPr>
-      <w:bookmarkStart w:id="11" w:name="_Toc133075833"/>
+      <w:bookmarkStart w:id="11" w:name="_Toc133076210"/>
       <w:r>
         <w:t xml:space="preserve">Az oktatás és </w:t>
       </w:r>
@@ -5811,7 +5811,7 @@
       <w:r>
         <w:t xml:space="preserve"> </w:t>
       </w:r>
-      <w:bookmarkStart w:id="12" w:name="_Toc133075834"/>
+      <w:bookmarkStart w:id="12" w:name="_Toc133076211"/>
       <w:r>
         <w:t>Duolingo</w:t>
       </w:r>
@@ -6255,7 +6255,7 @@
       <w:pPr>
         <w:pStyle w:val="Cmsor2"/>
       </w:pPr>
-      <w:bookmarkStart w:id="14" w:name="_Toc133075835"/>
+      <w:bookmarkStart w:id="14" w:name="_Toc133076212"/>
       <w:r>
         <w:t>Quizlet</w:t>
       </w:r>
@@ -6648,7 +6648,7 @@
       <w:pPr>
         <w:pStyle w:val="Cmsor1"/>
       </w:pPr>
-      <w:bookmarkStart w:id="16" w:name="_Toc133075836"/>
+      <w:bookmarkStart w:id="16" w:name="_Toc133076213"/>
       <w:r>
         <w:t>Java programozási nyelv bemutatása</w:t>
       </w:r>
@@ -7024,7 +7024,7 @@
       <w:pPr>
         <w:pStyle w:val="Cmsor2"/>
       </w:pPr>
-      <w:bookmarkStart w:id="18" w:name="_Toc133075837"/>
+      <w:bookmarkStart w:id="18" w:name="_Toc133076214"/>
       <w:r>
         <w:t>Alkalmazásfejlesztés Javában</w:t>
       </w:r>
@@ -7466,7 +7466,7 @@
       <w:pPr>
         <w:pStyle w:val="Cmsor2"/>
       </w:pPr>
-      <w:bookmarkStart w:id="20" w:name="_Toc133075838"/>
+      <w:bookmarkStart w:id="20" w:name="_Toc133076215"/>
       <w:r>
         <w:t xml:space="preserve">A Java </w:t>
       </w:r>
@@ -7822,7 +7822,7 @@
       <w:pPr>
         <w:pStyle w:val="Cmsor2"/>
       </w:pPr>
-      <w:bookmarkStart w:id="21" w:name="_Toc133075839"/>
+      <w:bookmarkStart w:id="21" w:name="_Toc133076216"/>
       <w:r>
         <w:t>A</w:t>
       </w:r>
@@ -8469,7 +8469,7 @@
       <w:pPr>
         <w:pStyle w:val="Cmsor2"/>
       </w:pPr>
-      <w:bookmarkStart w:id="23" w:name="_Toc133075840"/>
+      <w:bookmarkStart w:id="23" w:name="_Toc133076217"/>
       <w:r>
         <w:lastRenderedPageBreak/>
         <w:t>V</w:t>
@@ -8483,7 +8483,7 @@
       <w:pPr>
         <w:pStyle w:val="Cmsor3"/>
       </w:pPr>
-      <w:bookmarkStart w:id="24" w:name="_Toc133075841"/>
+      <w:bookmarkStart w:id="24" w:name="_Toc133076218"/>
       <w:r>
         <w:t>Feltételes utasítások</w:t>
       </w:r>
@@ -9187,7 +9187,7 @@
       <w:pPr>
         <w:pStyle w:val="Cmsor3"/>
       </w:pPr>
-      <w:bookmarkStart w:id="25" w:name="_Toc133075842"/>
+      <w:bookmarkStart w:id="25" w:name="_Toc133076219"/>
       <w:r>
         <w:t>Ciklusszervező utasítások</w:t>
       </w:r>
@@ -9591,7 +9591,7 @@
       <w:r>
         <w:t xml:space="preserve"> </w:t>
       </w:r>
-      <w:bookmarkStart w:id="26" w:name="_Toc133075843"/>
+      <w:bookmarkStart w:id="26" w:name="_Toc133076220"/>
       <w:r>
         <w:t>A tervezés menet</w:t>
       </w:r>
@@ -9605,7 +9605,7 @@
         <w:pStyle w:val="Cmsor2"/>
       </w:pPr>
       <w:bookmarkStart w:id="27" w:name="_Ref132381253"/>
-      <w:bookmarkStart w:id="28" w:name="_Toc133075844"/>
+      <w:bookmarkStart w:id="28" w:name="_Toc133076221"/>
       <w:r>
         <w:t>A</w:t>
       </w:r>
@@ -9656,7 +9656,7 @@
       <w:pPr>
         <w:pStyle w:val="Cmsor3"/>
       </w:pPr>
-      <w:bookmarkStart w:id="29" w:name="_Toc133075845"/>
+      <w:bookmarkStart w:id="29" w:name="_Toc133076222"/>
       <w:r>
         <w:t>Regisztrációs felület</w:t>
       </w:r>
@@ -10223,7 +10223,7 @@
       <w:pPr>
         <w:pStyle w:val="Cmsor3"/>
       </w:pPr>
-      <w:bookmarkStart w:id="31" w:name="_Toc133075846"/>
+      <w:bookmarkStart w:id="31" w:name="_Toc133076223"/>
       <w:r>
         <w:t>Bejelentkezési felület</w:t>
       </w:r>
@@ -10486,7 +10486,7 @@
       <w:pPr>
         <w:pStyle w:val="Cmsor3"/>
       </w:pPr>
-      <w:bookmarkStart w:id="33" w:name="_Toc133075847"/>
+      <w:bookmarkStart w:id="33" w:name="_Toc133076224"/>
       <w:r>
         <w:t>Menü felület</w:t>
       </w:r>
@@ -10896,7 +10896,7 @@
         <w:pStyle w:val="Cmsor3"/>
         <w:spacing w:before="120"/>
       </w:pPr>
-      <w:bookmarkStart w:id="35" w:name="_Toc133075848"/>
+      <w:bookmarkStart w:id="35" w:name="_Toc133076225"/>
       <w:r>
         <w:t>Tematikus s</w:t>
       </w:r>
@@ -11215,7 +11215,7 @@
       <w:pPr>
         <w:pStyle w:val="Cmsor3"/>
       </w:pPr>
-      <w:bookmarkStart w:id="37" w:name="_Toc133075849"/>
+      <w:bookmarkStart w:id="37" w:name="_Toc133076226"/>
       <w:r>
         <w:t>Szókártyákat tartalmazó szótanuló</w:t>
       </w:r>
@@ -11795,7 +11795,7 @@
       <w:pPr>
         <w:pStyle w:val="Cmsor3"/>
       </w:pPr>
-      <w:bookmarkStart w:id="39" w:name="_Toc133075850"/>
+      <w:bookmarkStart w:id="39" w:name="_Toc133076227"/>
       <w:r>
         <w:t>Tesztfeladatsor felülete</w:t>
       </w:r>
@@ -12160,7 +12160,7 @@
       <w:pPr>
         <w:pStyle w:val="Cmsor3"/>
       </w:pPr>
-      <w:bookmarkStart w:id="41" w:name="_Toc133075851"/>
+      <w:bookmarkStart w:id="41" w:name="_Toc133076228"/>
       <w:r>
         <w:t>Szerkesztőnézet felülete</w:t>
       </w:r>
@@ -12168,12 +12168,13 @@
     </w:p>
     <w:p>
       <w:r>
-        <w:t>Az alkalmazásnak lehetőséget kell adnia a felhasználónak arra, hogy személyre szabhassa tanulási folyamatát, erre szolgál ez a felület.</w:t>
-      </w:r>
-    </w:p>
-    <w:p>
-      <w:r>
-        <w:t>A felhasználó számára az alábbi lehetőségeket kell biztosítani, hogy személyre szabhassa tanulási folyamatát:</w:t>
+        <w:t xml:space="preserve">Az alkalmazásnak </w:t>
+      </w:r>
+      <w:r>
+        <w:t xml:space="preserve">a </w:t>
+      </w:r>
+      <w:r>
+        <w:t>felhasználó számára az alábbi lehetőségeket kell biztosítani, hogy személyre szabhassa tanulási folyamatát:</w:t>
       </w:r>
     </w:p>
     <w:p>
@@ -12276,32 +12277,210 @@
       </w:r>
     </w:p>
     <w:p>
-      <w:pPr>
-        <w:rPr>
-          <w:color w:val="FF0000"/>
-        </w:rPr>
-      </w:pPr>
-      <w:r>
-        <w:rPr>
-          <w:color w:val="FF0000"/>
-        </w:rPr>
+      <w:r>
         <w:t>A szavak szerkesztése</w:t>
       </w:r>
       <w:r>
-        <w:rPr>
-          <w:color w:val="FF0000"/>
-        </w:rPr>
         <w:t xml:space="preserve"> </w:t>
       </w:r>
+      <w:r>
+        <w:t>ablakban</w:t>
+      </w:r>
+      <w:r>
+        <w:t xml:space="preserve"> két darab legördülő lista segítségével lehessen kiválasztani, hogy melyik témakör melyik szavát szeretnék módosítani, vagy törölni.</w:t>
+      </w:r>
+      <w:r>
+        <w:t xml:space="preserve"> A szavak módosítására szolgáljon két beviteli mező</w:t>
+      </w:r>
+      <w:r>
+        <w:t>,</w:t>
+      </w:r>
+      <w:r>
+        <w:t xml:space="preserve"> ahol a felhasználó beírhatja, hogy hogyan szeretné módosítani az adott szót.</w:t>
+      </w:r>
+    </w:p>
+    <w:p>
+      <w:r>
+        <w:t xml:space="preserve">A szó törlése a „TÖRLÉS” </w:t>
+      </w:r>
+      <w:r>
+        <w:t xml:space="preserve">feliratú </w:t>
+      </w:r>
+      <w:r>
+        <w:t>gombra való kattint</w:t>
+      </w:r>
+      <w:r>
+        <w:t>va</w:t>
+      </w:r>
+      <w:r>
+        <w:t xml:space="preserve"> </w:t>
+      </w:r>
+      <w:r>
+        <w:t>valósuljon meg</w:t>
+      </w:r>
+      <w:r>
+        <w:t>, ekkor a szó törlése történjen meg az adatbázisban.</w:t>
+      </w:r>
+    </w:p>
+    <w:p>
+      <w:r>
+        <w:lastRenderedPageBreak/>
+        <w:t xml:space="preserve">A </w:t>
+      </w:r>
+      <w:r>
+        <w:t>s</w:t>
+      </w:r>
+      <w:r>
+        <w:t xml:space="preserve">zó módosítása </w:t>
+      </w:r>
+      <w:r>
+        <w:t>a „MÓDOSÍT</w:t>
+      </w:r>
+      <w:r>
+        <w:t>ÁS</w:t>
+      </w:r>
+      <w:r>
+        <w:t>” feliratú gombra kattintva valósuljon meg</w:t>
+      </w:r>
+      <w:r>
+        <w:t>, ekkor a beviteli mezők értékére módosuljon a szó az adatbázisban.</w:t>
+      </w:r>
+    </w:p>
+    <w:p>
+      <w:r>
+        <w:t>Az új szószedet</w:t>
+      </w:r>
+      <w:r>
+        <w:t>/szó</w:t>
+      </w:r>
+      <w:r>
+        <w:t xml:space="preserve"> </w:t>
+      </w:r>
+      <w:r>
+        <w:t>hozzáadása</w:t>
+      </w:r>
+      <w:r>
+        <w:t xml:space="preserve"> ablakban</w:t>
+      </w:r>
+      <w:r>
+        <w:t xml:space="preserve"> </w:t>
+      </w:r>
+      <w:r>
+        <w:t>biztosítani kell a felhasználó számára, hogy létre tudjon</w:t>
+      </w:r>
+      <w:r>
+        <w:t xml:space="preserve"> hozni</w:t>
+      </w:r>
+      <w:r>
+        <w:t xml:space="preserve"> témaköröket</w:t>
+      </w:r>
+      <w:r>
+        <w:t xml:space="preserve"> és azokhoz új szavakat hozzáadhasson.</w:t>
+      </w:r>
+      <w:r>
+        <w:t xml:space="preserve"> Az új témakör </w:t>
+      </w:r>
+      <w:r>
+        <w:t xml:space="preserve">megadására egy beviteli mező szolgáljon, és ennek adatbázisba való mentése a „TÉMAKÖR </w:t>
+      </w:r>
+      <w:r>
+        <w:t>LÉTREHOZÁSA</w:t>
+      </w:r>
+      <w:r>
+        <w:t xml:space="preserve">” feliratú gombra </w:t>
+      </w:r>
+      <w:r>
+        <w:t>való kattintással</w:t>
+      </w:r>
+      <w:r>
+        <w:t xml:space="preserve"> történjen meg.</w:t>
+      </w:r>
+      <w:r>
+        <w:t xml:space="preserve"> A gombra való kattintáskor, ha üres a beviteli mező, </w:t>
+      </w:r>
+      <w:r>
+        <w:t xml:space="preserve">vagy ha a beírt témakör neve hosszabb mint 20 karakter akkor </w:t>
+      </w:r>
+      <w:r>
+        <w:t xml:space="preserve">ezeket </w:t>
+      </w:r>
+      <w:r>
+        <w:t>jelezze hibaüzenet segítségével.</w:t>
+      </w:r>
+    </w:p>
+    <w:p>
+      <w:r>
+        <w:t>Az új szó hozzáa</w:t>
+      </w:r>
+      <w:r>
+        <w:t>d</w:t>
+      </w:r>
+      <w:r>
+        <w:t>ásánál egy legördülő list</w:t>
+      </w:r>
+      <w:r>
+        <w:t xml:space="preserve">ából lehessen választani, hogy melyik szószedethez szeretnénk </w:t>
+      </w:r>
+      <w:r>
+        <w:t xml:space="preserve">a szót hozzáadni, </w:t>
+      </w:r>
+      <w:r>
+        <w:t xml:space="preserve">valamint beviteli mezők segítségével lehessen megadni a </w:t>
+      </w:r>
+      <w:r>
+        <w:t>szó angol és magyar megfelelőjét.</w:t>
+      </w:r>
+      <w:r>
+        <w:t xml:space="preserve"> A „SZÓ HOZZÁADÁSA” feliratú gomb segítségével tárolja el az új szót az adatbázisban.</w:t>
+      </w:r>
+      <w:r>
+        <w:t xml:space="preserve"> Ha két beviteli </w:t>
+      </w:r>
+      <w:r>
+        <w:t xml:space="preserve">mező közül bármelyik üres, akkor </w:t>
+      </w:r>
+      <w:r>
+        <w:t xml:space="preserve">azt jelezze </w:t>
+      </w:r>
+      <w:r>
+        <w:t>hibaüzenet segítségével</w:t>
+      </w:r>
+      <w:r>
+        <w:t>.</w:t>
+      </w:r>
+    </w:p>
+    <w:p>
+      <w:r>
+        <w:t xml:space="preserve">A szószedet törlése ablakban </w:t>
+      </w:r>
+      <w:r>
+        <w:t xml:space="preserve">lehetőséget kell adni a felhasználónak arra, hogy </w:t>
+      </w:r>
+      <w:r>
+        <w:t>törölhesse bármelyik szószedetét.</w:t>
+      </w:r>
+      <w:r>
+        <w:t xml:space="preserve"> </w:t>
+      </w:r>
+      <w:r>
+        <w:t>Egy legördülő lista segítségével lehessen kiválasztani, hogy melyik szószedetet akarja törölni.</w:t>
+      </w:r>
+      <w:r>
+        <w:t xml:space="preserve"> A „TÖRLÉS” feliratú gombra való kattintással törölje ki a szószedet összes szavát, valamint a témakörét az adatbázisból.</w:t>
+      </w:r>
+    </w:p>
+    <w:p>
+      <w:pPr>
+        <w:jc w:val="center"/>
+      </w:pPr>
     </w:p>
     <w:p>
       <w:pPr>
         <w:pStyle w:val="Cmsor3"/>
         <w:spacing w:before="120"/>
       </w:pPr>
-      <w:bookmarkStart w:id="42" w:name="_Toc133075852"/>
-      <w:r>
-        <w:lastRenderedPageBreak/>
+      <w:bookmarkStart w:id="42" w:name="_Toc133076229"/>
+      <w:r>
         <w:t>Ranglista felület</w:t>
       </w:r>
       <w:bookmarkEnd w:id="42"/>
@@ -12367,6 +12546,7 @@
         <w:rPr>
           <w:noProof/>
         </w:rPr>
+        <w:lastRenderedPageBreak/>
         <w:drawing>
           <wp:inline distT="0" distB="0" distL="0" distR="0" wp14:anchorId="6E829FE9" wp14:editId="52CB8139">
             <wp:extent cx="3604511" cy="3600000"/>
@@ -12476,7 +12656,7 @@
       <w:pPr>
         <w:pStyle w:val="Cmsor2"/>
       </w:pPr>
-      <w:bookmarkStart w:id="44" w:name="_Toc133075853"/>
+      <w:bookmarkStart w:id="44" w:name="_Toc133076230"/>
       <w:r>
         <w:t>Használati eset diagram</w:t>
       </w:r>
@@ -12611,121 +12791,121 @@
       <w:pPr>
         <w:pStyle w:val="Cmsor2"/>
       </w:pPr>
-      <w:bookmarkStart w:id="46" w:name="_Toc133075854"/>
-      <w:r>
+      <w:bookmarkStart w:id="46" w:name="_Toc133076231"/>
+      <w:r>
+        <w:t>Adatbázis megtervezése</w:t>
+      </w:r>
+      <w:bookmarkEnd w:id="46"/>
+    </w:p>
+    <w:p>
+      <w:r>
+        <w:t>Az alkalmazásomban nagyon sok adattal kell dolgozni</w:t>
+      </w:r>
+      <w:r>
+        <w:t xml:space="preserve">, melyeket </w:t>
+      </w:r>
+      <w:r>
+        <w:t>el is kell tárolni</w:t>
+      </w:r>
+      <w:r>
+        <w:t xml:space="preserve">. Ilyen adatok a felhasználók adatai, a </w:t>
+      </w:r>
+      <w:r>
+        <w:t>témakörök</w:t>
+      </w:r>
+      <w:r>
+        <w:t>, a szavak, a teszt eredmények</w:t>
+      </w:r>
+      <w:r>
+        <w:t>,</w:t>
+      </w:r>
+      <w:r>
+        <w:t xml:space="preserve"> valamint a felhasználók és a </w:t>
+      </w:r>
+      <w:r>
+        <w:t>témakörök</w:t>
+      </w:r>
+      <w:r>
+        <w:t xml:space="preserve"> összekapcsolása.</w:t>
+      </w:r>
+      <w:r>
+        <w:t xml:space="preserve"> Így</w:t>
+      </w:r>
+      <w:r>
+        <w:t xml:space="preserve"> ezek tárolását egy adatbázis segítségével oldottam meg</w:t>
+      </w:r>
+      <w:r>
+        <w:t>, mely</w:t>
+      </w:r>
+      <w:r>
+        <w:t>et</w:t>
+      </w:r>
+      <w:r>
+        <w:t xml:space="preserve"> </w:t>
+      </w:r>
+      <w:r>
+        <w:t xml:space="preserve">a </w:t>
+      </w:r>
+      <w:r>
+        <w:t>phpMyAdmin</w:t>
+      </w:r>
+      <w:r>
+        <w:t xml:space="preserve"> </w:t>
+      </w:r>
+      <w:r>
+        <w:t xml:space="preserve">eszköz </w:t>
+      </w:r>
+      <w:r>
+        <w:t>segítségével menedzseltem.</w:t>
+      </w:r>
+    </w:p>
+    <w:p>
+      <w:pPr>
+        <w:spacing w:after="240"/>
+      </w:pPr>
+      <w:r>
+        <w:t>Az alkalmazás adatbázisa</w:t>
+      </w:r>
+      <w:r>
+        <w:t xml:space="preserve"> (</w:t>
+      </w:r>
+      <w:r>
+        <w:t>6</w:t>
+      </w:r>
+      <w:r>
+        <w:t>. ábra)</w:t>
+      </w:r>
+      <w:r>
+        <w:t xml:space="preserve"> </w:t>
+      </w:r>
+      <w:r>
+        <w:rPr>
+          <w:i/>
+        </w:rPr>
+        <w:t>englian</w:t>
+      </w:r>
+      <w:r>
+        <w:t xml:space="preserve"> néven lett létrehozva, mely</w:t>
+      </w:r>
+      <w:r>
+        <w:t xml:space="preserve"> öt táblát tartalmaz melye</w:t>
+      </w:r>
+      <w:r>
+        <w:t>ket</w:t>
+      </w:r>
+      <w:r>
+        <w:t xml:space="preserve"> részletesen bemutatok.</w:t>
+      </w:r>
+    </w:p>
+    <w:p>
+      <w:pPr>
+        <w:keepNext/>
+      </w:pPr>
+      <w:r>
+        <w:rPr>
+          <w:noProof/>
+        </w:rPr>
         <w:lastRenderedPageBreak/>
-        <w:t>Adatbázis megtervezése</w:t>
-      </w:r>
-      <w:bookmarkEnd w:id="46"/>
-    </w:p>
-    <w:p>
-      <w:r>
-        <w:t>Az alkalmazásomban nagyon sok adattal kell dolgozni</w:t>
-      </w:r>
-      <w:r>
-        <w:t xml:space="preserve">, melyeket </w:t>
-      </w:r>
-      <w:r>
-        <w:t>el is kell tárolni</w:t>
-      </w:r>
-      <w:r>
-        <w:t xml:space="preserve">. Ilyen adatok a felhasználók adatai, a </w:t>
-      </w:r>
-      <w:r>
-        <w:t>témakörök</w:t>
-      </w:r>
-      <w:r>
-        <w:t>, a szavak, a teszt eredmények</w:t>
-      </w:r>
-      <w:r>
-        <w:t>,</w:t>
-      </w:r>
-      <w:r>
-        <w:t xml:space="preserve"> valamint a felhasználók és a </w:t>
-      </w:r>
-      <w:r>
-        <w:t>témakörök</w:t>
-      </w:r>
-      <w:r>
-        <w:t xml:space="preserve"> összekapcsolása.</w:t>
-      </w:r>
-      <w:r>
-        <w:t xml:space="preserve"> Így</w:t>
-      </w:r>
-      <w:r>
-        <w:t xml:space="preserve"> ezek tárolását egy adatbázis segítségével oldottam meg</w:t>
-      </w:r>
-      <w:r>
-        <w:t>, mely</w:t>
-      </w:r>
-      <w:r>
-        <w:t>et</w:t>
-      </w:r>
-      <w:r>
-        <w:t xml:space="preserve"> </w:t>
-      </w:r>
-      <w:r>
-        <w:t xml:space="preserve">a </w:t>
-      </w:r>
-      <w:r>
-        <w:t>phpMyAdmin</w:t>
-      </w:r>
-      <w:r>
-        <w:t xml:space="preserve"> </w:t>
-      </w:r>
-      <w:r>
-        <w:t xml:space="preserve">eszköz </w:t>
-      </w:r>
-      <w:r>
-        <w:t>segítségével menedzseltem.</w:t>
-      </w:r>
-    </w:p>
-    <w:p>
-      <w:pPr>
-        <w:spacing w:after="240"/>
-      </w:pPr>
-      <w:r>
-        <w:t>Az alkalmazás adatbázisa</w:t>
-      </w:r>
-      <w:r>
-        <w:t xml:space="preserve"> (</w:t>
-      </w:r>
-      <w:r>
-        <w:t>6</w:t>
-      </w:r>
-      <w:r>
-        <w:t>. ábra)</w:t>
-      </w:r>
-      <w:r>
-        <w:t xml:space="preserve"> </w:t>
-      </w:r>
-      <w:r>
-        <w:rPr>
-          <w:i/>
-        </w:rPr>
-        <w:t>englian</w:t>
-      </w:r>
-      <w:r>
-        <w:t xml:space="preserve"> néven lett létrehozva, mely</w:t>
-      </w:r>
-      <w:r>
-        <w:t xml:space="preserve"> öt táblát tartalmaz melye</w:t>
-      </w:r>
-      <w:r>
-        <w:t>ket</w:t>
-      </w:r>
-      <w:r>
-        <w:t xml:space="preserve"> részletesen bemutatok.</w:t>
-      </w:r>
-    </w:p>
-    <w:p>
-      <w:pPr>
-        <w:keepNext/>
-      </w:pPr>
-      <w:r>
-        <w:rPr>
-          <w:noProof/>
-        </w:rPr>
         <w:drawing>
           <wp:inline distT="0" distB="0" distL="0" distR="0" wp14:anchorId="7E98FC03" wp14:editId="21C19A03">
             <wp:extent cx="5580000" cy="1389443"/>
@@ -12835,7 +13015,7 @@
       <w:pPr>
         <w:pStyle w:val="Cmsor3"/>
       </w:pPr>
-      <w:bookmarkStart w:id="48" w:name="_Toc133075855"/>
+      <w:bookmarkStart w:id="48" w:name="_Toc133076232"/>
       <w:r>
         <w:t>Felhasználók táb</w:t>
       </w:r>
@@ -13008,7 +13188,7 @@
       <w:pPr>
         <w:pStyle w:val="Cmsor3"/>
       </w:pPr>
-      <w:bookmarkStart w:id="49" w:name="_Toc133075856"/>
+      <w:bookmarkStart w:id="49" w:name="_Toc133076233"/>
       <w:r>
         <w:t>Témakörök tábla</w:t>
       </w:r>
@@ -13211,9 +13391,8 @@
       <w:pPr>
         <w:pStyle w:val="Cmsor3"/>
       </w:pPr>
-      <w:bookmarkStart w:id="50" w:name="_Toc133075857"/>
-      <w:r>
-        <w:lastRenderedPageBreak/>
+      <w:bookmarkStart w:id="50" w:name="_Toc133076234"/>
+      <w:r>
         <w:t>Szavak tábla</w:t>
       </w:r>
       <w:bookmarkEnd w:id="50"/>
@@ -13336,8 +13515,9 @@
       <w:pPr>
         <w:pStyle w:val="Cmsor3"/>
       </w:pPr>
-      <w:bookmarkStart w:id="51" w:name="_Toc133075858"/>
-      <w:r>
+      <w:bookmarkStart w:id="51" w:name="_Toc133076235"/>
+      <w:r>
+        <w:lastRenderedPageBreak/>
         <w:t>Tananyag tábla</w:t>
       </w:r>
       <w:bookmarkEnd w:id="51"/>
@@ -13435,7 +13615,7 @@
       <w:pPr>
         <w:pStyle w:val="Cmsor3"/>
       </w:pPr>
-      <w:bookmarkStart w:id="52" w:name="_Toc133075859"/>
+      <w:bookmarkStart w:id="52" w:name="_Toc133076236"/>
       <w:r>
         <w:t>Eredmények tábla</w:t>
       </w:r>
@@ -13554,7 +13734,7 @@
       <w:pPr>
         <w:pStyle w:val="Cmsor1"/>
       </w:pPr>
-      <w:bookmarkStart w:id="53" w:name="_Toc133075860"/>
+      <w:bookmarkStart w:id="53" w:name="_Toc133076237"/>
       <w:r>
         <w:t xml:space="preserve">A </w:t>
       </w:r>
@@ -13566,25 +13746,31 @@
       </w:r>
       <w:bookmarkEnd w:id="53"/>
     </w:p>
+    <w:p/>
     <w:p>
       <w:pPr>
         <w:pStyle w:val="Cmsor1"/>
       </w:pPr>
-      <w:bookmarkStart w:id="54" w:name="_Toc133075861"/>
+      <w:bookmarkStart w:id="54" w:name="_Toc133076238"/>
       <w:r>
         <w:t>Eredmények</w:t>
       </w:r>
       <w:bookmarkEnd w:id="54"/>
     </w:p>
+    <w:p/>
     <w:p>
       <w:pPr>
         <w:pStyle w:val="Cmsor1"/>
       </w:pPr>
-      <w:bookmarkStart w:id="55" w:name="_Toc133075862"/>
+      <w:bookmarkStart w:id="55" w:name="_Toc133076239"/>
       <w:r>
         <w:t>Összefoglalás</w:t>
       </w:r>
       <w:bookmarkEnd w:id="55"/>
+    </w:p>
+    <w:p>
+      <w:bookmarkStart w:id="56" w:name="_GoBack"/>
+      <w:bookmarkEnd w:id="56"/>
     </w:p>
     <w:p>
       <w:pPr>
@@ -13605,14 +13791,14 @@
       <w:pPr>
         <w:pStyle w:val="Cmsor1"/>
       </w:pPr>
-      <w:bookmarkStart w:id="56" w:name="_Toc133075863"/>
+      <w:bookmarkStart w:id="57" w:name="_Toc133076240"/>
       <w:r>
         <w:lastRenderedPageBreak/>
         <w:t>Irodalomjegyzék</w:t>
       </w:r>
-      <w:bookmarkStart w:id="57" w:name="_Ref131977940"/>
-      <w:bookmarkStart w:id="58" w:name="_Ref131978710"/>
-      <w:bookmarkEnd w:id="56"/>
+      <w:bookmarkStart w:id="58" w:name="_Ref131977940"/>
+      <w:bookmarkStart w:id="59" w:name="_Ref131978710"/>
+      <w:bookmarkEnd w:id="57"/>
     </w:p>
     <w:p>
       <w:pPr>
@@ -13624,13 +13810,13 @@
         <w:spacing w:after="0"/>
         <w:ind w:left="567" w:hanging="567"/>
       </w:pPr>
-      <w:bookmarkStart w:id="59" w:name="_Ref131982756"/>
-      <w:bookmarkEnd w:id="57"/>
+      <w:bookmarkStart w:id="60" w:name="_Ref131982756"/>
       <w:bookmarkEnd w:id="58"/>
+      <w:bookmarkEnd w:id="59"/>
       <w:r>
         <w:t>Az angol nyelv rövid történelmi áttekintése</w:t>
       </w:r>
-      <w:bookmarkEnd w:id="59"/>
+      <w:bookmarkEnd w:id="60"/>
       <w:r>
         <w:t>:</w:t>
       </w:r>
@@ -13678,11 +13864,11 @@
         <w:spacing w:after="0"/>
         <w:ind w:left="567" w:hanging="567"/>
       </w:pPr>
-      <w:bookmarkStart w:id="60" w:name="_Ref131982750"/>
+      <w:bookmarkStart w:id="61" w:name="_Ref131982750"/>
       <w:r>
         <w:t>Az angol nyelv rövid történelmi áttekintése</w:t>
       </w:r>
-      <w:bookmarkEnd w:id="60"/>
+      <w:bookmarkEnd w:id="61"/>
       <w:r>
         <w:t>:</w:t>
       </w:r>
@@ -13713,7 +13899,7 @@
         <w:spacing w:after="0"/>
         <w:ind w:left="567" w:hanging="567"/>
       </w:pPr>
-      <w:bookmarkStart w:id="61" w:name="_Ref132392040"/>
+      <w:bookmarkStart w:id="62" w:name="_Ref132392040"/>
       <w:r>
         <w:t xml:space="preserve">Az oktatás és </w:t>
       </w:r>
@@ -13732,7 +13918,7 @@
       <w:r>
         <w:t>történelmi bemutatása</w:t>
       </w:r>
-      <w:bookmarkEnd w:id="61"/>
+      <w:bookmarkEnd w:id="62"/>
       <w:r>
         <w:t>:</w:t>
       </w:r>
@@ -13753,6 +13939,8 @@
       <w:r>
         <w:rPr>
           <w:rStyle w:val="Hiperhivatkozs"/>
+          <w:color w:val="auto"/>
+          <w:u w:val="none"/>
         </w:rPr>
         <w:t xml:space="preserve"> </w:t>
       </w:r>
@@ -13776,7 +13964,7 @@
         <w:spacing w:after="0"/>
         <w:ind w:left="567" w:hanging="567"/>
       </w:pPr>
-      <w:bookmarkStart w:id="62" w:name="_Ref132405623"/>
+      <w:bookmarkStart w:id="63" w:name="_Ref132405623"/>
       <w:r>
         <w:t xml:space="preserve">Az oktatás és </w:t>
       </w:r>
@@ -13795,7 +13983,7 @@
       <w:r>
         <w:t>történelmi bemutatása</w:t>
       </w:r>
-      <w:bookmarkEnd w:id="62"/>
+      <w:bookmarkEnd w:id="63"/>
       <w:r>
         <w:t>:</w:t>
       </w:r>
@@ -13833,7 +14021,7 @@
         <w:ind w:left="567" w:hanging="567"/>
         <w:jc w:val="left"/>
       </w:pPr>
-      <w:bookmarkStart w:id="63" w:name="_Ref132457957"/>
+      <w:bookmarkStart w:id="64" w:name="_Ref132457957"/>
       <w:r>
         <w:t>Horváth Ildikó</w:t>
       </w:r>
@@ -13867,7 +14055,7 @@
           <w:t>https://www.hte.hu/documents/3102649/4239802/HT_2017_1_2_Horvath.pdf</w:t>
         </w:r>
       </w:hyperlink>
-      <w:bookmarkEnd w:id="63"/>
+      <w:bookmarkEnd w:id="64"/>
     </w:p>
     <w:p>
       <w:pPr>
@@ -13893,14 +14081,14 @@
         <w:spacing w:after="0"/>
         <w:ind w:left="567" w:hanging="567"/>
       </w:pPr>
-      <w:bookmarkStart w:id="64" w:name="_Ref131977483"/>
+      <w:bookmarkStart w:id="65" w:name="_Ref131977483"/>
       <w:r>
         <w:t xml:space="preserve">1. ábra: </w:t>
       </w:r>
       <w:r>
         <w:t>Duolingo logó</w:t>
       </w:r>
-      <w:bookmarkEnd w:id="64"/>
+      <w:bookmarkEnd w:id="65"/>
       <w:r>
         <w:t>:</w:t>
       </w:r>
@@ -13937,11 +14125,11 @@
         <w:spacing w:after="0"/>
         <w:ind w:left="567" w:hanging="567"/>
       </w:pPr>
-      <w:bookmarkStart w:id="65" w:name="_Ref131979168"/>
+      <w:bookmarkStart w:id="66" w:name="_Ref131979168"/>
       <w:r>
         <w:t>Duolingo bemutatása</w:t>
       </w:r>
-      <w:bookmarkEnd w:id="65"/>
+      <w:bookmarkEnd w:id="66"/>
       <w:r>
         <w:t>:</w:t>
       </w:r>
@@ -13984,14 +14172,14 @@
         <w:spacing w:after="0"/>
         <w:ind w:left="567" w:hanging="567"/>
       </w:pPr>
-      <w:bookmarkStart w:id="66" w:name="_Ref131983926"/>
+      <w:bookmarkStart w:id="67" w:name="_Ref131983926"/>
       <w:r>
         <w:t xml:space="preserve">2. ábra: </w:t>
       </w:r>
       <w:r>
         <w:t>Quizlet logó</w:t>
       </w:r>
-      <w:bookmarkEnd w:id="66"/>
+      <w:bookmarkEnd w:id="67"/>
       <w:r>
         <w:t>:</w:t>
       </w:r>
@@ -14028,11 +14216,11 @@
         <w:spacing w:after="0"/>
         <w:ind w:left="567" w:hanging="567"/>
       </w:pPr>
-      <w:bookmarkStart w:id="67" w:name="_Ref131985142"/>
+      <w:bookmarkStart w:id="68" w:name="_Ref131985142"/>
       <w:r>
         <w:t>Quizlet bemutatása</w:t>
       </w:r>
-      <w:bookmarkEnd w:id="67"/>
+      <w:bookmarkEnd w:id="68"/>
       <w:r>
         <w:t>:</w:t>
       </w:r>
@@ -14072,7 +14260,7 @@
         <w:spacing w:after="0"/>
         <w:ind w:left="567" w:hanging="567"/>
       </w:pPr>
-      <w:bookmarkStart w:id="68" w:name="_Ref132488662"/>
+      <w:bookmarkStart w:id="69" w:name="_Ref132488662"/>
       <w:r>
         <w:lastRenderedPageBreak/>
         <w:t xml:space="preserve">3. ábra: </w:t>
@@ -14089,7 +14277,7 @@
       <w:r>
         <w:t>ja</w:t>
       </w:r>
-      <w:bookmarkEnd w:id="68"/>
+      <w:bookmarkEnd w:id="69"/>
       <w:r>
         <w:t>:</w:t>
       </w:r>
@@ -14127,8 +14315,8 @@
         <w:ind w:left="567" w:hanging="567"/>
         <w:jc w:val="left"/>
       </w:pPr>
-      <w:bookmarkStart w:id="69" w:name="_Ref132484275"/>
-      <w:bookmarkStart w:id="70" w:name="_Ref132497352"/>
+      <w:bookmarkStart w:id="70" w:name="_Ref132484275"/>
+      <w:bookmarkStart w:id="71" w:name="_Ref132497352"/>
       <w:r>
         <w:t>Kovács Zsuzsanna,</w:t>
       </w:r>
@@ -14160,11 +14348,11 @@
       <w:r>
         <w:t xml:space="preserve"> Budapest, 2009</w:t>
       </w:r>
-      <w:bookmarkEnd w:id="69"/>
+      <w:bookmarkEnd w:id="70"/>
       <w:r>
         <w:t>:</w:t>
       </w:r>
-      <w:bookmarkEnd w:id="70"/>
+      <w:bookmarkEnd w:id="71"/>
     </w:p>
     <w:p>
       <w:pPr>
@@ -14200,8 +14388,8 @@
         <w:ind w:left="567" w:hanging="567"/>
         <w:jc w:val="left"/>
       </w:pPr>
-      <w:bookmarkStart w:id="71" w:name="_Ref132489945"/>
-      <w:bookmarkStart w:id="72" w:name="_Ref132496381"/>
+      <w:bookmarkStart w:id="72" w:name="_Ref132489945"/>
+      <w:bookmarkStart w:id="73" w:name="_Ref132496381"/>
       <w:proofErr w:type="spellStart"/>
       <w:r>
         <w:t>Tömösközi</w:t>
@@ -14216,11 +14404,11 @@
       <w:r>
         <w:t>Eger, 2013</w:t>
       </w:r>
-      <w:bookmarkEnd w:id="71"/>
+      <w:bookmarkEnd w:id="72"/>
       <w:r>
         <w:t>:</w:t>
       </w:r>
-      <w:bookmarkEnd w:id="72"/>
+      <w:bookmarkEnd w:id="73"/>
     </w:p>
     <w:p>
       <w:pPr>
@@ -14253,7 +14441,7 @@
         <w:ind w:left="567" w:hanging="567"/>
         <w:jc w:val="left"/>
       </w:pPr>
-      <w:bookmarkStart w:id="73" w:name="_Ref132491526"/>
+      <w:bookmarkStart w:id="74" w:name="_Ref132491526"/>
       <w:r>
         <w:t>4. ábra</w:t>
       </w:r>
@@ -14263,7 +14451,7 @@
       <w:r>
         <w:t xml:space="preserve"> A forráskódtól a programig</w:t>
       </w:r>
-      <w:bookmarkEnd w:id="73"/>
+      <w:bookmarkEnd w:id="74"/>
       <w:r>
         <w:t>:</w:t>
       </w:r>
@@ -14303,14 +14491,14 @@
         <w:ind w:left="567" w:hanging="567"/>
         <w:jc w:val="left"/>
       </w:pPr>
-      <w:bookmarkStart w:id="74" w:name="_Ref132495577"/>
+      <w:bookmarkStart w:id="75" w:name="_Ref132495577"/>
       <w:r>
         <w:t>A Java nyelv főbb jellemzői</w:t>
       </w:r>
       <w:r>
         <w:t>:</w:t>
       </w:r>
-      <w:bookmarkEnd w:id="74"/>
+      <w:bookmarkEnd w:id="75"/>
     </w:p>
     <w:p>
       <w:pPr>
@@ -14344,7 +14532,7 @@
         <w:ind w:left="567" w:hanging="567"/>
         <w:jc w:val="left"/>
       </w:pPr>
-      <w:bookmarkStart w:id="75" w:name="_Ref132577071"/>
+      <w:bookmarkStart w:id="76" w:name="_Ref132577071"/>
       <w:r>
         <w:t>Nagy Gusztáv</w:t>
       </w:r>
@@ -14357,7 +14545,7 @@
       <w:r>
         <w:t>Java programozás, 2007:</w:t>
       </w:r>
-      <w:bookmarkEnd w:id="75"/>
+      <w:bookmarkEnd w:id="76"/>
     </w:p>
     <w:p>
       <w:pPr>
@@ -14406,7 +14594,7 @@
           <w:u w:val="none"/>
         </w:rPr>
       </w:pPr>
-      <w:bookmarkStart w:id="76" w:name="_Toc133075864"/>
+      <w:bookmarkStart w:id="77" w:name="_Toc133076241"/>
       <w:r>
         <w:rPr>
           <w:rStyle w:val="Hiperhivatkozs"/>
@@ -14416,7 +14604,7 @@
         <w:lastRenderedPageBreak/>
         <w:t>Ábrajegyzék</w:t>
       </w:r>
-      <w:bookmarkEnd w:id="76"/>
+      <w:bookmarkEnd w:id="77"/>
     </w:p>
     <w:p>
       <w:pPr>
@@ -15278,8 +15466,6 @@
           <w:fldChar w:fldCharType="end"/>
         </w:r>
       </w:hyperlink>
-      <w:bookmarkStart w:id="77" w:name="_GoBack"/>
-      <w:bookmarkEnd w:id="77"/>
     </w:p>
     <w:p>
       <w:pPr>
@@ -15359,7 +15545,7 @@
       <w:r>
         <w:fldChar w:fldCharType="end"/>
       </w:r>
-      <w:bookmarkStart w:id="78" w:name="_Toc133075865"/>
+      <w:bookmarkStart w:id="78" w:name="_Toc133076242"/>
       <w:r>
         <w:t>Táblázatjegyzék</w:t>
       </w:r>
@@ -15497,7 +15683,6 @@
         <w:docPartUnique/>
       </w:docPartObj>
     </w:sdtPr>
-    <w:sdtEndPr/>
     <w:sdtContent>
       <w:p>
         <w:pPr>
@@ -20232,7 +20417,7 @@
 </file>
 
 <file path=customXml/itemProps1.xml><?xml version="1.0" encoding="utf-8"?>
-<ds:datastoreItem xmlns:ds="http://schemas.openxmlformats.org/officeDocument/2006/customXml" ds:itemID="{B7EBA2EA-D7A0-467B-9591-A344CD292B64}">
+<ds:datastoreItem xmlns:ds="http://schemas.openxmlformats.org/officeDocument/2006/customXml" ds:itemID="{0FBE00D5-CA1D-4DB3-857E-2C2DCDA763B9}">
   <ds:schemaRefs>
     <ds:schemaRef ds:uri="http://schemas.openxmlformats.org/officeDocument/2006/bibliography"/>
   </ds:schemaRefs>

</xml_diff>

<commit_message>
Szerkesztőnézet wireframek kész vágásra várnak Apróbb javítások
</commit_message>
<xml_diff>
--- a/Angol szavak tanulását segítő alkalmazás fejlesztése Java nyelven.docx
+++ b/Angol szavak tanulását segítő alkalmazás fejlesztése Java nyelven.docx
@@ -12347,6 +12347,16 @@
       </w:r>
     </w:p>
     <w:p>
+      <w:pPr>
+        <w:jc w:val="center"/>
+      </w:pPr>
+    </w:p>
+    <w:p>
+      <w:pPr>
+        <w:jc w:val="center"/>
+      </w:pPr>
+    </w:p>
+    <w:p>
       <w:r>
         <w:t>Az új szószedet</w:t>
       </w:r>
@@ -12440,14 +12450,20 @@
         <w:t xml:space="preserve">mező közül bármelyik üres, akkor </w:t>
       </w:r>
       <w:r>
-        <w:t xml:space="preserve">azt jelezze </w:t>
-      </w:r>
-      <w:r>
-        <w:t>hibaüzenet segítségével</w:t>
-      </w:r>
-      <w:r>
-        <w:t>.</w:t>
-      </w:r>
+        <w:t>azt jelezze hibaüzenet segítségével.</w:t>
+      </w:r>
+    </w:p>
+    <w:p>
+      <w:pPr>
+        <w:jc w:val="center"/>
+      </w:pPr>
+      <w:bookmarkStart w:id="42" w:name="_GoBack"/>
+      <w:bookmarkEnd w:id="42"/>
+    </w:p>
+    <w:p>
+      <w:pPr>
+        <w:jc w:val="center"/>
+      </w:pPr>
     </w:p>
     <w:p>
       <w:r>
@@ -12468,6 +12484,16 @@
       <w:r>
         <w:t xml:space="preserve"> A „TÖRLÉS” feliratú gombra való kattintással törölje ki a szószedet összes szavát, valamint a témakörét az adatbázisból.</w:t>
       </w:r>
+    </w:p>
+    <w:p>
+      <w:pPr>
+        <w:jc w:val="center"/>
+      </w:pPr>
+    </w:p>
+    <w:p>
+      <w:pPr>
+        <w:jc w:val="center"/>
+      </w:pPr>
     </w:p>
     <w:p>
       <w:pPr>
@@ -12479,11 +12505,11 @@
         <w:pStyle w:val="Cmsor3"/>
         <w:spacing w:before="120"/>
       </w:pPr>
-      <w:bookmarkStart w:id="42" w:name="_Toc133076229"/>
+      <w:bookmarkStart w:id="43" w:name="_Toc133076229"/>
       <w:r>
         <w:t>Ranglista felület</w:t>
       </w:r>
-      <w:bookmarkEnd w:id="42"/>
+      <w:bookmarkEnd w:id="43"/>
     </w:p>
     <w:p>
       <w:r>
@@ -12548,10 +12574,10 @@
         </w:rPr>
         <w:lastRenderedPageBreak/>
         <w:drawing>
-          <wp:inline distT="0" distB="0" distL="0" distR="0" wp14:anchorId="6E829FE9" wp14:editId="52CB8139">
-            <wp:extent cx="3604511" cy="3600000"/>
-            <wp:effectExtent l="0" t="0" r="0" b="635"/>
-            <wp:docPr id="11" name="Kép 11"/>
+          <wp:inline distT="0" distB="0" distL="0" distR="0" wp14:anchorId="1045D932" wp14:editId="7F40F4A3">
+            <wp:extent cx="3600000" cy="3610526"/>
+            <wp:effectExtent l="0" t="0" r="635" b="9525"/>
+            <wp:docPr id="16" name="Kép 16"/>
             <wp:cNvGraphicFramePr>
               <a:graphicFrameLocks xmlns:a="http://schemas.openxmlformats.org/drawingml/2006/main" noChangeAspect="1"/>
             </wp:cNvGraphicFramePr>
@@ -12559,8 +12585,10 @@
               <a:graphicData uri="http://schemas.openxmlformats.org/drawingml/2006/picture">
                 <pic:pic xmlns:pic="http://schemas.openxmlformats.org/drawingml/2006/picture">
                   <pic:nvPicPr>
-                    <pic:cNvPr id="11" name="Ranglista wireframe.png"/>
-                    <pic:cNvPicPr/>
+                    <pic:cNvPr id="0" name="Picture 3"/>
+                    <pic:cNvPicPr>
+                      <a:picLocks noChangeAspect="1" noChangeArrowheads="1"/>
+                    </pic:cNvPicPr>
                   </pic:nvPicPr>
                   <pic:blipFill>
                     <a:blip r:embed="rId19">
@@ -12570,18 +12598,23 @@
                         </a:ext>
                       </a:extLst>
                     </a:blip>
+                    <a:srcRect/>
                     <a:stretch>
                       <a:fillRect/>
                     </a:stretch>
                   </pic:blipFill>
-                  <pic:spPr>
+                  <pic:spPr bwMode="auto">
                     <a:xfrm>
                       <a:off x="0" y="0"/>
-                      <a:ext cx="3604511" cy="3600000"/>
+                      <a:ext cx="3600000" cy="3610526"/>
                     </a:xfrm>
                     <a:prstGeom prst="rect">
                       <a:avLst/>
                     </a:prstGeom>
+                    <a:noFill/>
+                    <a:ln>
+                      <a:noFill/>
+                    </a:ln>
                   </pic:spPr>
                 </pic:pic>
               </a:graphicData>
@@ -12625,7 +12658,7 @@
         </w:rPr>
         <w:fldChar w:fldCharType="separate"/>
       </w:r>
-      <w:bookmarkStart w:id="43" w:name="_Toc133076018"/>
+      <w:bookmarkStart w:id="44" w:name="_Toc133076018"/>
       <w:r>
         <w:rPr>
           <w:noProof/>
@@ -12650,17 +12683,17 @@
         </w:rPr>
         <w:t>. ábra: Ranglista felület drótváza</w:t>
       </w:r>
-      <w:bookmarkEnd w:id="43"/>
+      <w:bookmarkEnd w:id="44"/>
     </w:p>
     <w:p>
       <w:pPr>
         <w:pStyle w:val="Cmsor2"/>
       </w:pPr>
-      <w:bookmarkStart w:id="44" w:name="_Toc133076230"/>
+      <w:bookmarkStart w:id="45" w:name="_Toc133076230"/>
       <w:r>
         <w:t>Használati eset diagram</w:t>
       </w:r>
-      <w:bookmarkEnd w:id="44"/>
+      <w:bookmarkEnd w:id="45"/>
     </w:p>
     <w:p>
       <w:r>
@@ -12760,7 +12793,7 @@
         </w:rPr>
         <w:fldChar w:fldCharType="separate"/>
       </w:r>
-      <w:bookmarkStart w:id="45" w:name="_Toc133076019"/>
+      <w:bookmarkStart w:id="46" w:name="_Toc133076019"/>
       <w:r>
         <w:rPr>
           <w:noProof/>
@@ -12785,17 +12818,17 @@
         </w:rPr>
         <w:t>. ábra: Használati eset diagram</w:t>
       </w:r>
-      <w:bookmarkEnd w:id="45"/>
+      <w:bookmarkEnd w:id="46"/>
     </w:p>
     <w:p>
       <w:pPr>
         <w:pStyle w:val="Cmsor2"/>
       </w:pPr>
-      <w:bookmarkStart w:id="46" w:name="_Toc133076231"/>
+      <w:bookmarkStart w:id="47" w:name="_Toc133076231"/>
       <w:r>
         <w:t>Adatbázis megtervezése</w:t>
       </w:r>
-      <w:bookmarkEnd w:id="46"/>
+      <w:bookmarkEnd w:id="47"/>
     </w:p>
     <w:p>
       <w:r>
@@ -12984,7 +13017,7 @@
         </w:rPr>
         <w:fldChar w:fldCharType="separate"/>
       </w:r>
-      <w:bookmarkStart w:id="47" w:name="_Toc133076020"/>
+      <w:bookmarkStart w:id="48" w:name="_Toc133076020"/>
       <w:r>
         <w:rPr>
           <w:noProof/>
@@ -13009,20 +13042,20 @@
         </w:rPr>
         <w:t>. ábra: Az adatbázis táblái és az azok közötti kapcsolatok</w:t>
       </w:r>
-      <w:bookmarkEnd w:id="47"/>
+      <w:bookmarkEnd w:id="48"/>
     </w:p>
     <w:p>
       <w:pPr>
         <w:pStyle w:val="Cmsor3"/>
       </w:pPr>
-      <w:bookmarkStart w:id="48" w:name="_Toc133076232"/>
+      <w:bookmarkStart w:id="49" w:name="_Toc133076232"/>
       <w:r>
         <w:t>Felhasználók táb</w:t>
       </w:r>
       <w:r>
         <w:t>la</w:t>
       </w:r>
-      <w:bookmarkEnd w:id="48"/>
+      <w:bookmarkEnd w:id="49"/>
     </w:p>
     <w:p>
       <w:r>
@@ -13188,11 +13221,11 @@
       <w:pPr>
         <w:pStyle w:val="Cmsor3"/>
       </w:pPr>
-      <w:bookmarkStart w:id="49" w:name="_Toc133076233"/>
+      <w:bookmarkStart w:id="50" w:name="_Toc133076233"/>
       <w:r>
         <w:t>Témakörök tábla</w:t>
       </w:r>
-      <w:bookmarkEnd w:id="49"/>
+      <w:bookmarkEnd w:id="50"/>
     </w:p>
     <w:p>
       <w:r>
@@ -13391,11 +13424,11 @@
       <w:pPr>
         <w:pStyle w:val="Cmsor3"/>
       </w:pPr>
-      <w:bookmarkStart w:id="50" w:name="_Toc133076234"/>
+      <w:bookmarkStart w:id="51" w:name="_Toc133076234"/>
       <w:r>
         <w:t>Szavak tábla</w:t>
       </w:r>
-      <w:bookmarkEnd w:id="50"/>
+      <w:bookmarkEnd w:id="51"/>
     </w:p>
     <w:p>
       <w:r>
@@ -13515,12 +13548,12 @@
       <w:pPr>
         <w:pStyle w:val="Cmsor3"/>
       </w:pPr>
-      <w:bookmarkStart w:id="51" w:name="_Toc133076235"/>
+      <w:bookmarkStart w:id="52" w:name="_Toc133076235"/>
       <w:r>
         <w:lastRenderedPageBreak/>
         <w:t>Tananyag tábla</w:t>
       </w:r>
-      <w:bookmarkEnd w:id="51"/>
+      <w:bookmarkEnd w:id="52"/>
     </w:p>
     <w:p>
       <w:r>
@@ -13615,11 +13648,11 @@
       <w:pPr>
         <w:pStyle w:val="Cmsor3"/>
       </w:pPr>
-      <w:bookmarkStart w:id="52" w:name="_Toc133076236"/>
+      <w:bookmarkStart w:id="53" w:name="_Toc133076236"/>
       <w:r>
         <w:t>Eredmények tábla</w:t>
       </w:r>
-      <w:bookmarkEnd w:id="52"/>
+      <w:bookmarkEnd w:id="53"/>
     </w:p>
     <w:p>
       <w:r>
@@ -13734,7 +13767,7 @@
       <w:pPr>
         <w:pStyle w:val="Cmsor1"/>
       </w:pPr>
-      <w:bookmarkStart w:id="53" w:name="_Toc133076237"/>
+      <w:bookmarkStart w:id="54" w:name="_Toc133076237"/>
       <w:r>
         <w:t xml:space="preserve">A </w:t>
       </w:r>
@@ -13744,34 +13777,31 @@
       <w:r>
         <w:t xml:space="preserve"> menetének leírása</w:t>
       </w:r>
-      <w:bookmarkEnd w:id="53"/>
+      <w:bookmarkEnd w:id="54"/>
     </w:p>
     <w:p/>
     <w:p>
       <w:pPr>
         <w:pStyle w:val="Cmsor1"/>
       </w:pPr>
-      <w:bookmarkStart w:id="54" w:name="_Toc133076238"/>
+      <w:bookmarkStart w:id="55" w:name="_Toc133076238"/>
       <w:r>
         <w:t>Eredmények</w:t>
       </w:r>
-      <w:bookmarkEnd w:id="54"/>
+      <w:bookmarkEnd w:id="55"/>
     </w:p>
     <w:p/>
     <w:p>
       <w:pPr>
         <w:pStyle w:val="Cmsor1"/>
       </w:pPr>
-      <w:bookmarkStart w:id="55" w:name="_Toc133076239"/>
+      <w:bookmarkStart w:id="56" w:name="_Toc133076239"/>
       <w:r>
         <w:t>Összefoglalás</w:t>
       </w:r>
-      <w:bookmarkEnd w:id="55"/>
-    </w:p>
-    <w:p>
-      <w:bookmarkStart w:id="56" w:name="_GoBack"/>
       <w:bookmarkEnd w:id="56"/>
     </w:p>
+    <w:p/>
     <w:p>
       <w:pPr>
         <w:spacing w:after="160" w:line="259" w:lineRule="auto"/>
@@ -20417,7 +20447,7 @@
 </file>
 
 <file path=customXml/itemProps1.xml><?xml version="1.0" encoding="utf-8"?>
-<ds:datastoreItem xmlns:ds="http://schemas.openxmlformats.org/officeDocument/2006/customXml" ds:itemID="{0FBE00D5-CA1D-4DB3-857E-2C2DCDA763B9}">
+<ds:datastoreItem xmlns:ds="http://schemas.openxmlformats.org/officeDocument/2006/customXml" ds:itemID="{57F9A79D-11F8-49DD-886F-60984514C33A}">
   <ds:schemaRefs>
     <ds:schemaRef ds:uri="http://schemas.openxmlformats.org/officeDocument/2006/bibliography"/>
   </ds:schemaRefs>

</xml_diff>